<commit_message>
Finished typing up Q4 in its current state
</commit_message>
<xml_diff>
--- a/docs/Question 4.docx
+++ b/docs/Question 4.docx
@@ -708,13 +708,7 @@
               <w:rPr>
                 <w:rFonts w:ascii="Cambria Math" w:hAnsi="Cambria Math"/>
               </w:rPr>
-              <m:t>estimat</m:t>
-            </m:r>
-            <m:r>
-              <w:rPr>
-                <w:rFonts w:ascii="Cambria Math" w:hAnsi="Cambria Math"/>
-              </w:rPr>
-              <m:t>e</m:t>
+              <m:t>estimate</m:t>
             </m:r>
           </m:sub>
         </m:sSub>
@@ -1232,24 +1226,14 @@
             <w:r>
               <w:t xml:space="preserve">( </w:t>
             </w:r>
-            <w:r>
-              <w:fldChar w:fldCharType="begin"/>
-            </w:r>
-            <w:r>
-              <w:instrText xml:space="preserve"> SEQ ( \* ARABIC </w:instrText>
-            </w:r>
-            <w:r>
-              <w:fldChar w:fldCharType="separate"/>
-            </w:r>
-            <w:r>
-              <w:rPr>
-                <w:noProof/>
-              </w:rPr>
-              <w:t>1</w:t>
-            </w:r>
-            <w:r>
-              <w:fldChar w:fldCharType="end"/>
-            </w:r>
+            <w:fldSimple w:instr=" SEQ ( \* ARABIC ">
+              <w:r>
+                <w:rPr>
+                  <w:noProof/>
+                </w:rPr>
+                <w:t>1</w:t>
+              </w:r>
+            </w:fldSimple>
             <w:r>
               <w:t xml:space="preserve"> )</w:t>
             </w:r>
@@ -2179,24 +2163,14 @@
             <w:r>
               <w:t xml:space="preserve">( </w:t>
             </w:r>
-            <w:r>
-              <w:fldChar w:fldCharType="begin"/>
-            </w:r>
-            <w:r>
-              <w:instrText xml:space="preserve"> SEQ ( \* ARABIC </w:instrText>
-            </w:r>
-            <w:r>
-              <w:fldChar w:fldCharType="separate"/>
-            </w:r>
-            <w:r>
-              <w:rPr>
-                <w:noProof/>
-              </w:rPr>
-              <w:t>2</w:t>
-            </w:r>
-            <w:r>
-              <w:fldChar w:fldCharType="end"/>
-            </w:r>
+            <w:fldSimple w:instr=" SEQ ( \* ARABIC ">
+              <w:r>
+                <w:rPr>
+                  <w:noProof/>
+                </w:rPr>
+                <w:t>2</w:t>
+              </w:r>
+            </w:fldSimple>
             <w:r>
               <w:t xml:space="preserve"> )</w:t>
             </w:r>
@@ -2739,30 +2713,22 @@
             <w:pPr>
               <w:pStyle w:val="Caption"/>
             </w:pPr>
+            <w:bookmarkStart w:id="2" w:name="_Ref57756237"/>
             <w:r>
               <w:t xml:space="preserve">( </w:t>
             </w:r>
-            <w:r>
-              <w:fldChar w:fldCharType="begin"/>
-            </w:r>
-            <w:r>
-              <w:instrText xml:space="preserve"> SEQ ( \* ARABIC </w:instrText>
-            </w:r>
-            <w:r>
-              <w:fldChar w:fldCharType="separate"/>
-            </w:r>
-            <w:r>
-              <w:rPr>
-                <w:noProof/>
-              </w:rPr>
-              <w:t>3</w:t>
-            </w:r>
-            <w:r>
-              <w:fldChar w:fldCharType="end"/>
-            </w:r>
+            <w:fldSimple w:instr=" SEQ ( \* ARABIC ">
+              <w:r>
+                <w:rPr>
+                  <w:noProof/>
+                </w:rPr>
+                <w:t>3</w:t>
+              </w:r>
+            </w:fldSimple>
             <w:r>
               <w:t xml:space="preserve"> )</w:t>
             </w:r>
+            <w:bookmarkEnd w:id="2"/>
           </w:p>
         </w:tc>
       </w:tr>
@@ -2856,7 +2822,6 @@
       <w:r>
         <w:t xml:space="preserve">, i.e. </w:t>
       </w:r>
-      <w:proofErr w:type="spellStart"/>
       <w:r>
         <w:rPr>
           <w:rFonts w:ascii="Courier New" w:hAnsi="Courier New" w:cs="Courier New"/>
@@ -2865,9 +2830,11 @@
         </w:rPr>
         <w:t>Rtrue</w:t>
       </w:r>
-      <w:proofErr w:type="spellEnd"/>
       <w:r>
         <w:t>.</w:t>
+      </w:r>
+      <w:r>
+        <w:t xml:space="preserve"> As that information is generally known to us from the sensors being used.</w:t>
       </w:r>
     </w:p>
     <w:p/>
@@ -2883,9 +2850,2714 @@
       <w:r>
         <w:t xml:space="preserve">There are two aspects that we need to </w:t>
       </w:r>
+      <w:r>
+        <w:t>keep in mind while tuning the Kalman filter. First, we need to make sure that the Kalman filter ‘works</w:t>
+      </w:r>
+      <w:r>
+        <w:t xml:space="preserve"> properly</w:t>
+      </w:r>
+      <w:r>
+        <w:t>’, i.e. the estimate error</w:t>
+      </w:r>
+      <w:r>
+        <w:t xml:space="preserve"> averages at 0</w:t>
+      </w:r>
+      <w:r>
+        <w:t xml:space="preserve">, and the </w:t>
+      </w:r>
+      <m:oMath>
+        <m:r>
+          <w:rPr>
+            <w:rFonts w:ascii="Cambria Math" w:hAnsi="Cambria Math"/>
+          </w:rPr>
+          <m:t>2σ</m:t>
+        </m:r>
+      </m:oMath>
+      <w:r>
+        <w:t xml:space="preserve"> bounds are converging. Second, we also look at the NEES and NIS chi-square tests and make sure</w:t>
+      </w:r>
+      <w:r>
+        <w:t xml:space="preserve"> they</w:t>
+      </w:r>
+      <w:r>
+        <w:t xml:space="preserve"> are within the confidence intervals.</w:t>
+      </w:r>
+    </w:p>
+    <w:p>
+      <w:r>
+        <w:t>We calculate the confidence intervals</w:t>
+      </w:r>
+      <w:r>
+        <w:t xml:space="preserve"> on MATLAB with significance level </w:t>
+      </w:r>
+      <m:oMath>
+        <m:r>
+          <w:rPr>
+            <w:rFonts w:ascii="Cambria Math" w:hAnsi="Cambria Math"/>
+          </w:rPr>
+          <m:t>α=0.01</m:t>
+        </m:r>
+      </m:oMath>
+      <w:r>
+        <w:t xml:space="preserve">. </w:t>
+      </w:r>
+      <w:r>
+        <w:t xml:space="preserve">We chose this significance level to provide a less stringent condition for proving whether the LKF is doing its job (i.e. having a low enough false-alarm probability). This was because we found that the LKF is not good enough for estimating this nonlinear system. </w:t>
+      </w:r>
+      <w:r>
+        <w:t>The bounds are</w:t>
+      </w:r>
+      <w:r>
+        <w:t xml:space="preserve"> calculated using the MATLAB function ‘</w:t>
+      </w:r>
+      <w:r>
+        <w:rPr>
+          <w:rFonts w:ascii="Courier New" w:hAnsi="Courier New" w:cs="Courier New"/>
+          <w:sz w:val="22"/>
+          <w:szCs w:val="22"/>
+        </w:rPr>
+        <w:t>chi2inv</w:t>
+      </w:r>
+      <w:r>
+        <w:t xml:space="preserve">’. As a result, for </w:t>
+      </w:r>
+      <m:oMath>
+        <m:r>
+          <w:rPr>
+            <w:rFonts w:ascii="Cambria Math" w:hAnsi="Cambria Math"/>
+          </w:rPr>
+          <m:t>N=50</m:t>
+        </m:r>
+      </m:oMath>
+      <w:r>
+        <w:t xml:space="preserve"> Monte Carlo runs, </w:t>
+      </w:r>
+      <m:oMath>
+        <m:r>
+          <w:rPr>
+            <w:rFonts w:ascii="Cambria Math" w:hAnsi="Cambria Math"/>
+          </w:rPr>
+          <m:t>n=6</m:t>
+        </m:r>
+      </m:oMath>
+      <w:r>
+        <w:t xml:space="preserve"> states, </w:t>
+      </w:r>
+      <m:oMath>
+        <m:r>
+          <w:rPr>
+            <w:rFonts w:ascii="Cambria Math" w:hAnsi="Cambria Math"/>
+          </w:rPr>
+          <m:t>p=5</m:t>
+        </m:r>
+      </m:oMath>
+      <w:r>
+        <w:t xml:space="preserve"> measured values</w:t>
+      </w:r>
+      <w:r>
+        <w:t>, the chi-square confidence bounds are</w:t>
+      </w:r>
+      <w:r>
+        <w:t>:</w:t>
+      </w:r>
+    </w:p>
+    <w:tbl>
+      <w:tblPr>
+        <w:tblStyle w:val="TableGrid"/>
+        <w:tblW w:w="0" w:type="auto"/>
+        <w:tblBorders>
+          <w:top w:val="none" w:sz="0" w:space="0" w:color="auto"/>
+          <w:left w:val="none" w:sz="0" w:space="0" w:color="auto"/>
+          <w:bottom w:val="none" w:sz="0" w:space="0" w:color="auto"/>
+          <w:right w:val="none" w:sz="0" w:space="0" w:color="auto"/>
+          <w:insideH w:val="none" w:sz="0" w:space="0" w:color="auto"/>
+          <w:insideV w:val="none" w:sz="0" w:space="0" w:color="auto"/>
+        </w:tblBorders>
+        <w:tblLook w:val="04A0" w:firstRow="1" w:lastRow="0" w:firstColumn="1" w:lastColumn="0" w:noHBand="0" w:noVBand="1"/>
+      </w:tblPr>
+      <w:tblGrid>
+        <w:gridCol w:w="625"/>
+        <w:gridCol w:w="8100"/>
+        <w:gridCol w:w="625"/>
+      </w:tblGrid>
+      <w:tr>
+        <w:tc>
+          <w:tcPr>
+            <w:tcW w:w="625" w:type="dxa"/>
+            <w:vAlign w:val="center"/>
+          </w:tcPr>
+          <w:p>
+            <w:pPr>
+              <w:jc w:val="center"/>
+            </w:pPr>
+          </w:p>
+        </w:tc>
+        <w:tc>
+          <w:tcPr>
+            <w:tcW w:w="8100" w:type="dxa"/>
+            <w:vAlign w:val="center"/>
+          </w:tcPr>
+          <w:p>
+            <w:pPr>
+              <w:jc w:val="center"/>
+            </w:pPr>
+            <m:oMathPara>
+              <m:oMath>
+                <m:d>
+                  <m:dPr>
+                    <m:begChr m:val="{"/>
+                    <m:endChr m:val="}"/>
+                    <m:ctrlPr>
+                      <w:rPr>
+                        <w:rFonts w:ascii="Cambria Math" w:hAnsi="Cambria Math"/>
+                        <w:i/>
+                      </w:rPr>
+                    </m:ctrlPr>
+                  </m:dPr>
+                  <m:e>
+                    <m:r>
+                      <w:rPr>
+                        <w:rFonts w:ascii="Cambria Math" w:hAnsi="Cambria Math"/>
+                      </w:rPr>
+                      <m:t>4.8133</m:t>
+                    </m:r>
+                  </m:e>
+                </m:d>
+                <m:r>
+                  <w:rPr>
+                    <w:rFonts w:ascii="Cambria Math" w:hAnsi="Cambria Math"/>
+                  </w:rPr>
+                  <m:t>≤</m:t>
+                </m:r>
+                <m:sSub>
+                  <m:sSubPr>
+                    <m:ctrlPr>
+                      <w:rPr>
+                        <w:rFonts w:ascii="Cambria Math" w:hAnsi="Cambria Math"/>
+                        <w:i/>
+                      </w:rPr>
+                    </m:ctrlPr>
+                  </m:sSubPr>
+                  <m:e>
+                    <m:acc>
+                      <m:accPr>
+                        <m:chr m:val="̅"/>
+                        <m:ctrlPr>
+                          <w:rPr>
+                            <w:rFonts w:ascii="Cambria Math" w:hAnsi="Cambria Math"/>
+                            <w:i/>
+                          </w:rPr>
+                        </m:ctrlPr>
+                      </m:accPr>
+                      <m:e>
+                        <m:r>
+                          <w:rPr>
+                            <w:rFonts w:ascii="Cambria Math" w:hAnsi="Cambria Math"/>
+                          </w:rPr>
+                          <m:t>ϵ</m:t>
+                        </m:r>
+                      </m:e>
+                    </m:acc>
+                  </m:e>
+                  <m:sub>
+                    <m:r>
+                      <w:rPr>
+                        <w:rFonts w:ascii="Cambria Math" w:hAnsi="Cambria Math"/>
+                      </w:rPr>
+                      <m:t>x,k</m:t>
+                    </m:r>
+                  </m:sub>
+                </m:sSub>
+                <m:r>
+                  <w:rPr>
+                    <w:rFonts w:ascii="Cambria Math" w:hAnsi="Cambria Math"/>
+                  </w:rPr>
+                  <m:t>≤</m:t>
+                </m:r>
+                <m:d>
+                  <m:dPr>
+                    <m:begChr m:val="{"/>
+                    <m:endChr m:val="}"/>
+                    <m:ctrlPr>
+                      <w:rPr>
+                        <w:rFonts w:ascii="Cambria Math" w:hAnsi="Cambria Math"/>
+                        <w:i/>
+                      </w:rPr>
+                    </m:ctrlPr>
+                  </m:dPr>
+                  <m:e>
+                    <m:r>
+                      <w:rPr>
+                        <w:rFonts w:ascii="Cambria Math" w:hAnsi="Cambria Math"/>
+                      </w:rPr>
+                      <m:t>7.3369</m:t>
+                    </m:r>
+                  </m:e>
+                </m:d>
+              </m:oMath>
+            </m:oMathPara>
+          </w:p>
+          <w:p>
+            <w:pPr>
+              <w:jc w:val="center"/>
+            </w:pPr>
+            <m:oMathPara>
+              <m:oMath>
+                <m:d>
+                  <m:dPr>
+                    <m:begChr m:val="{"/>
+                    <m:endChr m:val="}"/>
+                    <m:ctrlPr>
+                      <w:rPr>
+                        <w:rFonts w:ascii="Cambria Math" w:hAnsi="Cambria Math"/>
+                        <w:i/>
+                      </w:rPr>
+                    </m:ctrlPr>
+                  </m:dPr>
+                  <m:e>
+                    <m:r>
+                      <w:rPr>
+                        <w:rFonts w:ascii="Cambria Math" w:hAnsi="Cambria Math"/>
+                      </w:rPr>
+                      <m:t>3.9232</m:t>
+                    </m:r>
+                  </m:e>
+                </m:d>
+                <m:r>
+                  <w:rPr>
+                    <w:rFonts w:ascii="Cambria Math" w:hAnsi="Cambria Math"/>
+                  </w:rPr>
+                  <m:t>≤</m:t>
+                </m:r>
+                <m:sSub>
+                  <m:sSubPr>
+                    <m:ctrlPr>
+                      <w:rPr>
+                        <w:rFonts w:ascii="Cambria Math" w:hAnsi="Cambria Math"/>
+                        <w:i/>
+                      </w:rPr>
+                    </m:ctrlPr>
+                  </m:sSubPr>
+                  <m:e>
+                    <m:acc>
+                      <m:accPr>
+                        <m:chr m:val="̅"/>
+                        <m:ctrlPr>
+                          <w:rPr>
+                            <w:rFonts w:ascii="Cambria Math" w:hAnsi="Cambria Math"/>
+                            <w:i/>
+                          </w:rPr>
+                        </m:ctrlPr>
+                      </m:accPr>
+                      <m:e>
+                        <m:r>
+                          <w:rPr>
+                            <w:rFonts w:ascii="Cambria Math" w:hAnsi="Cambria Math"/>
+                          </w:rPr>
+                          <m:t>ϵ</m:t>
+                        </m:r>
+                      </m:e>
+                    </m:acc>
+                  </m:e>
+                  <m:sub>
+                    <m:r>
+                      <w:rPr>
+                        <w:rFonts w:ascii="Cambria Math" w:hAnsi="Cambria Math"/>
+                      </w:rPr>
+                      <m:t>y,k</m:t>
+                    </m:r>
+                  </m:sub>
+                </m:sSub>
+                <m:r>
+                  <w:rPr>
+                    <w:rFonts w:ascii="Cambria Math" w:hAnsi="Cambria Math"/>
+                  </w:rPr>
+                  <m:t>≤</m:t>
+                </m:r>
+                <m:d>
+                  <m:dPr>
+                    <m:begChr m:val="{"/>
+                    <m:endChr m:val="}"/>
+                    <m:ctrlPr>
+                      <w:rPr>
+                        <w:rFonts w:ascii="Cambria Math" w:hAnsi="Cambria Math"/>
+                        <w:i/>
+                      </w:rPr>
+                    </m:ctrlPr>
+                  </m:dPr>
+                  <m:e>
+                    <m:r>
+                      <w:rPr>
+                        <w:rFonts w:ascii="Cambria Math" w:hAnsi="Cambria Math"/>
+                      </w:rPr>
+                      <m:t>6.2269</m:t>
+                    </m:r>
+                  </m:e>
+                </m:d>
+              </m:oMath>
+            </m:oMathPara>
+          </w:p>
+        </w:tc>
+        <w:tc>
+          <w:tcPr>
+            <w:tcW w:w="625" w:type="dxa"/>
+            <w:vAlign w:val="center"/>
+          </w:tcPr>
+          <w:p>
+            <w:pPr>
+              <w:pStyle w:val="Caption"/>
+            </w:pPr>
+            <w:bookmarkStart w:id="3" w:name="_Ref57756239"/>
+            <w:r>
+              <w:t xml:space="preserve">( </w:t>
+            </w:r>
+            <w:fldSimple w:instr=" SEQ ( \* ARABIC ">
+              <w:r>
+                <w:rPr>
+                  <w:noProof/>
+                </w:rPr>
+                <w:t>4</w:t>
+              </w:r>
+            </w:fldSimple>
+            <w:r>
+              <w:t xml:space="preserve"> )</w:t>
+            </w:r>
+            <w:bookmarkEnd w:id="3"/>
+          </w:p>
+        </w:tc>
+      </w:tr>
+    </w:tbl>
+    <w:p>
+      <w:r>
+        <w:t>While tuning the LKF we vary our predicted process noise covariance matrix (</w:t>
+      </w:r>
+      <m:oMath>
+        <m:sSub>
+          <m:sSubPr>
+            <m:ctrlPr>
+              <w:rPr>
+                <w:rFonts w:ascii="Cambria Math" w:hAnsi="Cambria Math"/>
+                <w:i/>
+              </w:rPr>
+            </m:ctrlPr>
+          </m:sSubPr>
+          <m:e>
+            <m:r>
+              <w:rPr>
+                <w:rFonts w:ascii="Cambria Math" w:hAnsi="Cambria Math"/>
+              </w:rPr>
+              <m:t>Q</m:t>
+            </m:r>
+          </m:e>
+          <m:sub>
+            <m:r>
+              <w:rPr>
+                <w:rFonts w:ascii="Cambria Math" w:hAnsi="Cambria Math"/>
+              </w:rPr>
+              <m:t>KF</m:t>
+            </m:r>
+          </m:sub>
+        </m:sSub>
+      </m:oMath>
+      <w:r>
+        <w:t xml:space="preserve">) until the two conditions in the beginning of this subsection are satisfied. We first start with </w:t>
+      </w:r>
+      <m:oMath>
+        <m:sSub>
+          <m:sSubPr>
+            <m:ctrlPr>
+              <w:rPr>
+                <w:rFonts w:ascii="Cambria Math" w:hAnsi="Cambria Math"/>
+                <w:i/>
+              </w:rPr>
+            </m:ctrlPr>
+          </m:sSubPr>
+          <m:e>
+            <m:r>
+              <w:rPr>
+                <w:rFonts w:ascii="Cambria Math" w:hAnsi="Cambria Math"/>
+              </w:rPr>
+              <m:t>Q</m:t>
+            </m:r>
+          </m:e>
+          <m:sub>
+            <m:r>
+              <w:rPr>
+                <w:rFonts w:ascii="Cambria Math" w:hAnsi="Cambria Math"/>
+              </w:rPr>
+              <m:t>KF</m:t>
+            </m:r>
+          </m:sub>
+        </m:sSub>
+        <m:r>
+          <w:rPr>
+            <w:rFonts w:ascii="Cambria Math" w:hAnsi="Cambria Math"/>
+          </w:rPr>
+          <m:t>=0.1</m:t>
+        </m:r>
+        <m:sSub>
+          <m:sSubPr>
+            <m:ctrlPr>
+              <w:rPr>
+                <w:rFonts w:ascii="Cambria Math" w:hAnsi="Cambria Math"/>
+                <w:i/>
+              </w:rPr>
+            </m:ctrlPr>
+          </m:sSubPr>
+          <m:e>
+            <m:r>
+              <w:rPr>
+                <w:rFonts w:ascii="Cambria Math" w:hAnsi="Cambria Math"/>
+              </w:rPr>
+              <m:t>I</m:t>
+            </m:r>
+          </m:e>
+          <m:sub>
+            <m:r>
+              <w:rPr>
+                <w:rFonts w:ascii="Cambria Math" w:hAnsi="Cambria Math"/>
+              </w:rPr>
+              <m:t>6×6</m:t>
+            </m:r>
+          </m:sub>
+        </m:sSub>
+      </m:oMath>
+      <w:r>
+        <w:t xml:space="preserve"> and run the truth model tests and check if the KF works and the NEES and NIS tests are satisfied. The result showed that the </w:t>
+      </w:r>
+      <w:r>
+        <w:t xml:space="preserve">neither of the conditions were met, hence we moved </w:t>
+      </w:r>
+      <m:oMath>
+        <m:sSub>
+          <m:sSubPr>
+            <m:ctrlPr>
+              <w:rPr>
+                <w:rFonts w:ascii="Cambria Math" w:hAnsi="Cambria Math"/>
+                <w:i/>
+              </w:rPr>
+            </m:ctrlPr>
+          </m:sSubPr>
+          <m:e>
+            <m:r>
+              <w:rPr>
+                <w:rFonts w:ascii="Cambria Math" w:hAnsi="Cambria Math"/>
+              </w:rPr>
+              <m:t>Q</m:t>
+            </m:r>
+          </m:e>
+          <m:sub>
+            <m:r>
+              <w:rPr>
+                <w:rFonts w:ascii="Cambria Math" w:hAnsi="Cambria Math"/>
+              </w:rPr>
+              <m:t>KF</m:t>
+            </m:r>
+          </m:sub>
+        </m:sSub>
+        <m:r>
+          <w:rPr>
+            <w:rFonts w:ascii="Cambria Math" w:hAnsi="Cambria Math"/>
+          </w:rPr>
+          <m:t>=</m:t>
+        </m:r>
+        <m:sSub>
+          <m:sSubPr>
+            <m:ctrlPr>
+              <w:rPr>
+                <w:rFonts w:ascii="Cambria Math" w:hAnsi="Cambria Math"/>
+                <w:i/>
+              </w:rPr>
+            </m:ctrlPr>
+          </m:sSubPr>
+          <m:e>
+            <m:r>
+              <w:rPr>
+                <w:rFonts w:ascii="Cambria Math" w:hAnsi="Cambria Math"/>
+              </w:rPr>
+              <m:t>I</m:t>
+            </m:r>
+          </m:e>
+          <m:sub>
+            <m:r>
+              <w:rPr>
+                <w:rFonts w:ascii="Cambria Math" w:hAnsi="Cambria Math"/>
+              </w:rPr>
+              <m:t>6×6</m:t>
+            </m:r>
+          </m:sub>
+        </m:sSub>
+      </m:oMath>
+      <w:r>
+        <w:t xml:space="preserve"> then to </w:t>
+      </w:r>
+      <m:oMath>
+        <m:sSub>
+          <m:sSubPr>
+            <m:ctrlPr>
+              <w:rPr>
+                <w:rFonts w:ascii="Cambria Math" w:hAnsi="Cambria Math"/>
+                <w:i/>
+              </w:rPr>
+            </m:ctrlPr>
+          </m:sSubPr>
+          <m:e>
+            <m:r>
+              <w:rPr>
+                <w:rFonts w:ascii="Cambria Math" w:hAnsi="Cambria Math"/>
+              </w:rPr>
+              <m:t>Q</m:t>
+            </m:r>
+          </m:e>
+          <m:sub>
+            <m:r>
+              <w:rPr>
+                <w:rFonts w:ascii="Cambria Math" w:hAnsi="Cambria Math"/>
+              </w:rPr>
+              <m:t>KF</m:t>
+            </m:r>
+          </m:sub>
+        </m:sSub>
+        <m:r>
+          <w:rPr>
+            <w:rFonts w:ascii="Cambria Math" w:hAnsi="Cambria Math"/>
+          </w:rPr>
+          <m:t>=10</m:t>
+        </m:r>
+        <m:sSub>
+          <m:sSubPr>
+            <m:ctrlPr>
+              <w:rPr>
+                <w:rFonts w:ascii="Cambria Math" w:hAnsi="Cambria Math"/>
+                <w:i/>
+              </w:rPr>
+            </m:ctrlPr>
+          </m:sSubPr>
+          <m:e>
+            <m:r>
+              <w:rPr>
+                <w:rFonts w:ascii="Cambria Math" w:hAnsi="Cambria Math"/>
+              </w:rPr>
+              <m:t>I</m:t>
+            </m:r>
+          </m:e>
+          <m:sub>
+            <m:r>
+              <w:rPr>
+                <w:rFonts w:ascii="Cambria Math" w:hAnsi="Cambria Math"/>
+              </w:rPr>
+              <m:t>6×6</m:t>
+            </m:r>
+          </m:sub>
+        </m:sSub>
+      </m:oMath>
+      <w:r>
+        <w:t xml:space="preserve"> and then </w:t>
+      </w:r>
+      <m:oMath>
+        <m:sSub>
+          <m:sSubPr>
+            <m:ctrlPr>
+              <w:rPr>
+                <w:rFonts w:ascii="Cambria Math" w:hAnsi="Cambria Math"/>
+                <w:i/>
+              </w:rPr>
+            </m:ctrlPr>
+          </m:sSubPr>
+          <m:e>
+            <m:r>
+              <w:rPr>
+                <w:rFonts w:ascii="Cambria Math" w:hAnsi="Cambria Math"/>
+              </w:rPr>
+              <m:t>Q</m:t>
+            </m:r>
+          </m:e>
+          <m:sub>
+            <m:r>
+              <w:rPr>
+                <w:rFonts w:ascii="Cambria Math" w:hAnsi="Cambria Math"/>
+              </w:rPr>
+              <m:t>KF</m:t>
+            </m:r>
+          </m:sub>
+        </m:sSub>
+        <m:r>
+          <w:rPr>
+            <w:rFonts w:ascii="Cambria Math" w:hAnsi="Cambria Math"/>
+          </w:rPr>
+          <m:t>=100</m:t>
+        </m:r>
+        <m:sSub>
+          <m:sSubPr>
+            <m:ctrlPr>
+              <w:rPr>
+                <w:rFonts w:ascii="Cambria Math" w:hAnsi="Cambria Math"/>
+                <w:i/>
+              </w:rPr>
+            </m:ctrlPr>
+          </m:sSubPr>
+          <m:e>
+            <m:r>
+              <w:rPr>
+                <w:rFonts w:ascii="Cambria Math" w:hAnsi="Cambria Math"/>
+              </w:rPr>
+              <m:t>I</m:t>
+            </m:r>
+          </m:e>
+          <m:sub>
+            <m:r>
+              <w:rPr>
+                <w:rFonts w:ascii="Cambria Math" w:hAnsi="Cambria Math"/>
+              </w:rPr>
+              <m:t>6×6</m:t>
+            </m:r>
+          </m:sub>
+        </m:sSub>
+        <m:r>
+          <w:rPr>
+            <w:rFonts w:ascii="Cambria Math" w:hAnsi="Cambria Math"/>
+          </w:rPr>
+          <m:t xml:space="preserve"> </m:t>
+        </m:r>
+      </m:oMath>
+      <w:r>
+        <w:t>and tweaked the main diagonal parameters in this way until the conditions were sufficiently satisfied.</w:t>
+      </w:r>
+    </w:p>
+    <w:p>
+      <w:r>
+        <w:t xml:space="preserve">In the end, the process noise covariance matrix for the LKF that best satisfied the conditions was found to be: </w:t>
+      </w:r>
+    </w:p>
+    <w:tbl>
+      <w:tblPr>
+        <w:tblStyle w:val="TableGrid"/>
+        <w:tblW w:w="0" w:type="auto"/>
+        <w:tblBorders>
+          <w:top w:val="none" w:sz="0" w:space="0" w:color="auto"/>
+          <w:left w:val="none" w:sz="0" w:space="0" w:color="auto"/>
+          <w:bottom w:val="none" w:sz="0" w:space="0" w:color="auto"/>
+          <w:right w:val="none" w:sz="0" w:space="0" w:color="auto"/>
+          <w:insideH w:val="none" w:sz="0" w:space="0" w:color="auto"/>
+          <w:insideV w:val="none" w:sz="0" w:space="0" w:color="auto"/>
+        </w:tblBorders>
+        <w:tblLook w:val="04A0" w:firstRow="1" w:lastRow="0" w:firstColumn="1" w:lastColumn="0" w:noHBand="0" w:noVBand="1"/>
+      </w:tblPr>
+      <w:tblGrid>
+        <w:gridCol w:w="625"/>
+        <w:gridCol w:w="8100"/>
+        <w:gridCol w:w="625"/>
+      </w:tblGrid>
+      <w:tr>
+        <w:tc>
+          <w:tcPr>
+            <w:tcW w:w="625" w:type="dxa"/>
+            <w:vAlign w:val="center"/>
+          </w:tcPr>
+          <w:p>
+            <w:pPr>
+              <w:jc w:val="center"/>
+            </w:pPr>
+          </w:p>
+        </w:tc>
+        <w:tc>
+          <w:tcPr>
+            <w:tcW w:w="8100" w:type="dxa"/>
+            <w:vAlign w:val="center"/>
+          </w:tcPr>
+          <w:p>
+            <w:pPr>
+              <w:jc w:val="center"/>
+            </w:pPr>
+            <m:oMathPara>
+              <m:oMath>
+                <m:sSub>
+                  <m:sSubPr>
+                    <m:ctrlPr>
+                      <w:rPr>
+                        <w:rFonts w:ascii="Cambria Math" w:hAnsi="Cambria Math"/>
+                        <w:i/>
+                      </w:rPr>
+                    </m:ctrlPr>
+                  </m:sSubPr>
+                  <m:e>
+                    <m:r>
+                      <w:rPr>
+                        <w:rFonts w:ascii="Cambria Math" w:hAnsi="Cambria Math"/>
+                      </w:rPr>
+                      <m:t>Q</m:t>
+                    </m:r>
+                  </m:e>
+                  <m:sub>
+                    <m:r>
+                      <w:rPr>
+                        <w:rFonts w:ascii="Cambria Math" w:hAnsi="Cambria Math"/>
+                      </w:rPr>
+                      <m:t>KF</m:t>
+                    </m:r>
+                  </m:sub>
+                </m:sSub>
+                <m:r>
+                  <w:rPr>
+                    <w:rFonts w:ascii="Cambria Math" w:hAnsi="Cambria Math"/>
+                  </w:rPr>
+                  <m:t>=diag(</m:t>
+                </m:r>
+                <m:d>
+                  <m:dPr>
+                    <m:begChr m:val="["/>
+                    <m:endChr m:val="]"/>
+                    <m:ctrlPr>
+                      <w:rPr>
+                        <w:rFonts w:ascii="Cambria Math" w:hAnsi="Cambria Math"/>
+                        <w:i/>
+                      </w:rPr>
+                    </m:ctrlPr>
+                  </m:dPr>
+                  <m:e>
+                    <m:r>
+                      <w:rPr>
+                        <w:rFonts w:ascii="Cambria Math" w:hAnsi="Cambria Math"/>
+                      </w:rPr>
+                      <m:t>1,1,3,1,1,3</m:t>
+                    </m:r>
+                  </m:e>
+                </m:d>
+                <m:r>
+                  <w:rPr>
+                    <w:rFonts w:ascii="Cambria Math" w:hAnsi="Cambria Math"/>
+                  </w:rPr>
+                  <m:t>)</m:t>
+                </m:r>
+              </m:oMath>
+            </m:oMathPara>
+          </w:p>
+        </w:tc>
+        <w:tc>
+          <w:tcPr>
+            <w:tcW w:w="625" w:type="dxa"/>
+            <w:vAlign w:val="center"/>
+          </w:tcPr>
+          <w:p>
+            <w:pPr>
+              <w:pStyle w:val="Caption"/>
+            </w:pPr>
+            <w:bookmarkStart w:id="4" w:name="_Ref57754531"/>
+            <w:r>
+              <w:t xml:space="preserve">( </w:t>
+            </w:r>
+            <w:fldSimple w:instr=" SEQ ( \* ARABIC ">
+              <w:r>
+                <w:rPr>
+                  <w:noProof/>
+                </w:rPr>
+                <w:t>5</w:t>
+              </w:r>
+            </w:fldSimple>
+            <w:r>
+              <w:t xml:space="preserve"> )</w:t>
+            </w:r>
+            <w:bookmarkEnd w:id="4"/>
+          </w:p>
+        </w:tc>
+      </w:tr>
+    </w:tbl>
+    <w:p>
+      <w:r>
+        <w:t>Before we move forward, there are some points that need to be highlighted regarding the</w:t>
+      </w:r>
+      <w:r>
+        <w:t xml:space="preserve"> result</w:t>
+      </w:r>
+      <w:r>
+        <w:t xml:space="preserve">. First, the NEES test COULD NOT be satisfied for any selection of </w:t>
+      </w:r>
+      <m:oMath>
+        <m:sSub>
+          <m:sSubPr>
+            <m:ctrlPr>
+              <w:rPr>
+                <w:rFonts w:ascii="Cambria Math" w:hAnsi="Cambria Math"/>
+                <w:i/>
+              </w:rPr>
+            </m:ctrlPr>
+          </m:sSubPr>
+          <m:e>
+            <m:r>
+              <w:rPr>
+                <w:rFonts w:ascii="Cambria Math" w:hAnsi="Cambria Math"/>
+              </w:rPr>
+              <m:t>Q</m:t>
+            </m:r>
+          </m:e>
+          <m:sub>
+            <m:r>
+              <w:rPr>
+                <w:rFonts w:ascii="Cambria Math" w:hAnsi="Cambria Math"/>
+              </w:rPr>
+              <m:t>KF</m:t>
+            </m:r>
+          </m:sub>
+        </m:sSub>
+      </m:oMath>
+      <w:r>
+        <w:t xml:space="preserve"> regardless of the magnitude of the covariance matrix or selection of initial conditions. The KF was debugged thoroughly, and we could not find any method to alleviate this problem.</w:t>
+      </w:r>
+      <w:r>
+        <w:t xml:space="preserve"> Second, the NIS test could be satisfied, however periodically at every ~25 seconds the chi-square values exceed the bounds. Although, we managed to bring most of the points for </w:t>
+      </w:r>
+      <m:oMath>
+        <m:sSub>
+          <m:sSubPr>
+            <m:ctrlPr>
+              <w:rPr>
+                <w:rFonts w:ascii="Cambria Math" w:hAnsi="Cambria Math"/>
+                <w:i/>
+              </w:rPr>
+            </m:ctrlPr>
+          </m:sSubPr>
+          <m:e>
+            <m:acc>
+              <m:accPr>
+                <m:chr m:val="̅"/>
+                <m:ctrlPr>
+                  <w:rPr>
+                    <w:rFonts w:ascii="Cambria Math" w:hAnsi="Cambria Math"/>
+                    <w:i/>
+                  </w:rPr>
+                </m:ctrlPr>
+              </m:accPr>
+              <m:e>
+                <m:r>
+                  <w:rPr>
+                    <w:rFonts w:ascii="Cambria Math" w:hAnsi="Cambria Math"/>
+                  </w:rPr>
+                  <m:t>ϵ</m:t>
+                </m:r>
+              </m:e>
+            </m:acc>
+          </m:e>
+          <m:sub>
+            <m:r>
+              <w:rPr>
+                <w:rFonts w:ascii="Cambria Math" w:hAnsi="Cambria Math"/>
+              </w:rPr>
+              <m:t>y,k</m:t>
+            </m:r>
+          </m:sub>
+        </m:sSub>
+      </m:oMath>
+      <w:r>
+        <w:t xml:space="preserve"> within the bounds in Equation </w:t>
+      </w:r>
+      <w:r>
+        <w:fldChar w:fldCharType="begin"/>
+      </w:r>
+      <w:r>
+        <w:instrText xml:space="preserve"> REF _Ref57754531 \h </w:instrText>
+      </w:r>
+      <w:r>
+        <w:fldChar w:fldCharType="separate"/>
+      </w:r>
+      <w:r>
+        <w:t xml:space="preserve">( </w:t>
+      </w:r>
+      <w:r>
+        <w:rPr>
+          <w:noProof/>
+        </w:rPr>
+        <w:t>5</w:t>
+      </w:r>
+      <w:r>
+        <w:t xml:space="preserve"> )</w:t>
+      </w:r>
+      <w:r>
+        <w:fldChar w:fldCharType="end"/>
+      </w:r>
+      <w:r>
+        <w:t>. Finally, it was also found that regardless of the tuning methods employed, the state</w:t>
+      </w:r>
+      <w:r>
+        <w:t xml:space="preserve"> estimate errors</w:t>
+      </w:r>
+      <w:r>
+        <w:t xml:space="preserve"> corresponding to </w:t>
+      </w:r>
+      <w:r>
+        <w:t>North position</w:t>
+      </w:r>
+      <w:r>
+        <w:t xml:space="preserve"> and </w:t>
+      </w:r>
+      <w:r>
+        <w:t>East position</w:t>
+      </w:r>
+      <w:r>
+        <w:t xml:space="preserve"> of the UGV (i.e. </w:t>
+      </w:r>
+      <m:oMath>
+        <m:sSub>
+          <m:sSubPr>
+            <m:ctrlPr>
+              <w:rPr>
+                <w:rFonts w:ascii="Cambria Math" w:hAnsi="Cambria Math"/>
+                <w:i/>
+              </w:rPr>
+            </m:ctrlPr>
+          </m:sSubPr>
+          <m:e>
+            <m:r>
+              <w:rPr>
+                <w:rFonts w:ascii="Cambria Math" w:hAnsi="Cambria Math"/>
+              </w:rPr>
+              <m:t>e</m:t>
+            </m:r>
+          </m:e>
+          <m:sub>
+            <m:sSub>
+              <m:sSubPr>
+                <m:ctrlPr>
+                  <w:rPr>
+                    <w:rFonts w:ascii="Cambria Math" w:hAnsi="Cambria Math"/>
+                    <w:i/>
+                  </w:rPr>
+                </m:ctrlPr>
+              </m:sSubPr>
+              <m:e>
+                <m:r>
+                  <w:rPr>
+                    <w:rFonts w:ascii="Cambria Math" w:hAnsi="Cambria Math"/>
+                  </w:rPr>
+                  <m:t>η</m:t>
+                </m:r>
+              </m:e>
+              <m:sub>
+                <m:r>
+                  <w:rPr>
+                    <w:rFonts w:ascii="Cambria Math" w:hAnsi="Cambria Math"/>
+                  </w:rPr>
+                  <m:t>g</m:t>
+                </m:r>
+              </m:sub>
+            </m:sSub>
+          </m:sub>
+        </m:sSub>
+      </m:oMath>
+      <w:r>
+        <w:t xml:space="preserve"> and </w:t>
+      </w:r>
+      <m:oMath>
+        <m:sSub>
+          <m:sSubPr>
+            <m:ctrlPr>
+              <w:rPr>
+                <w:rFonts w:ascii="Cambria Math" w:hAnsi="Cambria Math"/>
+                <w:i/>
+              </w:rPr>
+            </m:ctrlPr>
+          </m:sSubPr>
+          <m:e>
+            <m:r>
+              <w:rPr>
+                <w:rFonts w:ascii="Cambria Math" w:hAnsi="Cambria Math"/>
+              </w:rPr>
+              <m:t>e</m:t>
+            </m:r>
+          </m:e>
+          <m:sub>
+            <m:sSub>
+              <m:sSubPr>
+                <m:ctrlPr>
+                  <w:rPr>
+                    <w:rFonts w:ascii="Cambria Math" w:hAnsi="Cambria Math"/>
+                    <w:i/>
+                  </w:rPr>
+                </m:ctrlPr>
+              </m:sSubPr>
+              <m:e>
+                <m:r>
+                  <w:rPr>
+                    <w:rFonts w:ascii="Cambria Math" w:hAnsi="Cambria Math"/>
+                  </w:rPr>
+                  <m:t>ξ</m:t>
+                </m:r>
+              </m:e>
+              <m:sub>
+                <m:r>
+                  <w:rPr>
+                    <w:rFonts w:ascii="Cambria Math" w:hAnsi="Cambria Math"/>
+                  </w:rPr>
+                  <m:t>g</m:t>
+                </m:r>
+              </m:sub>
+            </m:sSub>
+          </m:sub>
+        </m:sSub>
+      </m:oMath>
+      <w:r>
+        <w:t xml:space="preserve">) </w:t>
+      </w:r>
+      <w:r>
+        <w:t xml:space="preserve">are unstable and their </w:t>
+      </w:r>
+      <m:oMath>
+        <m:r>
+          <w:rPr>
+            <w:rFonts w:ascii="Cambria Math" w:hAnsi="Cambria Math"/>
+          </w:rPr>
+          <m:t>2σ</m:t>
+        </m:r>
+      </m:oMath>
+      <w:r>
+        <w:t xml:space="preserve"> bounds do not converge.</w:t>
+      </w:r>
+    </w:p>
+    <w:p>
+      <w:r>
+        <w:t xml:space="preserve">The best results obtained after tuning the LKF are shown in the following </w:t>
+      </w:r>
+      <w:r>
+        <w:t xml:space="preserve">plots. </w:t>
+      </w:r>
+      <w:r>
+        <w:fldChar w:fldCharType="begin"/>
+      </w:r>
+      <w:r>
+        <w:instrText xml:space="preserve"> REF _Ref57756389 \h </w:instrText>
+      </w:r>
+      <w:r>
+        <w:fldChar w:fldCharType="separate"/>
+      </w:r>
+      <w:r>
+        <w:t xml:space="preserve">Figure </w:t>
+      </w:r>
+      <w:r>
+        <w:rPr>
+          <w:noProof/>
+        </w:rPr>
+        <w:t>1</w:t>
+      </w:r>
+      <w:r>
+        <w:fldChar w:fldCharType="end"/>
+      </w:r>
+      <w:r>
+        <w:t xml:space="preserve"> is a plot showing the NEES and NIS chi-square tests for the Monte Carlo runs with the LKF. </w:t>
+      </w:r>
+      <w:r>
+        <w:fldChar w:fldCharType="begin"/>
+      </w:r>
+      <w:r>
+        <w:instrText xml:space="preserve"> REF _Ref57756391 \h </w:instrText>
+      </w:r>
+      <w:r>
+        <w:fldChar w:fldCharType="separate"/>
+      </w:r>
+      <w:r>
+        <w:t xml:space="preserve">Figure </w:t>
+      </w:r>
+      <w:r>
+        <w:rPr>
+          <w:noProof/>
+        </w:rPr>
+        <w:t>2</w:t>
+      </w:r>
+      <w:r>
+        <w:fldChar w:fldCharType="end"/>
+      </w:r>
+      <w:r>
+        <w:t xml:space="preserve"> is a plot of the state estimate errors from a sample Monte Carlo run with LKF under the same conditions and </w:t>
+      </w:r>
+      <w:r>
+        <w:fldChar w:fldCharType="begin"/>
+      </w:r>
+      <w:r>
+        <w:instrText xml:space="preserve"> REF _Ref57756392 \h </w:instrText>
+      </w:r>
+      <w:r>
+        <w:fldChar w:fldCharType="separate"/>
+      </w:r>
+      <w:r>
+        <w:t xml:space="preserve">Figure </w:t>
+      </w:r>
+      <w:r>
+        <w:rPr>
+          <w:noProof/>
+        </w:rPr>
+        <w:t>3</w:t>
+      </w:r>
+      <w:r>
+        <w:fldChar w:fldCharType="end"/>
+      </w:r>
+      <w:r>
+        <w:t xml:space="preserve"> shows the actual state estimates and the state ground truths for the very same sample run. </w:t>
+      </w:r>
+    </w:p>
+    <w:p>
+      <w:r>
+        <w:t xml:space="preserve">First looking at </w:t>
+      </w:r>
+      <w:r>
+        <w:fldChar w:fldCharType="begin"/>
+      </w:r>
+      <w:r>
+        <w:instrText xml:space="preserve"> REF _Ref57756389 \h </w:instrText>
+      </w:r>
+      <w:r>
+        <w:fldChar w:fldCharType="separate"/>
+      </w:r>
+      <w:r>
+        <w:t xml:space="preserve">Figure </w:t>
+      </w:r>
+      <w:r>
+        <w:rPr>
+          <w:noProof/>
+        </w:rPr>
+        <w:t>1</w:t>
+      </w:r>
+      <w:r>
+        <w:fldChar w:fldCharType="end"/>
+      </w:r>
+      <w:r>
+        <w:t xml:space="preserve">, we can see that the NIS test is sufficiently satisfied except for every ~25 seconds where the points are outside the bounds. Upon further investigation, this was found due to the </w:t>
+      </w:r>
+      <m:oMath>
+        <m:r>
+          <w:rPr>
+            <w:rFonts w:ascii="Cambria Math" w:hAnsi="Cambria Math"/>
+          </w:rPr>
+          <m:t>R</m:t>
+        </m:r>
+      </m:oMath>
+      <w:r>
+        <w:t xml:space="preserve"> covariance matrix used for the LKF. In the matrix, the elements directly corresponding to the aircraft’s North position and East position values are greater than the other elements that are a combination of the UGV’s and UAV’s together. For </w:t>
+      </w:r>
+      <w:r>
+        <w:t>instance,</w:t>
+      </w:r>
+      <w:r>
+        <w:t xml:space="preserve"> elements </w:t>
+      </w:r>
+      <m:oMath>
+        <m:sSub>
+          <m:sSubPr>
+            <m:ctrlPr>
+              <w:rPr>
+                <w:rFonts w:ascii="Cambria Math" w:hAnsi="Cambria Math"/>
+                <w:i/>
+              </w:rPr>
+            </m:ctrlPr>
+          </m:sSubPr>
+          <m:e>
+            <m:r>
+              <w:rPr>
+                <w:rFonts w:ascii="Cambria Math" w:hAnsi="Cambria Math"/>
+              </w:rPr>
+              <m:t>R</m:t>
+            </m:r>
+          </m:e>
+          <m:sub>
+            <m:r>
+              <w:rPr>
+                <w:rFonts w:ascii="Cambria Math" w:hAnsi="Cambria Math"/>
+              </w:rPr>
+              <m:t>(4,4)</m:t>
+            </m:r>
+          </m:sub>
+        </m:sSub>
+        <m:r>
+          <w:rPr>
+            <w:rFonts w:ascii="Cambria Math" w:hAnsi="Cambria Math"/>
+          </w:rPr>
+          <m:t>=</m:t>
+        </m:r>
+        <m:sSub>
+          <m:sSubPr>
+            <m:ctrlPr>
+              <w:rPr>
+                <w:rFonts w:ascii="Cambria Math" w:hAnsi="Cambria Math"/>
+                <w:i/>
+              </w:rPr>
+            </m:ctrlPr>
+          </m:sSubPr>
+          <m:e>
+            <m:r>
+              <w:rPr>
+                <w:rFonts w:ascii="Cambria Math" w:hAnsi="Cambria Math"/>
+              </w:rPr>
+              <m:t>R</m:t>
+            </m:r>
+          </m:e>
+          <m:sub>
+            <m:d>
+              <m:dPr>
+                <m:ctrlPr>
+                  <w:rPr>
+                    <w:rFonts w:ascii="Cambria Math" w:hAnsi="Cambria Math"/>
+                    <w:i/>
+                  </w:rPr>
+                </m:ctrlPr>
+              </m:dPr>
+              <m:e>
+                <m:r>
+                  <w:rPr>
+                    <w:rFonts w:ascii="Cambria Math" w:hAnsi="Cambria Math"/>
+                  </w:rPr>
+                  <m:t>5,5</m:t>
+                </m:r>
+              </m:e>
+            </m:d>
+          </m:sub>
+        </m:sSub>
+        <m:r>
+          <w:rPr>
+            <w:rFonts w:ascii="Cambria Math" w:hAnsi="Cambria Math"/>
+          </w:rPr>
+          <m:t>=36</m:t>
+        </m:r>
+      </m:oMath>
+      <w:r>
+        <w:t xml:space="preserve">. And the UAV has a control input of </w:t>
+      </w:r>
+      <m:oMath>
+        <m:sSub>
+          <m:sSubPr>
+            <m:ctrlPr>
+              <w:rPr>
+                <w:rFonts w:ascii="Cambria Math" w:hAnsi="Cambria Math"/>
+                <w:i/>
+              </w:rPr>
+            </m:ctrlPr>
+          </m:sSubPr>
+          <m:e>
+            <m:r>
+              <w:rPr>
+                <w:rFonts w:ascii="Cambria Math" w:hAnsi="Cambria Math"/>
+              </w:rPr>
+              <m:t>ω</m:t>
+            </m:r>
+          </m:e>
+          <m:sub>
+            <m:r>
+              <w:rPr>
+                <w:rFonts w:ascii="Cambria Math" w:hAnsi="Cambria Math"/>
+              </w:rPr>
+              <m:t>a</m:t>
+            </m:r>
+          </m:sub>
+        </m:sSub>
+        <m:r>
+          <w:rPr>
+            <w:rFonts w:ascii="Cambria Math" w:hAnsi="Cambria Math"/>
+          </w:rPr>
+          <m:t>=</m:t>
+        </m:r>
+        <m:f>
+          <m:fPr>
+            <m:ctrlPr>
+              <w:rPr>
+                <w:rFonts w:ascii="Cambria Math" w:hAnsi="Cambria Math"/>
+                <w:i/>
+              </w:rPr>
+            </m:ctrlPr>
+          </m:fPr>
+          <m:num>
+            <m:r>
+              <w:rPr>
+                <w:rFonts w:ascii="Cambria Math" w:hAnsi="Cambria Math"/>
+              </w:rPr>
+              <m:t>π</m:t>
+            </m:r>
+          </m:num>
+          <m:den>
+            <m:r>
+              <w:rPr>
+                <w:rFonts w:ascii="Cambria Math" w:hAnsi="Cambria Math"/>
+              </w:rPr>
+              <m:t>25</m:t>
+            </m:r>
+          </m:den>
+        </m:f>
+        <m:r>
+          <w:rPr>
+            <w:rFonts w:ascii="Cambria Math" w:hAnsi="Cambria Math"/>
+          </w:rPr>
+          <m:t>rad⋅</m:t>
+        </m:r>
+        <m:sSup>
+          <m:sSupPr>
+            <m:ctrlPr>
+              <w:rPr>
+                <w:rFonts w:ascii="Cambria Math" w:hAnsi="Cambria Math"/>
+                <w:i/>
+              </w:rPr>
+            </m:ctrlPr>
+          </m:sSupPr>
+          <m:e>
+            <m:r>
+              <w:rPr>
+                <w:rFonts w:ascii="Cambria Math" w:hAnsi="Cambria Math"/>
+              </w:rPr>
+              <m:t>s</m:t>
+            </m:r>
+          </m:e>
+          <m:sup>
+            <m:r>
+              <w:rPr>
+                <w:rFonts w:ascii="Cambria Math" w:hAnsi="Cambria Math"/>
+              </w:rPr>
+              <m:t>-1</m:t>
+            </m:r>
+          </m:sup>
+        </m:sSup>
+      </m:oMath>
+      <w:r>
+        <w:t xml:space="preserve"> which corresponds to a period of 25 seconds.</w:t>
+      </w:r>
+      <w:r>
+        <w:t xml:space="preserve"> Furthermore, the NEES test is not satisfied and the problem could not be alleviated regardless of the tuning method. This issue was found to be because the LKF could not accurately ascertain the state evolution of </w:t>
+      </w:r>
+      <m:oMath>
+        <m:sSub>
+          <m:sSubPr>
+            <m:ctrlPr>
+              <w:rPr>
+                <w:rFonts w:ascii="Cambria Math" w:hAnsi="Cambria Math"/>
+                <w:i/>
+              </w:rPr>
+            </m:ctrlPr>
+          </m:sSubPr>
+          <m:e>
+            <m:r>
+              <w:rPr>
+                <w:rFonts w:ascii="Cambria Math" w:hAnsi="Cambria Math"/>
+              </w:rPr>
+              <m:t>η</m:t>
+            </m:r>
+          </m:e>
+          <m:sub>
+            <m:r>
+              <w:rPr>
+                <w:rFonts w:ascii="Cambria Math" w:hAnsi="Cambria Math"/>
+              </w:rPr>
+              <m:t>g</m:t>
+            </m:r>
+          </m:sub>
+        </m:sSub>
+      </m:oMath>
+      <w:r>
+        <w:t xml:space="preserve"> and </w:t>
+      </w:r>
+      <m:oMath>
+        <m:sSub>
+          <m:sSubPr>
+            <m:ctrlPr>
+              <w:rPr>
+                <w:rFonts w:ascii="Cambria Math" w:hAnsi="Cambria Math"/>
+                <w:i/>
+              </w:rPr>
+            </m:ctrlPr>
+          </m:sSubPr>
+          <m:e>
+            <m:r>
+              <w:rPr>
+                <w:rFonts w:ascii="Cambria Math" w:hAnsi="Cambria Math"/>
+              </w:rPr>
+              <m:t>ξ</m:t>
+            </m:r>
+          </m:e>
+          <m:sub>
+            <m:r>
+              <w:rPr>
+                <w:rFonts w:ascii="Cambria Math" w:hAnsi="Cambria Math"/>
+              </w:rPr>
+              <m:t>g</m:t>
+            </m:r>
+          </m:sub>
+        </m:sSub>
+      </m:oMath>
+      <w:r>
+        <w:t xml:space="preserve">. </w:t>
+      </w:r>
+    </w:p>
+    <w:p>
+      <w:r>
+        <w:t xml:space="preserve">Referring to </w:t>
+      </w:r>
+      <w:r>
+        <w:fldChar w:fldCharType="begin"/>
+      </w:r>
+      <w:r>
+        <w:instrText xml:space="preserve"> REF _Ref57756391 \h </w:instrText>
+      </w:r>
+      <w:r>
+        <w:fldChar w:fldCharType="separate"/>
+      </w:r>
+      <w:r>
+        <w:t xml:space="preserve">Figure </w:t>
+      </w:r>
+      <w:r>
+        <w:rPr>
+          <w:noProof/>
+        </w:rPr>
+        <w:t>2</w:t>
+      </w:r>
+      <w:r>
+        <w:fldChar w:fldCharType="end"/>
+      </w:r>
+      <w:r>
+        <w:t xml:space="preserve"> and </w:t>
+      </w:r>
+      <w:r>
+        <w:fldChar w:fldCharType="begin"/>
+      </w:r>
+      <w:r>
+        <w:instrText xml:space="preserve"> REF _Ref57756392 \h </w:instrText>
+      </w:r>
+      <w:r>
+        <w:fldChar w:fldCharType="separate"/>
+      </w:r>
+      <w:r>
+        <w:t xml:space="preserve">Figure </w:t>
+      </w:r>
+      <w:r>
+        <w:rPr>
+          <w:noProof/>
+        </w:rPr>
+        <w:t>3</w:t>
+      </w:r>
+      <w:r>
+        <w:fldChar w:fldCharType="end"/>
+      </w:r>
+      <w:r>
+        <w:t xml:space="preserve">, we can see that </w:t>
+      </w:r>
+      <m:oMath>
+        <m:sSub>
+          <m:sSubPr>
+            <m:ctrlPr>
+              <w:rPr>
+                <w:rFonts w:ascii="Cambria Math" w:hAnsi="Cambria Math"/>
+                <w:i/>
+              </w:rPr>
+            </m:ctrlPr>
+          </m:sSubPr>
+          <m:e>
+            <m:r>
+              <w:rPr>
+                <w:rFonts w:ascii="Cambria Math" w:hAnsi="Cambria Math"/>
+              </w:rPr>
+              <m:t>η</m:t>
+            </m:r>
+          </m:e>
+          <m:sub>
+            <m:r>
+              <w:rPr>
+                <w:rFonts w:ascii="Cambria Math" w:hAnsi="Cambria Math"/>
+              </w:rPr>
+              <m:t>g</m:t>
+            </m:r>
+          </m:sub>
+        </m:sSub>
+      </m:oMath>
+      <w:r>
+        <w:t xml:space="preserve"> and </w:t>
+      </w:r>
+      <m:oMath>
+        <m:sSub>
+          <m:sSubPr>
+            <m:ctrlPr>
+              <w:rPr>
+                <w:rFonts w:ascii="Cambria Math" w:hAnsi="Cambria Math"/>
+                <w:i/>
+              </w:rPr>
+            </m:ctrlPr>
+          </m:sSubPr>
+          <m:e>
+            <m:r>
+              <w:rPr>
+                <w:rFonts w:ascii="Cambria Math" w:hAnsi="Cambria Math"/>
+              </w:rPr>
+              <m:t>ξ</m:t>
+            </m:r>
+          </m:e>
+          <m:sub>
+            <m:r>
+              <w:rPr>
+                <w:rFonts w:ascii="Cambria Math" w:hAnsi="Cambria Math"/>
+              </w:rPr>
+              <m:t>g</m:t>
+            </m:r>
+          </m:sub>
+        </m:sSub>
+      </m:oMath>
+      <w:r>
+        <w:t xml:space="preserve"> estimates are close in the beginning, but after ~70 seconds the LKF starts to fail in estimating these two states. Furthermore, another </w:t>
+      </w:r>
+      <w:r>
+        <w:lastRenderedPageBreak/>
+        <w:t xml:space="preserve">observation that is that the covariance for the state estimates (i.e. </w:t>
+      </w:r>
+      <m:oMath>
+        <m:sSubSup>
+          <m:sSubSupPr>
+            <m:ctrlPr>
+              <w:rPr>
+                <w:rFonts w:ascii="Cambria Math" w:hAnsi="Cambria Math"/>
+                <w:i/>
+              </w:rPr>
+            </m:ctrlPr>
+          </m:sSubSupPr>
+          <m:e>
+            <m:r>
+              <w:rPr>
+                <w:rFonts w:ascii="Cambria Math" w:hAnsi="Cambria Math"/>
+              </w:rPr>
+              <m:t>P</m:t>
+            </m:r>
+          </m:e>
+          <m:sub>
+            <m:r>
+              <w:rPr>
+                <w:rFonts w:ascii="Cambria Math" w:hAnsi="Cambria Math"/>
+              </w:rPr>
+              <m:t>k</m:t>
+            </m:r>
+          </m:sub>
+          <m:sup>
+            <m:r>
+              <w:rPr>
+                <w:rFonts w:ascii="Cambria Math" w:hAnsi="Cambria Math"/>
+              </w:rPr>
+              <m:t>+</m:t>
+            </m:r>
+          </m:sup>
+        </m:sSubSup>
+      </m:oMath>
+      <w:r>
+        <w:t xml:space="preserve">) for  </w:t>
+      </w:r>
+      <m:oMath>
+        <m:sSub>
+          <m:sSubPr>
+            <m:ctrlPr>
+              <w:rPr>
+                <w:rFonts w:ascii="Cambria Math" w:hAnsi="Cambria Math"/>
+                <w:i/>
+              </w:rPr>
+            </m:ctrlPr>
+          </m:sSubPr>
+          <m:e>
+            <m:r>
+              <w:rPr>
+                <w:rFonts w:ascii="Cambria Math" w:hAnsi="Cambria Math"/>
+              </w:rPr>
+              <m:t>η</m:t>
+            </m:r>
+          </m:e>
+          <m:sub>
+            <m:r>
+              <w:rPr>
+                <w:rFonts w:ascii="Cambria Math" w:hAnsi="Cambria Math"/>
+              </w:rPr>
+              <m:t>g</m:t>
+            </m:r>
+          </m:sub>
+        </m:sSub>
+      </m:oMath>
+      <w:r>
+        <w:t xml:space="preserve"> and </w:t>
+      </w:r>
+      <m:oMath>
+        <m:sSub>
+          <m:sSubPr>
+            <m:ctrlPr>
+              <w:rPr>
+                <w:rFonts w:ascii="Cambria Math" w:hAnsi="Cambria Math"/>
+                <w:i/>
+              </w:rPr>
+            </m:ctrlPr>
+          </m:sSubPr>
+          <m:e>
+            <m:r>
+              <w:rPr>
+                <w:rFonts w:ascii="Cambria Math" w:hAnsi="Cambria Math"/>
+              </w:rPr>
+              <m:t>ξ</m:t>
+            </m:r>
+          </m:e>
+          <m:sub>
+            <m:r>
+              <w:rPr>
+                <w:rFonts w:ascii="Cambria Math" w:hAnsi="Cambria Math"/>
+              </w:rPr>
+              <m:t>g</m:t>
+            </m:r>
+          </m:sub>
+        </m:sSub>
+      </m:oMath>
+      <w:r>
+        <w:t xml:space="preserve"> are oscillating and not converging. Selecting a </w:t>
+      </w:r>
+      <m:oMath>
+        <m:sSub>
+          <m:sSubPr>
+            <m:ctrlPr>
+              <w:rPr>
+                <w:rFonts w:ascii="Cambria Math" w:hAnsi="Cambria Math"/>
+                <w:i/>
+              </w:rPr>
+            </m:ctrlPr>
+          </m:sSubPr>
+          <m:e>
+            <m:r>
+              <w:rPr>
+                <w:rFonts w:ascii="Cambria Math" w:hAnsi="Cambria Math"/>
+              </w:rPr>
+              <m:t>Q</m:t>
+            </m:r>
+          </m:e>
+          <m:sub>
+            <m:r>
+              <w:rPr>
+                <w:rFonts w:ascii="Cambria Math" w:hAnsi="Cambria Math"/>
+              </w:rPr>
+              <m:t>KF</m:t>
+            </m:r>
+          </m:sub>
+        </m:sSub>
+      </m:oMath>
+      <w:r>
+        <w:t xml:space="preserve"> that alleviates this problem greatly affected the other states adversely, and hence it was left this way. The oscillation also has a period of ~25 seconds and the </w:t>
+      </w:r>
+      <m:oMath>
+        <m:r>
+          <w:rPr>
+            <w:rFonts w:ascii="Cambria Math" w:hAnsi="Cambria Math"/>
+          </w:rPr>
+          <m:t>2σ</m:t>
+        </m:r>
+      </m:oMath>
+      <w:r>
+        <w:t xml:space="preserve"> bounds for </w:t>
+      </w:r>
+      <m:oMath>
+        <m:sSub>
+          <m:sSubPr>
+            <m:ctrlPr>
+              <w:rPr>
+                <w:rFonts w:ascii="Cambria Math" w:hAnsi="Cambria Math"/>
+                <w:i/>
+              </w:rPr>
+            </m:ctrlPr>
+          </m:sSubPr>
+          <m:e>
+            <m:r>
+              <w:rPr>
+                <w:rFonts w:ascii="Cambria Math" w:hAnsi="Cambria Math"/>
+              </w:rPr>
+              <m:t>η</m:t>
+            </m:r>
+          </m:e>
+          <m:sub>
+            <m:r>
+              <w:rPr>
+                <w:rFonts w:ascii="Cambria Math" w:hAnsi="Cambria Math"/>
+              </w:rPr>
+              <m:t>g</m:t>
+            </m:r>
+          </m:sub>
+        </m:sSub>
+      </m:oMath>
+      <w:r>
+        <w:t xml:space="preserve"> is out of phase with </w:t>
+      </w:r>
+      <m:oMath>
+        <m:sSub>
+          <m:sSubPr>
+            <m:ctrlPr>
+              <w:rPr>
+                <w:rFonts w:ascii="Cambria Math" w:hAnsi="Cambria Math"/>
+                <w:i/>
+              </w:rPr>
+            </m:ctrlPr>
+          </m:sSubPr>
+          <m:e>
+            <m:r>
+              <w:rPr>
+                <w:rFonts w:ascii="Cambria Math" w:hAnsi="Cambria Math"/>
+              </w:rPr>
+              <m:t>ξ</m:t>
+            </m:r>
+          </m:e>
+          <m:sub>
+            <m:r>
+              <w:rPr>
+                <w:rFonts w:ascii="Cambria Math" w:hAnsi="Cambria Math"/>
+              </w:rPr>
+              <m:t>g</m:t>
+            </m:r>
+          </m:sub>
+        </m:sSub>
+      </m:oMath>
+      <w:r>
+        <w:t>.</w:t>
+      </w:r>
+    </w:p>
+    <w:p/>
+    <w:p>
+      <w:pPr>
+        <w:pStyle w:val="Heading2"/>
+      </w:pPr>
+      <w:r>
+        <w:t>Comment on LKF for Estimating Nonlinear System</w:t>
+      </w:r>
+    </w:p>
+    <w:p>
+      <w:r>
+        <w:t xml:space="preserve">The tuning procedure was arduous and complicated. </w:t>
+      </w:r>
+      <w:r>
+        <w:t>However,</w:t>
+      </w:r>
+      <w:r>
+        <w:t xml:space="preserve"> after multiple attempts, we can conclude that the LKF is not a good enough filter to estimate the nonlinear system for cooperative localization.</w:t>
+      </w:r>
+    </w:p>
+    <w:p>
+      <w:r>
+        <w:t>We derived this conclusion because</w:t>
+      </w:r>
+      <w:r>
+        <w:t xml:space="preserve"> we were not able to tune the LKF to satisfy the two conditions: the LKF ‘works properly’ and satisfies the NEES and NIS chi-square tests. </w:t>
+      </w:r>
+    </w:p>
+    <w:p>
+      <w:r>
+        <w:t>This section went into the methodology used to implement the LKF and the process used to tune it. We also went into the issues faced when tuning and the compromises and assumptions made.</w:t>
+      </w:r>
+    </w:p>
+    <w:p>
+      <w:r>
+        <w:t>The LKF failed the NEES test and barely passed the NIS test, indicating that the state estimates obtained from this filter are not close enough to the ground truths. This was even after multiple attempts in tuning the filter.</w:t>
+      </w:r>
+    </w:p>
+    <w:p>
+      <w:r>
+        <w:t xml:space="preserve">The LKF fails to estimate the states </w:t>
+      </w:r>
+      <m:oMath>
+        <m:sSub>
+          <m:sSubPr>
+            <m:ctrlPr>
+              <w:rPr>
+                <w:rFonts w:ascii="Cambria Math" w:hAnsi="Cambria Math"/>
+                <w:i/>
+              </w:rPr>
+            </m:ctrlPr>
+          </m:sSubPr>
+          <m:e>
+            <m:r>
+              <w:rPr>
+                <w:rFonts w:ascii="Cambria Math" w:hAnsi="Cambria Math"/>
+              </w:rPr>
+              <m:t>η</m:t>
+            </m:r>
+          </m:e>
+          <m:sub>
+            <m:r>
+              <w:rPr>
+                <w:rFonts w:ascii="Cambria Math" w:hAnsi="Cambria Math"/>
+              </w:rPr>
+              <m:t>g</m:t>
+            </m:r>
+          </m:sub>
+        </m:sSub>
+      </m:oMath>
+      <w:r>
+        <w:t xml:space="preserve"> and </w:t>
+      </w:r>
+      <m:oMath>
+        <m:sSub>
+          <m:sSubPr>
+            <m:ctrlPr>
+              <w:rPr>
+                <w:rFonts w:ascii="Cambria Math" w:hAnsi="Cambria Math"/>
+                <w:i/>
+              </w:rPr>
+            </m:ctrlPr>
+          </m:sSubPr>
+          <m:e>
+            <m:r>
+              <w:rPr>
+                <w:rFonts w:ascii="Cambria Math" w:hAnsi="Cambria Math"/>
+              </w:rPr>
+              <m:t>ξ</m:t>
+            </m:r>
+          </m:e>
+          <m:sub>
+            <m:r>
+              <w:rPr>
+                <w:rFonts w:ascii="Cambria Math" w:hAnsi="Cambria Math"/>
+              </w:rPr>
+              <m:t>g</m:t>
+            </m:r>
+          </m:sub>
+        </m:sSub>
+      </m:oMath>
+      <w:r>
+        <w:t xml:space="preserve"> for an extended </w:t>
+      </w:r>
+      <w:r>
+        <w:t>period</w:t>
+      </w:r>
+      <w:r>
+        <w:t xml:space="preserve"> and is only accurate for the first 60-70 seconds of running. </w:t>
+      </w:r>
+    </w:p>
+    <w:p>
+      <w:r>
+        <w:t xml:space="preserve">Finally, the </w:t>
+      </w:r>
+      <m:oMath>
+        <m:r>
+          <w:rPr>
+            <w:rFonts w:ascii="Cambria Math" w:hAnsi="Cambria Math"/>
+          </w:rPr>
+          <m:t>2σ</m:t>
+        </m:r>
+      </m:oMath>
+      <w:r>
+        <w:t xml:space="preserve"> bounds, or covariance, for </w:t>
+      </w:r>
+      <m:oMath>
+        <m:sSub>
+          <m:sSubPr>
+            <m:ctrlPr>
+              <w:rPr>
+                <w:rFonts w:ascii="Cambria Math" w:hAnsi="Cambria Math"/>
+                <w:i/>
+              </w:rPr>
+            </m:ctrlPr>
+          </m:sSubPr>
+          <m:e>
+            <m:r>
+              <w:rPr>
+                <w:rFonts w:ascii="Cambria Math" w:hAnsi="Cambria Math"/>
+              </w:rPr>
+              <m:t>η</m:t>
+            </m:r>
+          </m:e>
+          <m:sub>
+            <m:r>
+              <w:rPr>
+                <w:rFonts w:ascii="Cambria Math" w:hAnsi="Cambria Math"/>
+              </w:rPr>
+              <m:t>g</m:t>
+            </m:r>
+          </m:sub>
+        </m:sSub>
+      </m:oMath>
+      <w:r>
+        <w:t xml:space="preserve"> and </w:t>
+      </w:r>
+      <m:oMath>
+        <m:sSub>
+          <m:sSubPr>
+            <m:ctrlPr>
+              <w:rPr>
+                <w:rFonts w:ascii="Cambria Math" w:hAnsi="Cambria Math"/>
+                <w:i/>
+              </w:rPr>
+            </m:ctrlPr>
+          </m:sSubPr>
+          <m:e>
+            <m:r>
+              <w:rPr>
+                <w:rFonts w:ascii="Cambria Math" w:hAnsi="Cambria Math"/>
+              </w:rPr>
+              <m:t>ξ</m:t>
+            </m:r>
+          </m:e>
+          <m:sub>
+            <m:r>
+              <w:rPr>
+                <w:rFonts w:ascii="Cambria Math" w:hAnsi="Cambria Math"/>
+              </w:rPr>
+              <m:t>g</m:t>
+            </m:r>
+          </m:sub>
+        </m:sSub>
+      </m:oMath>
+      <w:r>
+        <w:t xml:space="preserve"> fail to converge over time, which also disqualifies the LKF. We tried to fix this problem by modifying the initial conditions and </w:t>
+      </w:r>
+      <m:oMath>
+        <m:sSub>
+          <m:sSubPr>
+            <m:ctrlPr>
+              <w:rPr>
+                <w:rFonts w:ascii="Cambria Math" w:hAnsi="Cambria Math"/>
+                <w:i/>
+              </w:rPr>
+            </m:ctrlPr>
+          </m:sSubPr>
+          <m:e>
+            <m:r>
+              <w:rPr>
+                <w:rFonts w:ascii="Cambria Math" w:hAnsi="Cambria Math"/>
+              </w:rPr>
+              <m:t>Q</m:t>
+            </m:r>
+          </m:e>
+          <m:sub>
+            <m:r>
+              <w:rPr>
+                <w:rFonts w:ascii="Cambria Math" w:hAnsi="Cambria Math"/>
+              </w:rPr>
+              <m:t>KF</m:t>
+            </m:r>
+          </m:sub>
+        </m:sSub>
+      </m:oMath>
+      <w:r>
+        <w:t xml:space="preserve"> elements, however in the cases where we got the bounds to converge, the bounds for </w:t>
+      </w:r>
+      <m:oMath>
+        <m:sSub>
+          <m:sSubPr>
+            <m:ctrlPr>
+              <w:rPr>
+                <w:rFonts w:ascii="Cambria Math" w:hAnsi="Cambria Math"/>
+                <w:i/>
+              </w:rPr>
+            </m:ctrlPr>
+          </m:sSubPr>
+          <m:e>
+            <m:r>
+              <w:rPr>
+                <w:rFonts w:ascii="Cambria Math" w:hAnsi="Cambria Math"/>
+              </w:rPr>
+              <m:t>η</m:t>
+            </m:r>
+          </m:e>
+          <m:sub>
+            <m:r>
+              <w:rPr>
+                <w:rFonts w:ascii="Cambria Math" w:hAnsi="Cambria Math"/>
+              </w:rPr>
+              <m:t>a</m:t>
+            </m:r>
+          </m:sub>
+        </m:sSub>
+      </m:oMath>
+      <w:r>
+        <w:t xml:space="preserve"> and </w:t>
+      </w:r>
+      <m:oMath>
+        <m:sSub>
+          <m:sSubPr>
+            <m:ctrlPr>
+              <w:rPr>
+                <w:rFonts w:ascii="Cambria Math" w:hAnsi="Cambria Math"/>
+                <w:i/>
+              </w:rPr>
+            </m:ctrlPr>
+          </m:sSubPr>
+          <m:e>
+            <m:r>
+              <w:rPr>
+                <w:rFonts w:ascii="Cambria Math" w:hAnsi="Cambria Math"/>
+              </w:rPr>
+              <m:t>ξ</m:t>
+            </m:r>
+          </m:e>
+          <m:sub>
+            <m:r>
+              <w:rPr>
+                <w:rFonts w:ascii="Cambria Math" w:hAnsi="Cambria Math"/>
+              </w:rPr>
+              <m:t>a</m:t>
+            </m:r>
+          </m:sub>
+        </m:sSub>
+      </m:oMath>
+      <w:r>
+        <w:t xml:space="preserve"> exhibit the same oscillating property, and the NEES and NIS tests were worse off. Hence we selected the conditions in Equation </w:t>
+      </w:r>
+      <w:r>
+        <w:fldChar w:fldCharType="begin"/>
+      </w:r>
+      <w:r>
+        <w:instrText xml:space="preserve"> REF _Ref57756237 \h </w:instrText>
+      </w:r>
+      <w:r>
+        <w:fldChar w:fldCharType="separate"/>
+      </w:r>
+      <w:r>
+        <w:t xml:space="preserve">( </w:t>
+      </w:r>
+      <w:r>
+        <w:rPr>
+          <w:noProof/>
+        </w:rPr>
+        <w:t>3</w:t>
+      </w:r>
+      <w:r>
+        <w:t xml:space="preserve"> )</w:t>
+      </w:r>
+      <w:r>
+        <w:fldChar w:fldCharType="end"/>
+      </w:r>
+      <w:r>
+        <w:fldChar w:fldCharType="begin"/>
+      </w:r>
+      <w:r>
+        <w:instrText xml:space="preserve"> REF _Ref57756239 \h </w:instrText>
+      </w:r>
+      <w:r>
+        <w:fldChar w:fldCharType="separate"/>
+      </w:r>
+      <w:r>
+        <w:t xml:space="preserve">( </w:t>
+      </w:r>
+      <w:r>
+        <w:rPr>
+          <w:noProof/>
+        </w:rPr>
+        <w:t>4</w:t>
+      </w:r>
+      <w:r>
+        <w:t xml:space="preserve"> )</w:t>
+      </w:r>
+      <w:r>
+        <w:fldChar w:fldCharType="end"/>
+      </w:r>
+      <w:r>
+        <w:fldChar w:fldCharType="begin"/>
+      </w:r>
+      <w:r>
+        <w:instrText xml:space="preserve"> REF _Ref57754531 \h </w:instrText>
+      </w:r>
+      <w:r>
+        <w:fldChar w:fldCharType="separate"/>
+      </w:r>
+      <w:r>
+        <w:t xml:space="preserve">( </w:t>
+      </w:r>
+      <w:r>
+        <w:rPr>
+          <w:noProof/>
+        </w:rPr>
+        <w:t>5</w:t>
+      </w:r>
+      <w:r>
+        <w:t xml:space="preserve"> )</w:t>
+      </w:r>
+      <w:r>
+        <w:fldChar w:fldCharType="end"/>
+      </w:r>
+      <w:r>
+        <w:t xml:space="preserve"> as a compromise.</w:t>
+      </w:r>
+    </w:p>
+    <w:p>
+      <w:r>
+        <w:t xml:space="preserve">Finally, we also tested the filter by checking whether angle wrapping between operations effected or improved the results (i.e. wrapping the nominal and ground truths before feeding into LKF). The results were slightly worse off, because the filter would fail to estimate the states at the point where the angle wrapped back to within the </w:t>
+      </w:r>
+      <m:oMath>
+        <m:d>
+          <m:dPr>
+            <m:begChr m:val="["/>
+            <m:endChr m:val="]"/>
+            <m:ctrlPr>
+              <w:rPr>
+                <w:rFonts w:ascii="Cambria Math" w:hAnsi="Cambria Math"/>
+                <w:i/>
+              </w:rPr>
+            </m:ctrlPr>
+          </m:dPr>
+          <m:e>
+            <m:r>
+              <w:rPr>
+                <w:rFonts w:ascii="Cambria Math" w:hAnsi="Cambria Math"/>
+              </w:rPr>
+              <m:t>-π,π</m:t>
+            </m:r>
+          </m:e>
+        </m:d>
+      </m:oMath>
+      <w:r>
+        <w:t xml:space="preserve"> intervals.</w:t>
+      </w:r>
+      <w:r>
+        <w:t xml:space="preserve"> Hence angles are not wrapped until after the </w:t>
+      </w:r>
+      <w:r>
+        <w:t xml:space="preserve">estimate </w:t>
+      </w:r>
+      <w:r>
+        <w:t xml:space="preserve">is </w:t>
+      </w:r>
+      <w:r>
+        <w:t>obtained</w:t>
+      </w:r>
+      <w:r>
+        <w:t xml:space="preserve"> through the filter.</w:t>
+      </w:r>
+    </w:p>
+    <w:p>
+      <w:r>
+        <w:t xml:space="preserve">The MATLAB codes for the LKF implementation, the Monte Carlo runs, and the NEES and NIS tests are attached in </w:t>
+      </w:r>
+      <w:r>
+        <w:rPr>
+          <w:highlight w:val="yellow"/>
+        </w:rPr>
+        <w:t>Appendix D</w:t>
+      </w:r>
+      <w:r>
+        <w:t>.</w:t>
+      </w:r>
+    </w:p>
+    <w:p/>
+    <w:p>
+      <w:pPr>
+        <w:keepNext/>
+        <w:ind w:left="1440" w:hanging="1440"/>
+        <w:jc w:val="center"/>
+      </w:pPr>
+      <w:r>
+        <w:rPr>
+          <w:noProof/>
+        </w:rPr>
+        <w:lastRenderedPageBreak/>
+        <w:drawing>
+          <wp:inline distT="0" distB="0" distL="0" distR="0" wp14:anchorId="21A26104" wp14:editId="336DD290">
+            <wp:extent cx="3784979" cy="3657600"/>
+            <wp:effectExtent l="19050" t="19050" r="25400" b="19050"/>
+            <wp:docPr id="2" name="Picture 2"/>
+            <wp:cNvGraphicFramePr>
+              <a:graphicFrameLocks xmlns:a="http://schemas.openxmlformats.org/drawingml/2006/main" noChangeAspect="1"/>
+            </wp:cNvGraphicFramePr>
+            <a:graphic xmlns:a="http://schemas.openxmlformats.org/drawingml/2006/main">
+              <a:graphicData uri="http://schemas.openxmlformats.org/drawingml/2006/picture">
+                <pic:pic xmlns:pic="http://schemas.openxmlformats.org/drawingml/2006/picture">
+                  <pic:nvPicPr>
+                    <pic:cNvPr id="0" name="Picture 1"/>
+                    <pic:cNvPicPr>
+                      <a:picLocks noChangeAspect="1" noChangeArrowheads="1"/>
+                    </pic:cNvPicPr>
+                  </pic:nvPicPr>
+                  <pic:blipFill>
+                    <a:blip r:embed="rId7" cstate="print">
+                      <a:extLst>
+                        <a:ext uri="{28A0092B-C50C-407E-A947-70E740481C1C}">
+                          <a14:useLocalDpi xmlns:a14="http://schemas.microsoft.com/office/drawing/2010/main" val="0"/>
+                        </a:ext>
+                      </a:extLst>
+                    </a:blip>
+                    <a:srcRect/>
+                    <a:stretch>
+                      <a:fillRect/>
+                    </a:stretch>
+                  </pic:blipFill>
+                  <pic:spPr bwMode="auto">
+                    <a:xfrm>
+                      <a:off x="0" y="0"/>
+                      <a:ext cx="3784979" cy="3657600"/>
+                    </a:xfrm>
+                    <a:prstGeom prst="rect">
+                      <a:avLst/>
+                    </a:prstGeom>
+                    <a:noFill/>
+                    <a:ln>
+                      <a:solidFill>
+                        <a:schemeClr val="tx1"/>
+                      </a:solidFill>
+                    </a:ln>
+                  </pic:spPr>
+                </pic:pic>
+              </a:graphicData>
+            </a:graphic>
+          </wp:inline>
+        </w:drawing>
+      </w:r>
+    </w:p>
+    <w:p>
+      <w:pPr>
+        <w:pStyle w:val="Caption"/>
+      </w:pPr>
+      <w:bookmarkStart w:id="5" w:name="_Ref57756389"/>
+      <w:r>
+        <w:t xml:space="preserve">Figure </w:t>
+      </w:r>
+      <w:fldSimple w:instr=" SEQ Figure \* ARABIC ">
+        <w:r>
+          <w:rPr>
+            <w:noProof/>
+          </w:rPr>
+          <w:t>1</w:t>
+        </w:r>
+      </w:fldSimple>
+      <w:bookmarkEnd w:id="5"/>
+      <w:r>
+        <w:t xml:space="preserve"> – NEES and NIS chi-square test for </w:t>
+      </w:r>
+      <m:oMath>
+        <m:r>
+          <w:rPr>
+            <w:rFonts w:ascii="Cambria Math" w:hAnsi="Cambria Math"/>
+          </w:rPr>
+          <m:t>N=50</m:t>
+        </m:r>
+      </m:oMath>
+      <w:r>
+        <w:t xml:space="preserve"> LKF Monte Carlo runs with </w:t>
+      </w:r>
+      <w:r>
+        <w:t xml:space="preserve">Equations </w:t>
+      </w:r>
+      <w:r>
+        <w:fldChar w:fldCharType="begin"/>
+      </w:r>
+      <w:r>
+        <w:instrText xml:space="preserve"> REF _Ref57756237 \h </w:instrText>
+      </w:r>
+      <w:r>
+        <w:fldChar w:fldCharType="separate"/>
+      </w:r>
+      <w:r>
+        <w:t xml:space="preserve">( </w:t>
+      </w:r>
+      <w:r>
+        <w:rPr>
+          <w:noProof/>
+        </w:rPr>
+        <w:t>3</w:t>
+      </w:r>
+      <w:r>
+        <w:t xml:space="preserve"> )</w:t>
+      </w:r>
+      <w:r>
+        <w:fldChar w:fldCharType="end"/>
+      </w:r>
+      <w:r>
+        <w:fldChar w:fldCharType="begin"/>
+      </w:r>
+      <w:r>
+        <w:instrText xml:space="preserve"> REF _Ref57756239 \h </w:instrText>
+      </w:r>
+      <w:r>
+        <w:fldChar w:fldCharType="separate"/>
+      </w:r>
+      <w:r>
+        <w:t xml:space="preserve">( </w:t>
+      </w:r>
+      <w:r>
+        <w:rPr>
+          <w:noProof/>
+        </w:rPr>
+        <w:t>4</w:t>
+      </w:r>
+      <w:r>
+        <w:t xml:space="preserve"> )</w:t>
+      </w:r>
+      <w:r>
+        <w:fldChar w:fldCharType="end"/>
+      </w:r>
+      <w:r>
+        <w:fldChar w:fldCharType="begin"/>
+      </w:r>
+      <w:r>
+        <w:instrText xml:space="preserve"> REF _Ref57754531 \h </w:instrText>
+      </w:r>
+      <w:r>
+        <w:fldChar w:fldCharType="separate"/>
+      </w:r>
+      <w:r>
+        <w:t xml:space="preserve">( </w:t>
+      </w:r>
+      <w:r>
+        <w:rPr>
+          <w:noProof/>
+        </w:rPr>
+        <w:t>5</w:t>
+      </w:r>
+      <w:r>
+        <w:t xml:space="preserve"> )</w:t>
+      </w:r>
+      <w:r>
+        <w:fldChar w:fldCharType="end"/>
+      </w:r>
+      <w:r>
+        <w:t xml:space="preserve"> applied</w:t>
+      </w:r>
+    </w:p>
+    <w:p>
+      <w:pPr>
+        <w:keepNext/>
+        <w:ind w:left="1440" w:hanging="1440"/>
+        <w:jc w:val="center"/>
+      </w:pPr>
+      <w:r>
+        <w:rPr>
+          <w:noProof/>
+        </w:rPr>
+        <w:drawing>
+          <wp:inline distT="0" distB="0" distL="0" distR="0" wp14:anchorId="77553602" wp14:editId="35DC0576">
+            <wp:extent cx="3784979" cy="3657600"/>
+            <wp:effectExtent l="19050" t="19050" r="25400" b="19050"/>
+            <wp:docPr id="3" name="Picture 3"/>
+            <wp:cNvGraphicFramePr>
+              <a:graphicFrameLocks xmlns:a="http://schemas.openxmlformats.org/drawingml/2006/main" noChangeAspect="1"/>
+            </wp:cNvGraphicFramePr>
+            <a:graphic xmlns:a="http://schemas.openxmlformats.org/drawingml/2006/main">
+              <a:graphicData uri="http://schemas.openxmlformats.org/drawingml/2006/picture">
+                <pic:pic xmlns:pic="http://schemas.openxmlformats.org/drawingml/2006/picture">
+                  <pic:nvPicPr>
+                    <pic:cNvPr id="0" name="Picture 2"/>
+                    <pic:cNvPicPr>
+                      <a:picLocks noChangeAspect="1" noChangeArrowheads="1"/>
+                    </pic:cNvPicPr>
+                  </pic:nvPicPr>
+                  <pic:blipFill>
+                    <a:blip r:embed="rId8" cstate="print">
+                      <a:extLst>
+                        <a:ext uri="{28A0092B-C50C-407E-A947-70E740481C1C}">
+                          <a14:useLocalDpi xmlns:a14="http://schemas.microsoft.com/office/drawing/2010/main" val="0"/>
+                        </a:ext>
+                      </a:extLst>
+                    </a:blip>
+                    <a:srcRect/>
+                    <a:stretch>
+                      <a:fillRect/>
+                    </a:stretch>
+                  </pic:blipFill>
+                  <pic:spPr bwMode="auto">
+                    <a:xfrm>
+                      <a:off x="0" y="0"/>
+                      <a:ext cx="3784979" cy="3657600"/>
+                    </a:xfrm>
+                    <a:prstGeom prst="rect">
+                      <a:avLst/>
+                    </a:prstGeom>
+                    <a:noFill/>
+                    <a:ln>
+                      <a:solidFill>
+                        <a:schemeClr val="tx1"/>
+                      </a:solidFill>
+                    </a:ln>
+                  </pic:spPr>
+                </pic:pic>
+              </a:graphicData>
+            </a:graphic>
+          </wp:inline>
+        </w:drawing>
+      </w:r>
+    </w:p>
+    <w:p>
+      <w:pPr>
+        <w:pStyle w:val="Caption"/>
+      </w:pPr>
+      <w:bookmarkStart w:id="6" w:name="_Ref57756391"/>
+      <w:r>
+        <w:t xml:space="preserve">Figure </w:t>
+      </w:r>
+      <w:fldSimple w:instr=" SEQ Figure \* ARABIC ">
+        <w:r>
+          <w:rPr>
+            <w:noProof/>
+          </w:rPr>
+          <w:t>2</w:t>
+        </w:r>
+      </w:fldSimple>
+      <w:bookmarkEnd w:id="6"/>
+      <w:r>
+        <w:t xml:space="preserve"> – State estimate errors and </w:t>
+      </w:r>
+      <m:oMath>
+        <m:r>
+          <w:rPr>
+            <w:rFonts w:ascii="Cambria Math" w:hAnsi="Cambria Math"/>
+          </w:rPr>
+          <m:t>2σ</m:t>
+        </m:r>
+      </m:oMath>
+      <w:r>
+        <w:t xml:space="preserve"> bounds of sample LKF Monte Carlo run with Equations </w:t>
+      </w:r>
+      <w:r>
+        <w:fldChar w:fldCharType="begin"/>
+      </w:r>
+      <w:r>
+        <w:instrText xml:space="preserve"> REF _Ref57756237 \h </w:instrText>
+      </w:r>
+      <w:r>
+        <w:fldChar w:fldCharType="separate"/>
+      </w:r>
+      <w:r>
+        <w:t xml:space="preserve">( </w:t>
+      </w:r>
+      <w:r>
+        <w:rPr>
+          <w:noProof/>
+        </w:rPr>
+        <w:t>3</w:t>
+      </w:r>
+      <w:r>
+        <w:t xml:space="preserve"> )</w:t>
+      </w:r>
+      <w:r>
+        <w:fldChar w:fldCharType="end"/>
+      </w:r>
+      <w:r>
+        <w:fldChar w:fldCharType="begin"/>
+      </w:r>
+      <w:r>
+        <w:instrText xml:space="preserve"> REF _Ref57756239 \h </w:instrText>
+      </w:r>
+      <w:r>
+        <w:fldChar w:fldCharType="separate"/>
+      </w:r>
+      <w:r>
+        <w:t xml:space="preserve">( </w:t>
+      </w:r>
+      <w:r>
+        <w:rPr>
+          <w:noProof/>
+        </w:rPr>
+        <w:t>4</w:t>
+      </w:r>
+      <w:r>
+        <w:t xml:space="preserve"> )</w:t>
+      </w:r>
+      <w:r>
+        <w:fldChar w:fldCharType="end"/>
+      </w:r>
+      <w:r>
+        <w:fldChar w:fldCharType="begin"/>
+      </w:r>
+      <w:r>
+        <w:instrText xml:space="preserve"> REF _Ref57754531 \h </w:instrText>
+      </w:r>
+      <w:r>
+        <w:fldChar w:fldCharType="separate"/>
+      </w:r>
+      <w:r>
+        <w:t xml:space="preserve">( </w:t>
+      </w:r>
+      <w:r>
+        <w:rPr>
+          <w:noProof/>
+        </w:rPr>
+        <w:t>5</w:t>
+      </w:r>
+      <w:r>
+        <w:t xml:space="preserve"> )</w:t>
+      </w:r>
+      <w:r>
+        <w:fldChar w:fldCharType="end"/>
+      </w:r>
+      <w:r>
+        <w:t xml:space="preserve"> applied</w:t>
+      </w:r>
+    </w:p>
+    <w:p>
+      <w:pPr>
+        <w:keepNext/>
+        <w:ind w:left="1440" w:hanging="1440"/>
+        <w:jc w:val="center"/>
+      </w:pPr>
+      <w:r>
+        <w:rPr>
+          <w:noProof/>
+        </w:rPr>
+        <w:lastRenderedPageBreak/>
+        <w:drawing>
+          <wp:inline distT="0" distB="0" distL="0" distR="0" wp14:anchorId="4C02DE38" wp14:editId="5ACC4099">
+            <wp:extent cx="3783996" cy="3657600"/>
+            <wp:effectExtent l="19050" t="19050" r="26035" b="19050"/>
+            <wp:docPr id="4" name="Picture 4"/>
+            <wp:cNvGraphicFramePr>
+              <a:graphicFrameLocks xmlns:a="http://schemas.openxmlformats.org/drawingml/2006/main" noChangeAspect="1"/>
+            </wp:cNvGraphicFramePr>
+            <a:graphic xmlns:a="http://schemas.openxmlformats.org/drawingml/2006/main">
+              <a:graphicData uri="http://schemas.openxmlformats.org/drawingml/2006/picture">
+                <pic:pic xmlns:pic="http://schemas.openxmlformats.org/drawingml/2006/picture">
+                  <pic:nvPicPr>
+                    <pic:cNvPr id="4" name="Picture 4"/>
+                    <pic:cNvPicPr>
+                      <a:picLocks noChangeAspect="1" noChangeArrowheads="1"/>
+                    </pic:cNvPicPr>
+                  </pic:nvPicPr>
+                  <pic:blipFill>
+                    <a:blip r:embed="rId9" cstate="print">
+                      <a:extLst>
+                        <a:ext uri="{28A0092B-C50C-407E-A947-70E740481C1C}">
+                          <a14:useLocalDpi xmlns:a14="http://schemas.microsoft.com/office/drawing/2010/main" val="0"/>
+                        </a:ext>
+                      </a:extLst>
+                    </a:blip>
+                    <a:stretch>
+                      <a:fillRect/>
+                    </a:stretch>
+                  </pic:blipFill>
+                  <pic:spPr bwMode="auto">
+                    <a:xfrm>
+                      <a:off x="0" y="0"/>
+                      <a:ext cx="3783996" cy="3657600"/>
+                    </a:xfrm>
+                    <a:prstGeom prst="rect">
+                      <a:avLst/>
+                    </a:prstGeom>
+                    <a:noFill/>
+                    <a:ln>
+                      <a:solidFill>
+                        <a:schemeClr val="tx1"/>
+                      </a:solidFill>
+                    </a:ln>
+                  </pic:spPr>
+                </pic:pic>
+              </a:graphicData>
+            </a:graphic>
+          </wp:inline>
+        </w:drawing>
+      </w:r>
+    </w:p>
+    <w:p>
+      <w:pPr>
+        <w:pStyle w:val="Caption"/>
+      </w:pPr>
+      <w:bookmarkStart w:id="7" w:name="_Ref57756392"/>
+      <w:r>
+        <w:t xml:space="preserve">Figure </w:t>
+      </w:r>
+      <w:fldSimple w:instr=" SEQ Figure \* ARABIC ">
+        <w:r>
+          <w:rPr>
+            <w:noProof/>
+          </w:rPr>
+          <w:t>3</w:t>
+        </w:r>
+      </w:fldSimple>
+      <w:bookmarkEnd w:id="7"/>
+      <w:r>
+        <w:t xml:space="preserve"> – </w:t>
+      </w:r>
+      <w:r>
+        <w:t xml:space="preserve">State </w:t>
+      </w:r>
+      <w:r>
+        <w:t>e</w:t>
+      </w:r>
+      <w:r>
+        <w:t>stimate</w:t>
+      </w:r>
+      <w:r>
+        <w:t>s and</w:t>
+      </w:r>
+      <w:r>
+        <w:t xml:space="preserve"> </w:t>
+      </w:r>
+      <w:r>
+        <w:t>state ground truth of</w:t>
+      </w:r>
+      <w:r>
+        <w:t xml:space="preserve"> sample</w:t>
+      </w:r>
+      <w:r>
+        <w:t xml:space="preserve"> LKF</w:t>
+      </w:r>
+      <w:r>
+        <w:t xml:space="preserve"> Monte Carlo run with Equations </w:t>
+      </w:r>
+      <w:r>
+        <w:fldChar w:fldCharType="begin"/>
+      </w:r>
+      <w:r>
+        <w:instrText xml:space="preserve"> REF _Ref57756237 \h </w:instrText>
+      </w:r>
+      <w:r>
+        <w:fldChar w:fldCharType="separate"/>
+      </w:r>
+      <w:r>
+        <w:t xml:space="preserve">( </w:t>
+      </w:r>
+      <w:r>
+        <w:rPr>
+          <w:noProof/>
+        </w:rPr>
+        <w:t>3</w:t>
+      </w:r>
+      <w:r>
+        <w:t xml:space="preserve"> )</w:t>
+      </w:r>
+      <w:r>
+        <w:fldChar w:fldCharType="end"/>
+      </w:r>
+      <w:r>
+        <w:fldChar w:fldCharType="begin"/>
+      </w:r>
+      <w:r>
+        <w:instrText xml:space="preserve"> REF _Ref57756239 \h </w:instrText>
+      </w:r>
+      <w:r>
+        <w:fldChar w:fldCharType="separate"/>
+      </w:r>
+      <w:r>
+        <w:t xml:space="preserve">( </w:t>
+      </w:r>
+      <w:r>
+        <w:rPr>
+          <w:noProof/>
+        </w:rPr>
+        <w:t>4</w:t>
+      </w:r>
+      <w:r>
+        <w:t xml:space="preserve"> )</w:t>
+      </w:r>
+      <w:r>
+        <w:fldChar w:fldCharType="end"/>
+      </w:r>
+      <w:r>
+        <w:fldChar w:fldCharType="begin"/>
+      </w:r>
+      <w:r>
+        <w:instrText xml:space="preserve"> REF _Ref57754531 \h </w:instrText>
+      </w:r>
+      <w:r>
+        <w:fldChar w:fldCharType="separate"/>
+      </w:r>
+      <w:r>
+        <w:t xml:space="preserve">( </w:t>
+      </w:r>
+      <w:r>
+        <w:rPr>
+          <w:noProof/>
+        </w:rPr>
+        <w:t>5</w:t>
+      </w:r>
+      <w:r>
+        <w:t xml:space="preserve"> )</w:t>
+      </w:r>
+      <w:r>
+        <w:fldChar w:fldCharType="end"/>
+      </w:r>
+      <w:r>
+        <w:t xml:space="preserve"> </w:t>
+      </w:r>
+      <w:r>
+        <w:t>applied</w:t>
+      </w:r>
+    </w:p>
+    <w:p>
+      <w:pPr>
+        <w:spacing w:after="160" w:line="259" w:lineRule="auto"/>
+        <w:jc w:val="left"/>
+      </w:pPr>
     </w:p>
     <w:sectPr>
-      <w:footerReference w:type="default" r:id="rId7"/>
+      <w:footerReference w:type="default" r:id="rId10"/>
       <w:pgSz w:w="12240" w:h="15840"/>
       <w:pgMar w:top="1440" w:right="1440" w:bottom="1440" w:left="1440" w:header="720" w:footer="720" w:gutter="0"/>
       <w:cols w:space="720"/>

</xml_diff>

<commit_message>
Identified issues in LKF and fixed Interm 2
</commit_message>
<xml_diff>
--- a/docs/Question 4.docx
+++ b/docs/Question 4.docx
@@ -2341,6 +2341,282 @@
       <w:r>
         <w:t>with the process and measurement noise generated using the covariances uploaded on Canvas.</w:t>
       </w:r>
+      <w:r>
+        <w:t xml:space="preserve"> </w:t>
+      </w:r>
+      <w:r>
+        <w:t xml:space="preserve">We seed </w:t>
+      </w:r>
+      <m:oMath>
+        <m:sSub>
+          <m:sSubPr>
+            <m:ctrlPr>
+              <w:rPr>
+                <w:rFonts w:ascii="Cambria Math" w:hAnsi="Cambria Math"/>
+                <w:i/>
+              </w:rPr>
+            </m:ctrlPr>
+          </m:sSubPr>
+          <m:e>
+            <m:r>
+              <w:rPr>
+                <w:rFonts w:ascii="Cambria Math" w:hAnsi="Cambria Math"/>
+              </w:rPr>
+              <m:t>x</m:t>
+            </m:r>
+          </m:e>
+          <m:sub>
+            <m:r>
+              <w:rPr>
+                <w:rFonts w:ascii="Cambria Math" w:hAnsi="Cambria Math"/>
+              </w:rPr>
+              <m:t>truth</m:t>
+            </m:r>
+          </m:sub>
+        </m:sSub>
+        <m:d>
+          <m:dPr>
+            <m:ctrlPr>
+              <w:rPr>
+                <w:rFonts w:ascii="Cambria Math" w:hAnsi="Cambria Math"/>
+                <w:i/>
+              </w:rPr>
+            </m:ctrlPr>
+          </m:dPr>
+          <m:e>
+            <m:r>
+              <w:rPr>
+                <w:rFonts w:ascii="Cambria Math" w:hAnsi="Cambria Math"/>
+              </w:rPr>
+              <m:t>0</m:t>
+            </m:r>
+          </m:e>
+        </m:d>
+      </m:oMath>
+      <w:r>
+        <w:t xml:space="preserve"> for the ground truth values for every Monte Carlo run from </w:t>
+      </w:r>
+      <m:oMath>
+        <m:r>
+          <w:rPr>
+            <w:rFonts w:ascii="Cambria Math" w:hAnsi="Cambria Math"/>
+          </w:rPr>
+          <m:t>dx</m:t>
+        </m:r>
+        <m:d>
+          <m:dPr>
+            <m:ctrlPr>
+              <w:rPr>
+                <w:rFonts w:ascii="Cambria Math" w:hAnsi="Cambria Math"/>
+                <w:i/>
+              </w:rPr>
+            </m:ctrlPr>
+          </m:dPr>
+          <m:e>
+            <m:r>
+              <w:rPr>
+                <w:rFonts w:ascii="Cambria Math" w:hAnsi="Cambria Math"/>
+              </w:rPr>
+              <m:t>0</m:t>
+            </m:r>
+          </m:e>
+        </m:d>
+        <m:r>
+          <w:rPr>
+            <w:rFonts w:ascii="Cambria Math" w:hAnsi="Cambria Math"/>
+          </w:rPr>
+          <m:t>~</m:t>
+        </m:r>
+        <m:d>
+          <m:dPr>
+            <m:ctrlPr>
+              <w:rPr>
+                <w:rFonts w:ascii="Cambria Math" w:hAnsi="Cambria Math"/>
+                <w:i/>
+              </w:rPr>
+            </m:ctrlPr>
+          </m:dPr>
+          <m:e>
+            <m:r>
+              <w:rPr>
+                <w:rFonts w:ascii="Cambria Math" w:hAnsi="Cambria Math"/>
+              </w:rPr>
+              <m:t>0,</m:t>
+            </m:r>
+            <m:sSup>
+              <m:sSupPr>
+                <m:ctrlPr>
+                  <w:rPr>
+                    <w:rFonts w:ascii="Cambria Math" w:hAnsi="Cambria Math"/>
+                    <w:i/>
+                  </w:rPr>
+                </m:ctrlPr>
+              </m:sSupPr>
+              <m:e>
+                <m:r>
+                  <w:rPr>
+                    <w:rFonts w:ascii="Cambria Math" w:hAnsi="Cambria Math"/>
+                  </w:rPr>
+                  <m:t>P</m:t>
+                </m:r>
+              </m:e>
+              <m:sup>
+                <m:r>
+                  <w:rPr>
+                    <w:rFonts w:ascii="Cambria Math" w:hAnsi="Cambria Math"/>
+                  </w:rPr>
+                  <m:t>+</m:t>
+                </m:r>
+              </m:sup>
+            </m:sSup>
+            <m:d>
+              <m:dPr>
+                <m:ctrlPr>
+                  <w:rPr>
+                    <w:rFonts w:ascii="Cambria Math" w:hAnsi="Cambria Math"/>
+                    <w:i/>
+                  </w:rPr>
+                </m:ctrlPr>
+              </m:dPr>
+              <m:e>
+                <m:r>
+                  <w:rPr>
+                    <w:rFonts w:ascii="Cambria Math" w:hAnsi="Cambria Math"/>
+                  </w:rPr>
+                  <m:t>0</m:t>
+                </m:r>
+              </m:e>
+            </m:d>
+          </m:e>
+        </m:d>
+      </m:oMath>
+      <w:r>
+        <w:t xml:space="preserve"> and then </w:t>
+      </w:r>
+      <m:oMath>
+        <m:sSub>
+          <m:sSubPr>
+            <m:ctrlPr>
+              <w:rPr>
+                <w:rFonts w:ascii="Cambria Math" w:hAnsi="Cambria Math"/>
+                <w:i/>
+              </w:rPr>
+            </m:ctrlPr>
+          </m:sSubPr>
+          <m:e>
+            <m:r>
+              <w:rPr>
+                <w:rFonts w:ascii="Cambria Math" w:hAnsi="Cambria Math"/>
+              </w:rPr>
+              <m:t>x</m:t>
+            </m:r>
+          </m:e>
+          <m:sub>
+            <m:r>
+              <w:rPr>
+                <w:rFonts w:ascii="Cambria Math" w:hAnsi="Cambria Math"/>
+              </w:rPr>
+              <m:t>truth</m:t>
+            </m:r>
+          </m:sub>
+        </m:sSub>
+        <m:d>
+          <m:dPr>
+            <m:ctrlPr>
+              <w:rPr>
+                <w:rFonts w:ascii="Cambria Math" w:hAnsi="Cambria Math"/>
+                <w:i/>
+              </w:rPr>
+            </m:ctrlPr>
+          </m:dPr>
+          <m:e>
+            <m:r>
+              <w:rPr>
+                <w:rFonts w:ascii="Cambria Math" w:hAnsi="Cambria Math"/>
+              </w:rPr>
+              <m:t>0</m:t>
+            </m:r>
+          </m:e>
+        </m:d>
+        <m:r>
+          <w:rPr>
+            <w:rFonts w:ascii="Cambria Math" w:hAnsi="Cambria Math"/>
+          </w:rPr>
+          <m:t>=</m:t>
+        </m:r>
+        <m:sSub>
+          <m:sSubPr>
+            <m:ctrlPr>
+              <w:rPr>
+                <w:rFonts w:ascii="Cambria Math" w:hAnsi="Cambria Math"/>
+                <w:i/>
+              </w:rPr>
+            </m:ctrlPr>
+          </m:sSubPr>
+          <m:e>
+            <m:r>
+              <w:rPr>
+                <w:rFonts w:ascii="Cambria Math" w:hAnsi="Cambria Math"/>
+              </w:rPr>
+              <m:t>x</m:t>
+            </m:r>
+          </m:e>
+          <m:sub>
+            <m:r>
+              <w:rPr>
+                <w:rFonts w:ascii="Cambria Math" w:hAnsi="Cambria Math"/>
+              </w:rPr>
+              <m:t>nominal</m:t>
+            </m:r>
+          </m:sub>
+        </m:sSub>
+        <m:r>
+          <w:rPr>
+            <w:rFonts w:ascii="Cambria Math" w:hAnsi="Cambria Math"/>
+          </w:rPr>
+          <m:t>+dx</m:t>
+        </m:r>
+        <m:d>
+          <m:dPr>
+            <m:ctrlPr>
+              <w:rPr>
+                <w:rFonts w:ascii="Cambria Math" w:hAnsi="Cambria Math"/>
+                <w:i/>
+              </w:rPr>
+            </m:ctrlPr>
+          </m:dPr>
+          <m:e>
+            <m:r>
+              <w:rPr>
+                <w:rFonts w:ascii="Cambria Math" w:hAnsi="Cambria Math"/>
+              </w:rPr>
+              <m:t>0</m:t>
+            </m:r>
+          </m:e>
+        </m:d>
+      </m:oMath>
+      <w:r>
+        <w:t xml:space="preserve"> and then for every subsequent values the process noise is obtained from covariance matrix ‘</w:t>
+      </w:r>
+      <w:r>
+        <w:rPr>
+          <w:rFonts w:ascii="Courier New" w:hAnsi="Courier New" w:cs="Courier New"/>
+          <w:sz w:val="22"/>
+          <w:szCs w:val="22"/>
+        </w:rPr>
+        <w:t>Q</w:t>
+      </w:r>
+      <w:r>
+        <w:rPr>
+          <w:rFonts w:ascii="Courier New" w:hAnsi="Courier New" w:cs="Courier New"/>
+          <w:sz w:val="22"/>
+          <w:szCs w:val="22"/>
+        </w:rPr>
+        <w:t>true</w:t>
+      </w:r>
+      <w:r>
+        <w:t>’.</w:t>
+      </w:r>
     </w:p>
     <w:p/>
     <w:p>
@@ -2348,6 +2624,7 @@
         <w:pStyle w:val="Heading2"/>
       </w:pPr>
       <w:r>
+        <w:lastRenderedPageBreak/>
         <w:t xml:space="preserve">Truth Model Testing (TMT) for LKF </w:t>
       </w:r>
     </w:p>
@@ -2495,6 +2772,109 @@
                   </w:rPr>
                   <m:t>=</m:t>
                 </m:r>
+                <m:sSub>
+                  <m:sSubPr>
+                    <m:ctrlPr>
+                      <w:rPr>
+                        <w:rFonts w:ascii="Cambria Math" w:hAnsi="Cambria Math"/>
+                        <w:i/>
+                      </w:rPr>
+                    </m:ctrlPr>
+                  </m:sSubPr>
+                  <m:e>
+                    <m:r>
+                      <w:rPr>
+                        <w:rFonts w:ascii="Cambria Math" w:hAnsi="Cambria Math"/>
+                      </w:rPr>
+                      <m:t>x</m:t>
+                    </m:r>
+                  </m:e>
+                  <m:sub>
+                    <m:r>
+                      <w:rPr>
+                        <w:rFonts w:ascii="Cambria Math" w:hAnsi="Cambria Math"/>
+                      </w:rPr>
+                      <m:t>nominal</m:t>
+                    </m:r>
+                  </m:sub>
+                </m:sSub>
+                <m:d>
+                  <m:dPr>
+                    <m:ctrlPr>
+                      <w:rPr>
+                        <w:rFonts w:ascii="Cambria Math" w:hAnsi="Cambria Math"/>
+                        <w:i/>
+                      </w:rPr>
+                    </m:ctrlPr>
+                  </m:dPr>
+                  <m:e>
+                    <m:r>
+                      <w:rPr>
+                        <w:rFonts w:ascii="Cambria Math" w:hAnsi="Cambria Math"/>
+                      </w:rPr>
+                      <m:t>0</m:t>
+                    </m:r>
+                  </m:e>
+                </m:d>
+                <m:r>
+                  <w:rPr>
+                    <w:rFonts w:ascii="Cambria Math" w:hAnsi="Cambria Math"/>
+                  </w:rPr>
+                  <m:t>-</m:t>
+                </m:r>
+                <m:sSub>
+                  <m:sSubPr>
+                    <m:ctrlPr>
+                      <w:rPr>
+                        <w:rFonts w:ascii="Cambria Math" w:hAnsi="Cambria Math"/>
+                        <w:i/>
+                      </w:rPr>
+                    </m:ctrlPr>
+                  </m:sSubPr>
+                  <m:e>
+                    <m:r>
+                      <w:rPr>
+                        <w:rFonts w:ascii="Cambria Math" w:hAnsi="Cambria Math"/>
+                      </w:rPr>
+                      <m:t>x</m:t>
+                    </m:r>
+                  </m:e>
+                  <m:sub>
+                    <m:r>
+                      <w:rPr>
+                        <w:rFonts w:ascii="Cambria Math" w:hAnsi="Cambria Math"/>
+                      </w:rPr>
+                      <m:t>truth</m:t>
+                    </m:r>
+                  </m:sub>
+                </m:sSub>
+                <m:d>
+                  <m:dPr>
+                    <m:ctrlPr>
+                      <w:rPr>
+                        <w:rFonts w:ascii="Cambria Math" w:hAnsi="Cambria Math"/>
+                        <w:i/>
+                      </w:rPr>
+                    </m:ctrlPr>
+                  </m:dPr>
+                  <m:e>
+                    <m:r>
+                      <w:rPr>
+                        <w:rFonts w:ascii="Cambria Math" w:hAnsi="Cambria Math"/>
+                      </w:rPr>
+                      <m:t>0</m:t>
+                    </m:r>
+                  </m:e>
+                </m:d>
+              </m:oMath>
+            </m:oMathPara>
+          </w:p>
+          <w:p>
+            <w:pPr>
+              <w:jc w:val="center"/>
+            </w:pPr>
+            <m:oMathPara>
+              <m:oMath>
                 <m:sSup>
                   <m:sSupPr>
                     <m:ctrlPr>
@@ -2504,6 +2884,62 @@
                       </w:rPr>
                     </m:ctrlPr>
                   </m:sSupPr>
+                  <m:e>
+                    <m:r>
+                      <w:rPr>
+                        <w:rFonts w:ascii="Cambria Math" w:hAnsi="Cambria Math"/>
+                      </w:rPr>
+                      <m:t>P</m:t>
+                    </m:r>
+                  </m:e>
+                  <m:sup>
+                    <m:r>
+                      <w:rPr>
+                        <w:rFonts w:ascii="Cambria Math" w:hAnsi="Cambria Math"/>
+                      </w:rPr>
+                      <m:t>+</m:t>
+                    </m:r>
+                  </m:sup>
+                </m:sSup>
+                <m:d>
+                  <m:dPr>
+                    <m:ctrlPr>
+                      <w:rPr>
+                        <w:rFonts w:ascii="Cambria Math" w:hAnsi="Cambria Math"/>
+                        <w:i/>
+                      </w:rPr>
+                    </m:ctrlPr>
+                  </m:dPr>
+                  <m:e>
+                    <m:r>
+                      <w:rPr>
+                        <w:rFonts w:ascii="Cambria Math" w:hAnsi="Cambria Math"/>
+                      </w:rPr>
+                      <m:t>0</m:t>
+                    </m:r>
+                  </m:e>
+                </m:d>
+                <m:r>
+                  <w:rPr>
+                    <w:rFonts w:ascii="Cambria Math" w:hAnsi="Cambria Math"/>
+                  </w:rPr>
+                  <m:t>=</m:t>
+                </m:r>
+                <m:r>
+                  <w:rPr>
+                    <w:rFonts w:ascii="Cambria Math" w:hAnsi="Cambria Math"/>
+                  </w:rPr>
+                  <m:t>diag</m:t>
+                </m:r>
+                <m:d>
+                  <m:dPr>
+                    <m:ctrlPr>
+                      <w:rPr>
+                        <w:rFonts w:ascii="Cambria Math" w:hAnsi="Cambria Math"/>
+                        <w:i/>
+                      </w:rPr>
+                    </m:ctrlPr>
+                  </m:dPr>
                   <m:e>
                     <m:d>
                       <m:dPr>
@@ -2517,189 +2953,40 @@
                         </m:ctrlPr>
                       </m:dPr>
                       <m:e>
-                        <m:m>
-                          <m:mPr>
-                            <m:mcs>
-                              <m:mc>
-                                <m:mcPr>
-                                  <m:count m:val="6"/>
-                                  <m:mcJc m:val="center"/>
-                                </m:mcPr>
-                              </m:mc>
-                            </m:mcs>
-                            <m:ctrlPr>
-                              <w:rPr>
-                                <w:rFonts w:ascii="Cambria Math" w:hAnsi="Cambria Math"/>
-                                <w:i/>
-                              </w:rPr>
-                            </m:ctrlPr>
-                          </m:mPr>
-                          <m:mr>
-                            <m:e>
-                              <m:r>
-                                <w:rPr>
-                                  <w:rFonts w:ascii="Cambria Math" w:hAnsi="Cambria Math"/>
-                                </w:rPr>
-                                <m:t>0</m:t>
-                              </m:r>
-                            </m:e>
-                            <m:e>
-                              <m:r>
-                                <w:rPr>
-                                  <w:rFonts w:ascii="Cambria Math" w:hAnsi="Cambria Math"/>
-                                </w:rPr>
-                                <m:t>1</m:t>
-                              </m:r>
-                            </m:e>
-                            <m:e>
-                              <m:r>
-                                <w:rPr>
-                                  <w:rFonts w:ascii="Cambria Math" w:hAnsi="Cambria Math"/>
-                                </w:rPr>
-                                <m:t>0</m:t>
-                              </m:r>
-                              <m:ctrlPr>
-                                <w:rPr>
-                                  <w:rFonts w:ascii="Cambria Math" w:eastAsia="Cambria Math" w:hAnsi="Cambria Math" w:cs="Cambria Math"/>
-                                  <w:i/>
-                                </w:rPr>
-                              </m:ctrlPr>
-                            </m:e>
-                            <m:e>
-                              <m:r>
-                                <w:rPr>
-                                  <w:rFonts w:ascii="Cambria Math" w:eastAsia="Cambria Math" w:hAnsi="Cambria Math" w:cs="Cambria Math"/>
-                                </w:rPr>
-                                <m:t>0</m:t>
-                              </m:r>
-                              <m:ctrlPr>
-                                <w:rPr>
-                                  <w:rFonts w:ascii="Cambria Math" w:eastAsia="Cambria Math" w:hAnsi="Cambria Math" w:cs="Cambria Math"/>
-                                  <w:i/>
-                                </w:rPr>
-                              </m:ctrlPr>
-                            </m:e>
-                            <m:e>
-                              <m:r>
-                                <w:rPr>
-                                  <w:rFonts w:ascii="Cambria Math" w:eastAsia="Cambria Math" w:hAnsi="Cambria Math" w:cs="Cambria Math"/>
-                                </w:rPr>
-                                <m:t>0</m:t>
-                              </m:r>
-                              <m:ctrlPr>
-                                <w:rPr>
-                                  <w:rFonts w:ascii="Cambria Math" w:eastAsia="Cambria Math" w:hAnsi="Cambria Math" w:cs="Cambria Math"/>
-                                  <w:i/>
-                                </w:rPr>
-                              </m:ctrlPr>
-                            </m:e>
-                            <m:e>
-                              <m:r>
-                                <w:rPr>
-                                  <w:rFonts w:ascii="Cambria Math" w:eastAsia="Cambria Math" w:hAnsi="Cambria Math" w:cs="Cambria Math"/>
-                                </w:rPr>
-                                <m:t>0.1</m:t>
-                              </m:r>
-                            </m:e>
-                          </m:mr>
-                        </m:m>
+                        <m:r>
+                          <w:rPr>
+                            <w:rFonts w:ascii="Cambria Math" w:hAnsi="Cambria Math"/>
+                          </w:rPr>
+                          <m:t>1,1,</m:t>
+                        </m:r>
+                        <m:r>
+                          <w:rPr>
+                            <w:rFonts w:ascii="Cambria Math" w:hAnsi="Cambria Math"/>
+                          </w:rPr>
+                          <m:t>0</m:t>
+                        </m:r>
+                        <m:r>
+                          <w:rPr>
+                            <w:rFonts w:ascii="Cambria Math" w:hAnsi="Cambria Math"/>
+                          </w:rPr>
+                          <m:t>.025,1,1,</m:t>
+                        </m:r>
+                        <m:r>
+                          <w:rPr>
+                            <w:rFonts w:ascii="Cambria Math" w:hAnsi="Cambria Math"/>
+                          </w:rPr>
+                          <m:t>0</m:t>
+                        </m:r>
+                        <m:r>
+                          <w:rPr>
+                            <w:rFonts w:ascii="Cambria Math" w:hAnsi="Cambria Math"/>
+                          </w:rPr>
+                          <m:t>.025</m:t>
+                        </m:r>
                       </m:e>
                     </m:d>
                   </m:e>
-                  <m:sup>
-                    <m:r>
-                      <w:rPr>
-                        <w:rFonts w:ascii="Cambria Math" w:hAnsi="Cambria Math"/>
-                      </w:rPr>
-                      <m:t>T</m:t>
-                    </m:r>
-                  </m:sup>
-                </m:sSup>
-              </m:oMath>
-            </m:oMathPara>
-          </w:p>
-          <w:p>
-            <w:pPr>
-              <w:jc w:val="center"/>
-            </w:pPr>
-            <m:oMathPara>
-              <m:oMath>
-                <m:sSup>
-                  <m:sSupPr>
-                    <m:ctrlPr>
-                      <w:rPr>
-                        <w:rFonts w:ascii="Cambria Math" w:hAnsi="Cambria Math"/>
-                        <w:i/>
-                      </w:rPr>
-                    </m:ctrlPr>
-                  </m:sSupPr>
-                  <m:e>
-                    <m:r>
-                      <w:rPr>
-                        <w:rFonts w:ascii="Cambria Math" w:hAnsi="Cambria Math"/>
-                      </w:rPr>
-                      <m:t>P</m:t>
-                    </m:r>
-                  </m:e>
-                  <m:sup>
-                    <m:r>
-                      <w:rPr>
-                        <w:rFonts w:ascii="Cambria Math" w:hAnsi="Cambria Math"/>
-                      </w:rPr>
-                      <m:t>+</m:t>
-                    </m:r>
-                  </m:sup>
-                </m:sSup>
-                <m:d>
-                  <m:dPr>
-                    <m:ctrlPr>
-                      <w:rPr>
-                        <w:rFonts w:ascii="Cambria Math" w:hAnsi="Cambria Math"/>
-                        <w:i/>
-                      </w:rPr>
-                    </m:ctrlPr>
-                  </m:dPr>
-                  <m:e>
-                    <m:r>
-                      <w:rPr>
-                        <w:rFonts w:ascii="Cambria Math" w:hAnsi="Cambria Math"/>
-                      </w:rPr>
-                      <m:t>0</m:t>
-                    </m:r>
-                  </m:e>
                 </m:d>
-                <m:r>
-                  <w:rPr>
-                    <w:rFonts w:ascii="Cambria Math" w:hAnsi="Cambria Math"/>
-                  </w:rPr>
-                  <m:t>=</m:t>
-                </m:r>
-                <m:sSub>
-                  <m:sSubPr>
-                    <m:ctrlPr>
-                      <w:rPr>
-                        <w:rFonts w:ascii="Cambria Math" w:hAnsi="Cambria Math"/>
-                        <w:i/>
-                      </w:rPr>
-                    </m:ctrlPr>
-                  </m:sSubPr>
-                  <m:e>
-                    <m:r>
-                      <w:rPr>
-                        <w:rFonts w:ascii="Cambria Math" w:hAnsi="Cambria Math"/>
-                      </w:rPr>
-                      <m:t>I</m:t>
-                    </m:r>
-                  </m:e>
-                  <m:sub>
-                    <m:r>
-                      <w:rPr>
-                        <w:rFonts w:ascii="Cambria Math" w:hAnsi="Cambria Math"/>
-                      </w:rPr>
-                      <m:t>6×6</m:t>
-                    </m:r>
-                  </m:sub>
-                </m:sSub>
               </m:oMath>
             </m:oMathPara>
           </w:p>
@@ -2735,7 +3022,19 @@
     </w:tbl>
     <w:p>
       <w:r>
-        <w:t>These initial conditions were selected for the following reasons: the initial perturbation is small enough such that the state’s evolution does not veer off from the nominal trajectories; furthermore, we have a sufficient degree of certainty of our initial state perturbation such that the state perturbation covariance is finite (</w:t>
+        <w:t xml:space="preserve">These initial conditions were selected for the following reasons: </w:t>
+      </w:r>
+      <w:r>
+        <w:t xml:space="preserve">we are given the nominal and truth state trajectories, and hence </w:t>
+      </w:r>
+      <w:r>
+        <w:t xml:space="preserve">the initial perturbation </w:t>
+      </w:r>
+      <w:r>
+        <w:t>can be derived from those values</w:t>
+      </w:r>
+      <w:r>
+        <w:t>; furthermore, we have a sufficient degree of certainty of our initial state perturbation such that the state perturbation covariance is finite (</w:t>
       </w:r>
       <m:oMath>
         <m:sSup>
@@ -2790,15 +3089,7 @@
         </m:r>
       </m:oMath>
       <w:r>
-        <w:t xml:space="preserve">). </w:t>
-      </w:r>
-    </w:p>
-    <w:p>
-      <w:r>
-        <w:t xml:space="preserve">We set these initial conditions as constants for every Monte Carlo run so that the NEES and NIS chi-square tests are not adversely affected. One problem that might arise due to this is that we </w:t>
-      </w:r>
-      <w:r>
-        <w:t>might inadvertently tune our LKF for just this one condition and may fail for a different set of initial conditions.</w:t>
+        <w:t>).</w:t>
       </w:r>
     </w:p>
     <w:p>
@@ -3323,10 +3614,20 @@
         </m:sSub>
       </m:oMath>
       <w:r>
-        <w:t xml:space="preserve"> and run the truth model tests and check if the KF works and the NEES and NIS tests are satisfied. The result showed that the </w:t>
-      </w:r>
-      <w:r>
-        <w:t xml:space="preserve">neither of the conditions were met, hence we moved </w:t>
+        <w:t xml:space="preserve"> and </w:t>
+      </w:r>
+      <w:r>
+        <w:lastRenderedPageBreak/>
+        <w:t xml:space="preserve">run the truth model tests and check if the KF works and the NEES and NIS tests are satisfied. The result showed that the </w:t>
+      </w:r>
+      <w:r>
+        <w:t>neither of the conditions were met, hence we moved</w:t>
+      </w:r>
+      <w:r>
+        <w:t xml:space="preserve"> to</w:t>
+      </w:r>
+      <w:r>
+        <w:t xml:space="preserve"> </w:t>
       </w:r>
       <m:oMath>
         <m:sSub>
@@ -3423,69 +3724,6 @@
             <w:rFonts w:ascii="Cambria Math" w:hAnsi="Cambria Math"/>
           </w:rPr>
           <m:t>=10</m:t>
-        </m:r>
-        <m:sSub>
-          <m:sSubPr>
-            <m:ctrlPr>
-              <w:rPr>
-                <w:rFonts w:ascii="Cambria Math" w:hAnsi="Cambria Math"/>
-                <w:i/>
-              </w:rPr>
-            </m:ctrlPr>
-          </m:sSubPr>
-          <m:e>
-            <m:r>
-              <w:rPr>
-                <w:rFonts w:ascii="Cambria Math" w:hAnsi="Cambria Math"/>
-              </w:rPr>
-              <m:t>I</m:t>
-            </m:r>
-          </m:e>
-          <m:sub>
-            <m:r>
-              <w:rPr>
-                <w:rFonts w:ascii="Cambria Math" w:hAnsi="Cambria Math"/>
-              </w:rPr>
-              <m:t>6×6</m:t>
-            </m:r>
-          </m:sub>
-        </m:sSub>
-      </m:oMath>
-      <w:r>
-        <w:t xml:space="preserve"> and then </w:t>
-      </w:r>
-      <m:oMath>
-        <m:sSub>
-          <m:sSubPr>
-            <m:ctrlPr>
-              <w:rPr>
-                <w:rFonts w:ascii="Cambria Math" w:hAnsi="Cambria Math"/>
-                <w:i/>
-              </w:rPr>
-            </m:ctrlPr>
-          </m:sSubPr>
-          <m:e>
-            <m:r>
-              <w:rPr>
-                <w:rFonts w:ascii="Cambria Math" w:hAnsi="Cambria Math"/>
-              </w:rPr>
-              <m:t>Q</m:t>
-            </m:r>
-          </m:e>
-          <m:sub>
-            <m:r>
-              <w:rPr>
-                <w:rFonts w:ascii="Cambria Math" w:hAnsi="Cambria Math"/>
-              </w:rPr>
-              <m:t>KF</m:t>
-            </m:r>
-          </m:sub>
-        </m:sSub>
-        <m:r>
-          <w:rPr>
-            <w:rFonts w:ascii="Cambria Math" w:hAnsi="Cambria Math"/>
-          </w:rPr>
-          <m:t>=100</m:t>
         </m:r>
         <m:sSub>
           <m:sSubPr>
@@ -4214,7 +4452,10 @@
         <w:t xml:space="preserve"> which corresponds to a period of 25 seconds.</w:t>
       </w:r>
       <w:r>
-        <w:t xml:space="preserve"> Furthermore, the NEES test is not satisfied and the problem could not be alleviated regardless of the tuning method. This issue was found to be because the LKF could not accurately ascertain the state evolution of </w:t>
+        <w:t xml:space="preserve"> Furthermore, the NEES test is not satisfied and the problem could not be alleviated regardless of the tuning method. This issue was found to be because the LKF could not accurately ascertain the state evolution of</w:t>
+      </w:r>
+      <w:r>
+        <w:t xml:space="preserve"> the UGV (</w:t>
       </w:r>
       <m:oMath>
         <m:sSub>
@@ -4243,6 +4484,38 @@
             </m:r>
           </m:sub>
         </m:sSub>
+        <m:r>
+          <w:rPr>
+            <w:rFonts w:ascii="Cambria Math" w:hAnsi="Cambria Math"/>
+          </w:rPr>
+          <m:t xml:space="preserve">, </m:t>
+        </m:r>
+        <m:sSub>
+          <m:sSubPr>
+            <m:ctrlPr>
+              <w:rPr>
+                <w:rFonts w:ascii="Cambria Math" w:hAnsi="Cambria Math"/>
+                <w:i/>
+              </w:rPr>
+            </m:ctrlPr>
+          </m:sSubPr>
+          <m:e>
+            <m:r>
+              <w:rPr>
+                <w:rFonts w:ascii="Cambria Math" w:hAnsi="Cambria Math"/>
+              </w:rPr>
+              <m:t>ξ</m:t>
+            </m:r>
+          </m:e>
+          <m:sub>
+            <m:r>
+              <w:rPr>
+                <w:rFonts w:ascii="Cambria Math" w:hAnsi="Cambria Math"/>
+              </w:rPr>
+              <m:t>g</m:t>
+            </m:r>
+          </m:sub>
+        </m:sSub>
       </m:oMath>
       <w:r>
         <w:t xml:space="preserve"> and </w:t>
@@ -4262,7 +4535,7 @@
               <w:rPr>
                 <w:rFonts w:ascii="Cambria Math" w:hAnsi="Cambria Math"/>
               </w:rPr>
-              <m:t>ξ</m:t>
+              <m:t>θ</m:t>
             </m:r>
           </m:e>
           <m:sub>
@@ -4276,7 +4549,236 @@
         </m:sSub>
       </m:oMath>
       <w:r>
-        <w:t xml:space="preserve">. </w:t>
+        <w:t>).</w:t>
+      </w:r>
+      <w:r>
+        <w:t xml:space="preserve"> </w:t>
+      </w:r>
+    </w:p>
+    <w:p>
+      <w:r>
+        <w:lastRenderedPageBreak/>
+        <w:t xml:space="preserve">Also note, that the state estimate errors for </w:t>
+      </w:r>
+      <m:oMath>
+        <m:sSub>
+          <m:sSubPr>
+            <m:ctrlPr>
+              <w:rPr>
+                <w:rFonts w:ascii="Cambria Math" w:hAnsi="Cambria Math"/>
+                <w:i/>
+              </w:rPr>
+            </m:ctrlPr>
+          </m:sSubPr>
+          <m:e>
+            <m:r>
+              <w:rPr>
+                <w:rFonts w:ascii="Cambria Math" w:hAnsi="Cambria Math"/>
+              </w:rPr>
+              <m:t>η</m:t>
+            </m:r>
+          </m:e>
+          <m:sub>
+            <m:r>
+              <w:rPr>
+                <w:rFonts w:ascii="Cambria Math" w:hAnsi="Cambria Math"/>
+              </w:rPr>
+              <m:t>a</m:t>
+            </m:r>
+          </m:sub>
+        </m:sSub>
+      </m:oMath>
+      <w:r>
+        <w:t xml:space="preserve"> and </w:t>
+      </w:r>
+      <m:oMath>
+        <m:sSub>
+          <m:sSubPr>
+            <m:ctrlPr>
+              <w:rPr>
+                <w:rFonts w:ascii="Cambria Math" w:hAnsi="Cambria Math"/>
+                <w:i/>
+              </w:rPr>
+            </m:ctrlPr>
+          </m:sSubPr>
+          <m:e>
+            <m:r>
+              <w:rPr>
+                <w:rFonts w:ascii="Cambria Math" w:hAnsi="Cambria Math"/>
+              </w:rPr>
+              <m:t>ξ</m:t>
+            </m:r>
+          </m:e>
+          <m:sub>
+            <m:r>
+              <w:rPr>
+                <w:rFonts w:ascii="Cambria Math" w:hAnsi="Cambria Math"/>
+              </w:rPr>
+              <m:t>a</m:t>
+            </m:r>
+          </m:sub>
+        </m:sSub>
+      </m:oMath>
+      <w:r>
+        <w:t xml:space="preserve"> </w:t>
+      </w:r>
+      <w:r>
+        <w:t xml:space="preserve">are sufficiently low, except of the time points where the </w:t>
+      </w:r>
+      <m:oMath>
+        <m:sSub>
+          <m:sSubPr>
+            <m:ctrlPr>
+              <w:rPr>
+                <w:rFonts w:ascii="Cambria Math" w:hAnsi="Cambria Math"/>
+                <w:i/>
+              </w:rPr>
+            </m:ctrlPr>
+          </m:sSubPr>
+          <m:e>
+            <m:r>
+              <w:rPr>
+                <w:rFonts w:ascii="Cambria Math" w:hAnsi="Cambria Math"/>
+              </w:rPr>
+              <m:t>ξ</m:t>
+            </m:r>
+          </m:e>
+          <m:sub>
+            <m:r>
+              <w:rPr>
+                <w:rFonts w:ascii="Cambria Math" w:hAnsi="Cambria Math"/>
+              </w:rPr>
+              <m:t>a</m:t>
+            </m:r>
+          </m:sub>
+        </m:sSub>
+      </m:oMath>
+      <w:r>
+        <w:t xml:space="preserve"> state peaks, and the state estimation covariance (</w:t>
+      </w:r>
+      <m:oMath>
+        <m:sSup>
+          <m:sSupPr>
+            <m:ctrlPr>
+              <w:rPr>
+                <w:rFonts w:ascii="Cambria Math" w:hAnsi="Cambria Math"/>
+                <w:i/>
+              </w:rPr>
+            </m:ctrlPr>
+          </m:sSupPr>
+          <m:e>
+            <m:r>
+              <w:rPr>
+                <w:rFonts w:ascii="Cambria Math" w:hAnsi="Cambria Math"/>
+              </w:rPr>
+              <m:t>P</m:t>
+            </m:r>
+          </m:e>
+          <m:sup>
+            <m:r>
+              <w:rPr>
+                <w:rFonts w:ascii="Cambria Math" w:hAnsi="Cambria Math"/>
+              </w:rPr>
+              <m:t>+</m:t>
+            </m:r>
+          </m:sup>
+        </m:sSup>
+      </m:oMath>
+      <w:r>
+        <w:t xml:space="preserve">) also converges for the UAV’s states. </w:t>
+      </w:r>
+      <w:r>
+        <w:t>T</w:t>
+      </w:r>
+      <w:r>
+        <w:t xml:space="preserve">he estimate errors for </w:t>
+      </w:r>
+      <m:oMath>
+        <m:sSub>
+          <m:sSubPr>
+            <m:ctrlPr>
+              <w:rPr>
+                <w:rFonts w:ascii="Cambria Math" w:hAnsi="Cambria Math"/>
+                <w:i/>
+              </w:rPr>
+            </m:ctrlPr>
+          </m:sSubPr>
+          <m:e>
+            <m:r>
+              <w:rPr>
+                <w:rFonts w:ascii="Cambria Math" w:hAnsi="Cambria Math"/>
+              </w:rPr>
+              <m:t>θ</m:t>
+            </m:r>
+          </m:e>
+          <m:sub>
+            <m:r>
+              <w:rPr>
+                <w:rFonts w:ascii="Cambria Math" w:hAnsi="Cambria Math"/>
+              </w:rPr>
+              <m:t>a</m:t>
+            </m:r>
+          </m:sub>
+        </m:sSub>
+      </m:oMath>
+      <w:r>
+        <w:t xml:space="preserve"> and </w:t>
+      </w:r>
+      <m:oMath>
+        <m:sSub>
+          <m:sSubPr>
+            <m:ctrlPr>
+              <w:rPr>
+                <w:rFonts w:ascii="Cambria Math" w:hAnsi="Cambria Math"/>
+                <w:i/>
+              </w:rPr>
+            </m:ctrlPr>
+          </m:sSubPr>
+          <m:e>
+            <m:r>
+              <w:rPr>
+                <w:rFonts w:ascii="Cambria Math" w:hAnsi="Cambria Math"/>
+              </w:rPr>
+              <m:t>θ</m:t>
+            </m:r>
+          </m:e>
+          <m:sub>
+            <m:r>
+              <w:rPr>
+                <w:rFonts w:ascii="Cambria Math" w:hAnsi="Cambria Math"/>
+              </w:rPr>
+              <m:t>g</m:t>
+            </m:r>
+          </m:sub>
+        </m:sSub>
+      </m:oMath>
+      <w:r>
+        <w:t xml:space="preserve"> also tend to increase at points where the angles are wrapped to within the </w:t>
+      </w:r>
+      <m:oMath>
+        <m:d>
+          <m:dPr>
+            <m:begChr m:val="["/>
+            <m:endChr m:val="]"/>
+            <m:ctrlPr>
+              <w:rPr>
+                <w:rFonts w:ascii="Cambria Math" w:hAnsi="Cambria Math"/>
+                <w:i/>
+              </w:rPr>
+            </m:ctrlPr>
+          </m:dPr>
+          <m:e>
+            <m:r>
+              <w:rPr>
+                <w:rFonts w:ascii="Cambria Math" w:hAnsi="Cambria Math"/>
+              </w:rPr>
+              <m:t>-π,π</m:t>
+            </m:r>
+          </m:e>
+        </m:d>
+      </m:oMath>
+      <w:r>
+        <w:t xml:space="preserve"> bounds.</w:t>
       </w:r>
     </w:p>
     <w:p>
@@ -4391,11 +4893,25 @@
         </m:sSub>
       </m:oMath>
       <w:r>
-        <w:t xml:space="preserve"> estimates are close in the beginning, but after ~70 seconds the LKF starts to fail in estimating these two states. Furthermore, another </w:t>
-      </w:r>
-      <w:r>
-        <w:lastRenderedPageBreak/>
-        <w:t xml:space="preserve">observation that is that the covariance for the state estimates (i.e. </w:t>
+        <w:t xml:space="preserve"> estimates are </w:t>
+      </w:r>
+      <w:r>
+        <w:t xml:space="preserve">barely </w:t>
+      </w:r>
+      <w:r>
+        <w:t xml:space="preserve">close </w:t>
+      </w:r>
+      <w:r>
+        <w:t>in periodic intervals. T</w:t>
+      </w:r>
+      <w:r>
+        <w:t>he LKF fail</w:t>
+      </w:r>
+      <w:r>
+        <w:t>s</w:t>
+      </w:r>
+      <w:r>
+        <w:t xml:space="preserve"> in estimating these two states. Furthermore, another observation that is that the covariance for the state estimates (i.e. </w:t>
       </w:r>
       <m:oMath>
         <m:sSubSup>
@@ -4527,7 +5043,7 @@
         </m:sSub>
       </m:oMath>
       <w:r>
-        <w:t xml:space="preserve"> that alleviates this problem greatly affected the other states adversely, and hence it was left this way. The oscillation also has a period of ~25 seconds and the </w:t>
+        <w:t xml:space="preserve"> that alleviates this problem affected the other states adversely, and hence it was left this way. The oscillation also has a period of ~25 seconds and the </w:t>
       </w:r>
       <m:oMath>
         <m:r>
@@ -4643,7 +5159,7 @@
     </w:p>
     <w:p>
       <w:r>
-        <w:t xml:space="preserve">The LKF fails to estimate the states </w:t>
+        <w:t xml:space="preserve">Referring to the UAV’s states, it seems that the LKF starts to mis-estimate its states when the aircraft is moving near the boundaries of its domain in and </w:t>
       </w:r>
       <m:oMath>
         <m:sSub>
@@ -4660,7 +5176,7 @@
               <w:rPr>
                 <w:rFonts w:ascii="Cambria Math" w:hAnsi="Cambria Math"/>
               </w:rPr>
-              <m:t>η</m:t>
+              <m:t>ξ</m:t>
             </m:r>
           </m:e>
           <m:sub>
@@ -4668,13 +5184,18 @@
               <w:rPr>
                 <w:rFonts w:ascii="Cambria Math" w:hAnsi="Cambria Math"/>
               </w:rPr>
-              <m:t>g</m:t>
+              <m:t>a</m:t>
             </m:r>
           </m:sub>
         </m:sSub>
       </m:oMath>
       <w:r>
-        <w:t xml:space="preserve"> and </w:t>
+        <w:t>. However, at all other points, the LKF provides a decent estimate for the UAV’s state. However, the LKF completely fails to successfully estimate the states for UGV. This is credited to the fact that we can directly observe the UAV’s states, while the UGV’s states are only derived indirectly through trigonometric equations.</w:t>
+      </w:r>
+    </w:p>
+    <w:p>
+      <w:r>
+        <w:t xml:space="preserve">The LKF fails to estimate the states </w:t>
       </w:r>
       <m:oMath>
         <m:sSub>
@@ -4691,7 +5212,7 @@
               <w:rPr>
                 <w:rFonts w:ascii="Cambria Math" w:hAnsi="Cambria Math"/>
               </w:rPr>
-              <m:t>ξ</m:t>
+              <m:t>η</m:t>
             </m:r>
           </m:e>
           <m:sub>
@@ -4705,17 +5226,52 @@
         </m:sSub>
       </m:oMath>
       <w:r>
+        <w:t xml:space="preserve"> and </w:t>
+      </w:r>
+      <m:oMath>
+        <m:sSub>
+          <m:sSubPr>
+            <m:ctrlPr>
+              <w:rPr>
+                <w:rFonts w:ascii="Cambria Math" w:hAnsi="Cambria Math"/>
+                <w:i/>
+              </w:rPr>
+            </m:ctrlPr>
+          </m:sSubPr>
+          <m:e>
+            <m:r>
+              <w:rPr>
+                <w:rFonts w:ascii="Cambria Math" w:hAnsi="Cambria Math"/>
+              </w:rPr>
+              <m:t>ξ</m:t>
+            </m:r>
+          </m:e>
+          <m:sub>
+            <m:r>
+              <w:rPr>
+                <w:rFonts w:ascii="Cambria Math" w:hAnsi="Cambria Math"/>
+              </w:rPr>
+              <m:t>g</m:t>
+            </m:r>
+          </m:sub>
+        </m:sSub>
+      </m:oMath>
+      <w:r>
         <w:t xml:space="preserve"> for an extended </w:t>
       </w:r>
       <w:r>
         <w:t>period</w:t>
       </w:r>
       <w:r>
-        <w:t xml:space="preserve"> and is only accurate for the first 60-70 seconds of running. </w:t>
+        <w:t>s and this in and of itself disqualifies the LKF</w:t>
+      </w:r>
+      <w:r>
+        <w:t xml:space="preserve">. </w:t>
       </w:r>
     </w:p>
     <w:p>
       <w:r>
+        <w:lastRenderedPageBreak/>
         <w:t xml:space="preserve">Finally, the </w:t>
       </w:r>
       <m:oMath>
@@ -5032,9 +5588,9 @@
         </w:rPr>
         <w:lastRenderedPageBreak/>
         <w:drawing>
-          <wp:inline distT="0" distB="0" distL="0" distR="0" wp14:anchorId="21A26104" wp14:editId="336DD290">
-            <wp:extent cx="3784979" cy="3657600"/>
-            <wp:effectExtent l="19050" t="19050" r="25400" b="19050"/>
+          <wp:inline distT="0" distB="0" distL="0" distR="0" wp14:anchorId="21A26104" wp14:editId="03CBB86D">
+            <wp:extent cx="3783996" cy="3657600"/>
+            <wp:effectExtent l="19050" t="19050" r="26035" b="19050"/>
             <wp:docPr id="2" name="Picture 2"/>
             <wp:cNvGraphicFramePr>
               <a:graphicFrameLocks xmlns:a="http://schemas.openxmlformats.org/drawingml/2006/main" noChangeAspect="1"/>
@@ -5043,355 +5599,13 @@
               <a:graphicData uri="http://schemas.openxmlformats.org/drawingml/2006/picture">
                 <pic:pic xmlns:pic="http://schemas.openxmlformats.org/drawingml/2006/picture">
                   <pic:nvPicPr>
-                    <pic:cNvPr id="0" name="Picture 1"/>
+                    <pic:cNvPr id="2" name="Picture 2"/>
                     <pic:cNvPicPr>
                       <a:picLocks noChangeAspect="1" noChangeArrowheads="1"/>
                     </pic:cNvPicPr>
                   </pic:nvPicPr>
                   <pic:blipFill>
                     <a:blip r:embed="rId7" cstate="print">
-                      <a:extLst>
-                        <a:ext uri="{28A0092B-C50C-407E-A947-70E740481C1C}">
-                          <a14:useLocalDpi xmlns:a14="http://schemas.microsoft.com/office/drawing/2010/main" val="0"/>
-                        </a:ext>
-                      </a:extLst>
-                    </a:blip>
-                    <a:srcRect/>
-                    <a:stretch>
-                      <a:fillRect/>
-                    </a:stretch>
-                  </pic:blipFill>
-                  <pic:spPr bwMode="auto">
-                    <a:xfrm>
-                      <a:off x="0" y="0"/>
-                      <a:ext cx="3784979" cy="3657600"/>
-                    </a:xfrm>
-                    <a:prstGeom prst="rect">
-                      <a:avLst/>
-                    </a:prstGeom>
-                    <a:noFill/>
-                    <a:ln>
-                      <a:solidFill>
-                        <a:schemeClr val="tx1"/>
-                      </a:solidFill>
-                    </a:ln>
-                  </pic:spPr>
-                </pic:pic>
-              </a:graphicData>
-            </a:graphic>
-          </wp:inline>
-        </w:drawing>
-      </w:r>
-    </w:p>
-    <w:p>
-      <w:pPr>
-        <w:pStyle w:val="Caption"/>
-      </w:pPr>
-      <w:bookmarkStart w:id="5" w:name="_Ref57756389"/>
-      <w:r>
-        <w:t xml:space="preserve">Figure </w:t>
-      </w:r>
-      <w:fldSimple w:instr=" SEQ Figure \* ARABIC ">
-        <w:r>
-          <w:rPr>
-            <w:noProof/>
-          </w:rPr>
-          <w:t>1</w:t>
-        </w:r>
-      </w:fldSimple>
-      <w:bookmarkEnd w:id="5"/>
-      <w:r>
-        <w:t xml:space="preserve"> – NEES and NIS chi-square test for </w:t>
-      </w:r>
-      <m:oMath>
-        <m:r>
-          <w:rPr>
-            <w:rFonts w:ascii="Cambria Math" w:hAnsi="Cambria Math"/>
-          </w:rPr>
-          <m:t>N=50</m:t>
-        </m:r>
-      </m:oMath>
-      <w:r>
-        <w:t xml:space="preserve"> LKF Monte Carlo runs with </w:t>
-      </w:r>
-      <w:r>
-        <w:t xml:space="preserve">Equations </w:t>
-      </w:r>
-      <w:r>
-        <w:fldChar w:fldCharType="begin"/>
-      </w:r>
-      <w:r>
-        <w:instrText xml:space="preserve"> REF _Ref57756237 \h </w:instrText>
-      </w:r>
-      <w:r>
-        <w:fldChar w:fldCharType="separate"/>
-      </w:r>
-      <w:r>
-        <w:t xml:space="preserve">( </w:t>
-      </w:r>
-      <w:r>
-        <w:rPr>
-          <w:noProof/>
-        </w:rPr>
-        <w:t>3</w:t>
-      </w:r>
-      <w:r>
-        <w:t xml:space="preserve"> )</w:t>
-      </w:r>
-      <w:r>
-        <w:fldChar w:fldCharType="end"/>
-      </w:r>
-      <w:r>
-        <w:fldChar w:fldCharType="begin"/>
-      </w:r>
-      <w:r>
-        <w:instrText xml:space="preserve"> REF _Ref57756239 \h </w:instrText>
-      </w:r>
-      <w:r>
-        <w:fldChar w:fldCharType="separate"/>
-      </w:r>
-      <w:r>
-        <w:t xml:space="preserve">( </w:t>
-      </w:r>
-      <w:r>
-        <w:rPr>
-          <w:noProof/>
-        </w:rPr>
-        <w:t>4</w:t>
-      </w:r>
-      <w:r>
-        <w:t xml:space="preserve"> )</w:t>
-      </w:r>
-      <w:r>
-        <w:fldChar w:fldCharType="end"/>
-      </w:r>
-      <w:r>
-        <w:fldChar w:fldCharType="begin"/>
-      </w:r>
-      <w:r>
-        <w:instrText xml:space="preserve"> REF _Ref57754531 \h </w:instrText>
-      </w:r>
-      <w:r>
-        <w:fldChar w:fldCharType="separate"/>
-      </w:r>
-      <w:r>
-        <w:t xml:space="preserve">( </w:t>
-      </w:r>
-      <w:r>
-        <w:rPr>
-          <w:noProof/>
-        </w:rPr>
-        <w:t>5</w:t>
-      </w:r>
-      <w:r>
-        <w:t xml:space="preserve"> )</w:t>
-      </w:r>
-      <w:r>
-        <w:fldChar w:fldCharType="end"/>
-      </w:r>
-      <w:r>
-        <w:t xml:space="preserve"> applied</w:t>
-      </w:r>
-    </w:p>
-    <w:p>
-      <w:pPr>
-        <w:keepNext/>
-        <w:ind w:left="1440" w:hanging="1440"/>
-        <w:jc w:val="center"/>
-      </w:pPr>
-      <w:r>
-        <w:rPr>
-          <w:noProof/>
-        </w:rPr>
-        <w:drawing>
-          <wp:inline distT="0" distB="0" distL="0" distR="0" wp14:anchorId="77553602" wp14:editId="35DC0576">
-            <wp:extent cx="3784979" cy="3657600"/>
-            <wp:effectExtent l="19050" t="19050" r="25400" b="19050"/>
-            <wp:docPr id="3" name="Picture 3"/>
-            <wp:cNvGraphicFramePr>
-              <a:graphicFrameLocks xmlns:a="http://schemas.openxmlformats.org/drawingml/2006/main" noChangeAspect="1"/>
-            </wp:cNvGraphicFramePr>
-            <a:graphic xmlns:a="http://schemas.openxmlformats.org/drawingml/2006/main">
-              <a:graphicData uri="http://schemas.openxmlformats.org/drawingml/2006/picture">
-                <pic:pic xmlns:pic="http://schemas.openxmlformats.org/drawingml/2006/picture">
-                  <pic:nvPicPr>
-                    <pic:cNvPr id="0" name="Picture 2"/>
-                    <pic:cNvPicPr>
-                      <a:picLocks noChangeAspect="1" noChangeArrowheads="1"/>
-                    </pic:cNvPicPr>
-                  </pic:nvPicPr>
-                  <pic:blipFill>
-                    <a:blip r:embed="rId8" cstate="print">
-                      <a:extLst>
-                        <a:ext uri="{28A0092B-C50C-407E-A947-70E740481C1C}">
-                          <a14:useLocalDpi xmlns:a14="http://schemas.microsoft.com/office/drawing/2010/main" val="0"/>
-                        </a:ext>
-                      </a:extLst>
-                    </a:blip>
-                    <a:srcRect/>
-                    <a:stretch>
-                      <a:fillRect/>
-                    </a:stretch>
-                  </pic:blipFill>
-                  <pic:spPr bwMode="auto">
-                    <a:xfrm>
-                      <a:off x="0" y="0"/>
-                      <a:ext cx="3784979" cy="3657600"/>
-                    </a:xfrm>
-                    <a:prstGeom prst="rect">
-                      <a:avLst/>
-                    </a:prstGeom>
-                    <a:noFill/>
-                    <a:ln>
-                      <a:solidFill>
-                        <a:schemeClr val="tx1"/>
-                      </a:solidFill>
-                    </a:ln>
-                  </pic:spPr>
-                </pic:pic>
-              </a:graphicData>
-            </a:graphic>
-          </wp:inline>
-        </w:drawing>
-      </w:r>
-    </w:p>
-    <w:p>
-      <w:pPr>
-        <w:pStyle w:val="Caption"/>
-      </w:pPr>
-      <w:bookmarkStart w:id="6" w:name="_Ref57756391"/>
-      <w:r>
-        <w:t xml:space="preserve">Figure </w:t>
-      </w:r>
-      <w:fldSimple w:instr=" SEQ Figure \* ARABIC ">
-        <w:r>
-          <w:rPr>
-            <w:noProof/>
-          </w:rPr>
-          <w:t>2</w:t>
-        </w:r>
-      </w:fldSimple>
-      <w:bookmarkEnd w:id="6"/>
-      <w:r>
-        <w:t xml:space="preserve"> – State estimate errors and </w:t>
-      </w:r>
-      <m:oMath>
-        <m:r>
-          <w:rPr>
-            <w:rFonts w:ascii="Cambria Math" w:hAnsi="Cambria Math"/>
-          </w:rPr>
-          <m:t>2σ</m:t>
-        </m:r>
-      </m:oMath>
-      <w:r>
-        <w:t xml:space="preserve"> bounds of sample LKF Monte Carlo run with Equations </w:t>
-      </w:r>
-      <w:r>
-        <w:fldChar w:fldCharType="begin"/>
-      </w:r>
-      <w:r>
-        <w:instrText xml:space="preserve"> REF _Ref57756237 \h </w:instrText>
-      </w:r>
-      <w:r>
-        <w:fldChar w:fldCharType="separate"/>
-      </w:r>
-      <w:r>
-        <w:t xml:space="preserve">( </w:t>
-      </w:r>
-      <w:r>
-        <w:rPr>
-          <w:noProof/>
-        </w:rPr>
-        <w:t>3</w:t>
-      </w:r>
-      <w:r>
-        <w:t xml:space="preserve"> )</w:t>
-      </w:r>
-      <w:r>
-        <w:fldChar w:fldCharType="end"/>
-      </w:r>
-      <w:r>
-        <w:fldChar w:fldCharType="begin"/>
-      </w:r>
-      <w:r>
-        <w:instrText xml:space="preserve"> REF _Ref57756239 \h </w:instrText>
-      </w:r>
-      <w:r>
-        <w:fldChar w:fldCharType="separate"/>
-      </w:r>
-      <w:r>
-        <w:t xml:space="preserve">( </w:t>
-      </w:r>
-      <w:r>
-        <w:rPr>
-          <w:noProof/>
-        </w:rPr>
-        <w:t>4</w:t>
-      </w:r>
-      <w:r>
-        <w:t xml:space="preserve"> )</w:t>
-      </w:r>
-      <w:r>
-        <w:fldChar w:fldCharType="end"/>
-      </w:r>
-      <w:r>
-        <w:fldChar w:fldCharType="begin"/>
-      </w:r>
-      <w:r>
-        <w:instrText xml:space="preserve"> REF _Ref57754531 \h </w:instrText>
-      </w:r>
-      <w:r>
-        <w:fldChar w:fldCharType="separate"/>
-      </w:r>
-      <w:r>
-        <w:t xml:space="preserve">( </w:t>
-      </w:r>
-      <w:r>
-        <w:rPr>
-          <w:noProof/>
-        </w:rPr>
-        <w:t>5</w:t>
-      </w:r>
-      <w:r>
-        <w:t xml:space="preserve"> )</w:t>
-      </w:r>
-      <w:r>
-        <w:fldChar w:fldCharType="end"/>
-      </w:r>
-      <w:r>
-        <w:t xml:space="preserve"> applied</w:t>
-      </w:r>
-    </w:p>
-    <w:p>
-      <w:pPr>
-        <w:keepNext/>
-        <w:ind w:left="1440" w:hanging="1440"/>
-        <w:jc w:val="center"/>
-      </w:pPr>
-      <w:r>
-        <w:rPr>
-          <w:noProof/>
-        </w:rPr>
-        <w:lastRenderedPageBreak/>
-        <w:drawing>
-          <wp:inline distT="0" distB="0" distL="0" distR="0" wp14:anchorId="4C02DE38" wp14:editId="5ACC4099">
-            <wp:extent cx="3783996" cy="3657600"/>
-            <wp:effectExtent l="19050" t="19050" r="26035" b="19050"/>
-            <wp:docPr id="4" name="Picture 4"/>
-            <wp:cNvGraphicFramePr>
-              <a:graphicFrameLocks xmlns:a="http://schemas.openxmlformats.org/drawingml/2006/main" noChangeAspect="1"/>
-            </wp:cNvGraphicFramePr>
-            <a:graphic xmlns:a="http://schemas.openxmlformats.org/drawingml/2006/main">
-              <a:graphicData uri="http://schemas.openxmlformats.org/drawingml/2006/picture">
-                <pic:pic xmlns:pic="http://schemas.openxmlformats.org/drawingml/2006/picture">
-                  <pic:nvPicPr>
-                    <pic:cNvPr id="4" name="Picture 4"/>
-                    <pic:cNvPicPr>
-                      <a:picLocks noChangeAspect="1" noChangeArrowheads="1"/>
-                    </pic:cNvPicPr>
-                  </pic:nvPicPr>
-                  <pic:blipFill>
-                    <a:blip r:embed="rId9" cstate="print">
                       <a:extLst>
                         <a:ext uri="{28A0092B-C50C-407E-A947-70E740481C1C}">
                           <a14:useLocalDpi xmlns:a14="http://schemas.microsoft.com/office/drawing/2010/main" val="0"/>
@@ -5428,6 +5642,343 @@
       <w:pPr>
         <w:pStyle w:val="Caption"/>
       </w:pPr>
+      <w:bookmarkStart w:id="5" w:name="_Ref57756389"/>
+      <w:r>
+        <w:t xml:space="preserve">Figure </w:t>
+      </w:r>
+      <w:fldSimple w:instr=" SEQ Figure \* ARABIC ">
+        <w:r>
+          <w:rPr>
+            <w:noProof/>
+          </w:rPr>
+          <w:t>1</w:t>
+        </w:r>
+      </w:fldSimple>
+      <w:bookmarkEnd w:id="5"/>
+      <w:r>
+        <w:t xml:space="preserve"> – NEES and NIS chi-square test for </w:t>
+      </w:r>
+      <m:oMath>
+        <m:r>
+          <w:rPr>
+            <w:rFonts w:ascii="Cambria Math" w:hAnsi="Cambria Math"/>
+          </w:rPr>
+          <m:t>N=50</m:t>
+        </m:r>
+      </m:oMath>
+      <w:r>
+        <w:t xml:space="preserve"> LKF Monte Carlo runs with Equations </w:t>
+      </w:r>
+      <w:r>
+        <w:fldChar w:fldCharType="begin"/>
+      </w:r>
+      <w:r>
+        <w:instrText xml:space="preserve"> REF _Ref57756237 \h </w:instrText>
+      </w:r>
+      <w:r>
+        <w:fldChar w:fldCharType="separate"/>
+      </w:r>
+      <w:r>
+        <w:t xml:space="preserve">( </w:t>
+      </w:r>
+      <w:r>
+        <w:rPr>
+          <w:noProof/>
+        </w:rPr>
+        <w:t>3</w:t>
+      </w:r>
+      <w:r>
+        <w:t xml:space="preserve"> )</w:t>
+      </w:r>
+      <w:r>
+        <w:fldChar w:fldCharType="end"/>
+      </w:r>
+      <w:r>
+        <w:fldChar w:fldCharType="begin"/>
+      </w:r>
+      <w:r>
+        <w:instrText xml:space="preserve"> REF _Ref57756239 \h </w:instrText>
+      </w:r>
+      <w:r>
+        <w:fldChar w:fldCharType="separate"/>
+      </w:r>
+      <w:r>
+        <w:t xml:space="preserve">( </w:t>
+      </w:r>
+      <w:r>
+        <w:rPr>
+          <w:noProof/>
+        </w:rPr>
+        <w:t>4</w:t>
+      </w:r>
+      <w:r>
+        <w:t xml:space="preserve"> )</w:t>
+      </w:r>
+      <w:r>
+        <w:fldChar w:fldCharType="end"/>
+      </w:r>
+      <w:r>
+        <w:fldChar w:fldCharType="begin"/>
+      </w:r>
+      <w:r>
+        <w:instrText xml:space="preserve"> REF _Ref57754531 \h </w:instrText>
+      </w:r>
+      <w:r>
+        <w:fldChar w:fldCharType="separate"/>
+      </w:r>
+      <w:r>
+        <w:t xml:space="preserve">( </w:t>
+      </w:r>
+      <w:r>
+        <w:rPr>
+          <w:noProof/>
+        </w:rPr>
+        <w:t>5</w:t>
+      </w:r>
+      <w:r>
+        <w:t xml:space="preserve"> )</w:t>
+      </w:r>
+      <w:r>
+        <w:fldChar w:fldCharType="end"/>
+      </w:r>
+      <w:r>
+        <w:t xml:space="preserve"> applied</w:t>
+      </w:r>
+    </w:p>
+    <w:p>
+      <w:pPr>
+        <w:keepNext/>
+        <w:ind w:left="1440" w:hanging="1440"/>
+        <w:jc w:val="center"/>
+      </w:pPr>
+      <w:r>
+        <w:rPr>
+          <w:noProof/>
+        </w:rPr>
+        <w:drawing>
+          <wp:inline distT="0" distB="0" distL="0" distR="0" wp14:anchorId="77553602" wp14:editId="5B98177C">
+            <wp:extent cx="3783996" cy="3657600"/>
+            <wp:effectExtent l="19050" t="19050" r="26035" b="19050"/>
+            <wp:docPr id="3" name="Picture 3"/>
+            <wp:cNvGraphicFramePr>
+              <a:graphicFrameLocks xmlns:a="http://schemas.openxmlformats.org/drawingml/2006/main" noChangeAspect="1"/>
+            </wp:cNvGraphicFramePr>
+            <a:graphic xmlns:a="http://schemas.openxmlformats.org/drawingml/2006/main">
+              <a:graphicData uri="http://schemas.openxmlformats.org/drawingml/2006/picture">
+                <pic:pic xmlns:pic="http://schemas.openxmlformats.org/drawingml/2006/picture">
+                  <pic:nvPicPr>
+                    <pic:cNvPr id="3" name="Picture 3"/>
+                    <pic:cNvPicPr>
+                      <a:picLocks noChangeAspect="1" noChangeArrowheads="1"/>
+                    </pic:cNvPicPr>
+                  </pic:nvPicPr>
+                  <pic:blipFill>
+                    <a:blip r:embed="rId8" cstate="print">
+                      <a:extLst>
+                        <a:ext uri="{28A0092B-C50C-407E-A947-70E740481C1C}">
+                          <a14:useLocalDpi xmlns:a14="http://schemas.microsoft.com/office/drawing/2010/main" val="0"/>
+                        </a:ext>
+                      </a:extLst>
+                    </a:blip>
+                    <a:stretch>
+                      <a:fillRect/>
+                    </a:stretch>
+                  </pic:blipFill>
+                  <pic:spPr bwMode="auto">
+                    <a:xfrm>
+                      <a:off x="0" y="0"/>
+                      <a:ext cx="3783996" cy="3657600"/>
+                    </a:xfrm>
+                    <a:prstGeom prst="rect">
+                      <a:avLst/>
+                    </a:prstGeom>
+                    <a:noFill/>
+                    <a:ln>
+                      <a:solidFill>
+                        <a:schemeClr val="tx1"/>
+                      </a:solidFill>
+                    </a:ln>
+                  </pic:spPr>
+                </pic:pic>
+              </a:graphicData>
+            </a:graphic>
+          </wp:inline>
+        </w:drawing>
+      </w:r>
+    </w:p>
+    <w:p>
+      <w:pPr>
+        <w:pStyle w:val="Caption"/>
+      </w:pPr>
+      <w:bookmarkStart w:id="6" w:name="_Ref57756391"/>
+      <w:r>
+        <w:t xml:space="preserve">Figure </w:t>
+      </w:r>
+      <w:fldSimple w:instr=" SEQ Figure \* ARABIC ">
+        <w:r>
+          <w:rPr>
+            <w:noProof/>
+          </w:rPr>
+          <w:t>2</w:t>
+        </w:r>
+      </w:fldSimple>
+      <w:bookmarkEnd w:id="6"/>
+      <w:r>
+        <w:t xml:space="preserve"> – State estimate errors and </w:t>
+      </w:r>
+      <m:oMath>
+        <m:r>
+          <w:rPr>
+            <w:rFonts w:ascii="Cambria Math" w:hAnsi="Cambria Math"/>
+          </w:rPr>
+          <m:t>2σ</m:t>
+        </m:r>
+      </m:oMath>
+      <w:r>
+        <w:t xml:space="preserve"> bounds of sample LKF Monte Carlo run with Equations </w:t>
+      </w:r>
+      <w:r>
+        <w:fldChar w:fldCharType="begin"/>
+      </w:r>
+      <w:r>
+        <w:instrText xml:space="preserve"> REF _Ref57756237 \h </w:instrText>
+      </w:r>
+      <w:r>
+        <w:fldChar w:fldCharType="separate"/>
+      </w:r>
+      <w:r>
+        <w:t xml:space="preserve">( </w:t>
+      </w:r>
+      <w:r>
+        <w:rPr>
+          <w:noProof/>
+        </w:rPr>
+        <w:t>3</w:t>
+      </w:r>
+      <w:r>
+        <w:t xml:space="preserve"> )</w:t>
+      </w:r>
+      <w:r>
+        <w:fldChar w:fldCharType="end"/>
+      </w:r>
+      <w:r>
+        <w:fldChar w:fldCharType="begin"/>
+      </w:r>
+      <w:r>
+        <w:instrText xml:space="preserve"> REF _Ref57756239 \h </w:instrText>
+      </w:r>
+      <w:r>
+        <w:fldChar w:fldCharType="separate"/>
+      </w:r>
+      <w:r>
+        <w:t xml:space="preserve">( </w:t>
+      </w:r>
+      <w:r>
+        <w:rPr>
+          <w:noProof/>
+        </w:rPr>
+        <w:t>4</w:t>
+      </w:r>
+      <w:r>
+        <w:t xml:space="preserve"> )</w:t>
+      </w:r>
+      <w:r>
+        <w:fldChar w:fldCharType="end"/>
+      </w:r>
+      <w:r>
+        <w:fldChar w:fldCharType="begin"/>
+      </w:r>
+      <w:r>
+        <w:instrText xml:space="preserve"> REF _Ref57754531 \h </w:instrText>
+      </w:r>
+      <w:r>
+        <w:fldChar w:fldCharType="separate"/>
+      </w:r>
+      <w:r>
+        <w:t xml:space="preserve">( </w:t>
+      </w:r>
+      <w:r>
+        <w:rPr>
+          <w:noProof/>
+        </w:rPr>
+        <w:t>5</w:t>
+      </w:r>
+      <w:r>
+        <w:t xml:space="preserve"> )</w:t>
+      </w:r>
+      <w:r>
+        <w:fldChar w:fldCharType="end"/>
+      </w:r>
+      <w:r>
+        <w:t xml:space="preserve"> applied</w:t>
+      </w:r>
+    </w:p>
+    <w:p>
+      <w:pPr>
+        <w:keepNext/>
+        <w:ind w:left="1440" w:hanging="1440"/>
+        <w:jc w:val="center"/>
+      </w:pPr>
+      <w:r>
+        <w:rPr>
+          <w:noProof/>
+        </w:rPr>
+        <w:lastRenderedPageBreak/>
+        <w:drawing>
+          <wp:inline distT="0" distB="0" distL="0" distR="0" wp14:anchorId="4C02DE38" wp14:editId="71017AFE">
+            <wp:extent cx="3783996" cy="3657599"/>
+            <wp:effectExtent l="19050" t="19050" r="26035" b="19685"/>
+            <wp:docPr id="4" name="Picture 4"/>
+            <wp:cNvGraphicFramePr>
+              <a:graphicFrameLocks xmlns:a="http://schemas.openxmlformats.org/drawingml/2006/main" noChangeAspect="1"/>
+            </wp:cNvGraphicFramePr>
+            <a:graphic xmlns:a="http://schemas.openxmlformats.org/drawingml/2006/main">
+              <a:graphicData uri="http://schemas.openxmlformats.org/drawingml/2006/picture">
+                <pic:pic xmlns:pic="http://schemas.openxmlformats.org/drawingml/2006/picture">
+                  <pic:nvPicPr>
+                    <pic:cNvPr id="4" name="Picture 4"/>
+                    <pic:cNvPicPr>
+                      <a:picLocks noChangeAspect="1" noChangeArrowheads="1"/>
+                    </pic:cNvPicPr>
+                  </pic:nvPicPr>
+                  <pic:blipFill>
+                    <a:blip r:embed="rId9" cstate="print">
+                      <a:extLst>
+                        <a:ext uri="{28A0092B-C50C-407E-A947-70E740481C1C}">
+                          <a14:useLocalDpi xmlns:a14="http://schemas.microsoft.com/office/drawing/2010/main" val="0"/>
+                        </a:ext>
+                      </a:extLst>
+                    </a:blip>
+                    <a:stretch>
+                      <a:fillRect/>
+                    </a:stretch>
+                  </pic:blipFill>
+                  <pic:spPr bwMode="auto">
+                    <a:xfrm>
+                      <a:off x="0" y="0"/>
+                      <a:ext cx="3783996" cy="3657599"/>
+                    </a:xfrm>
+                    <a:prstGeom prst="rect">
+                      <a:avLst/>
+                    </a:prstGeom>
+                    <a:noFill/>
+                    <a:ln>
+                      <a:solidFill>
+                        <a:schemeClr val="tx1"/>
+                      </a:solidFill>
+                    </a:ln>
+                  </pic:spPr>
+                </pic:pic>
+              </a:graphicData>
+            </a:graphic>
+          </wp:inline>
+        </w:drawing>
+      </w:r>
+    </w:p>
+    <w:p>
+      <w:pPr>
+        <w:pStyle w:val="Caption"/>
+      </w:pPr>
       <w:bookmarkStart w:id="7" w:name="_Ref57756392"/>
       <w:r>
         <w:t xml:space="preserve">Figure </w:t>
@@ -5442,34 +5993,7 @@
       </w:fldSimple>
       <w:bookmarkEnd w:id="7"/>
       <w:r>
-        <w:t xml:space="preserve"> – </w:t>
-      </w:r>
-      <w:r>
-        <w:t xml:space="preserve">State </w:t>
-      </w:r>
-      <w:r>
-        <w:t>e</w:t>
-      </w:r>
-      <w:r>
-        <w:t>stimate</w:t>
-      </w:r>
-      <w:r>
-        <w:t>s and</w:t>
-      </w:r>
-      <w:r>
-        <w:t xml:space="preserve"> </w:t>
-      </w:r>
-      <w:r>
-        <w:t>state ground truth of</w:t>
-      </w:r>
-      <w:r>
-        <w:t xml:space="preserve"> sample</w:t>
-      </w:r>
-      <w:r>
-        <w:t xml:space="preserve"> LKF</w:t>
-      </w:r>
-      <w:r>
-        <w:t xml:space="preserve"> Monte Carlo run with Equations </w:t>
+        <w:t xml:space="preserve"> – State estimates and state ground truth of sample LKF Monte Carlo run with Equations </w:t>
       </w:r>
       <w:r>
         <w:fldChar w:fldCharType="begin"/>
@@ -5544,10 +6068,7 @@
         <w:fldChar w:fldCharType="end"/>
       </w:r>
       <w:r>
-        <w:t xml:space="preserve"> </w:t>
-      </w:r>
-      <w:r>
-        <w:t>applied</w:t>
+        <w:t xml:space="preserve"> applied</w:t>
       </w:r>
     </w:p>
     <w:p>
@@ -6128,7 +6649,6 @@
   <w:style w:type="character" w:default="1" w:styleId="DefaultParagraphFont">
     <w:name w:val="Default Paragraph Font"/>
     <w:uiPriority w:val="1"/>
-    <w:semiHidden/>
     <w:unhideWhenUsed/>
   </w:style>
   <w:style w:type="table" w:default="1" w:styleId="TableNormal">

</xml_diff>

<commit_message>
Minor Edits in Q4
</commit_message>
<xml_diff>
--- a/docs/Question 4.docx
+++ b/docs/Question 4.docx
@@ -506,13 +506,7 @@
                   <w:rPr>
                     <w:rFonts w:ascii="Cambria Math" w:hAnsi="Cambria Math"/>
                   </w:rPr>
-                  <m:t>k</m:t>
-                </m:r>
-                <m:r>
-                  <w:rPr>
-                    <w:rFonts w:ascii="Cambria Math" w:hAnsi="Cambria Math"/>
-                  </w:rPr>
-                  <m:t>+1</m:t>
+                  <m:t>k+1</m:t>
                 </m:r>
               </m:e>
             </m:d>
@@ -1482,14 +1476,27 @@
             <w:r>
               <w:t xml:space="preserve">( </w:t>
             </w:r>
-            <w:fldSimple w:instr=" SEQ ( \* ARABIC ">
-              <w:r>
-                <w:rPr>
-                  <w:noProof/>
-                </w:rPr>
-                <w:t>1</w:t>
-              </w:r>
-            </w:fldSimple>
+            <w:r>
+              <w:fldChar w:fldCharType="begin"/>
+            </w:r>
+            <w:r>
+              <w:instrText xml:space="preserve"> SEQ ( \* ARABIC </w:instrText>
+            </w:r>
+            <w:r>
+              <w:fldChar w:fldCharType="separate"/>
+            </w:r>
+            <w:r>
+              <w:rPr>
+                <w:noProof/>
+              </w:rPr>
+              <w:t>1</w:t>
+            </w:r>
+            <w:r>
+              <w:rPr>
+                <w:noProof/>
+              </w:rPr>
+              <w:fldChar w:fldCharType="end"/>
+            </w:r>
             <w:r>
               <w:t xml:space="preserve"> )</w:t>
             </w:r>
@@ -2560,14 +2567,27 @@
             <w:r>
               <w:t xml:space="preserve">( </w:t>
             </w:r>
-            <w:fldSimple w:instr=" SEQ ( \* ARABIC ">
-              <w:r>
-                <w:rPr>
-                  <w:noProof/>
-                </w:rPr>
-                <w:t>2</w:t>
-              </w:r>
-            </w:fldSimple>
+            <w:r>
+              <w:fldChar w:fldCharType="begin"/>
+            </w:r>
+            <w:r>
+              <w:instrText xml:space="preserve"> SEQ ( \* ARABIC </w:instrText>
+            </w:r>
+            <w:r>
+              <w:fldChar w:fldCharType="separate"/>
+            </w:r>
+            <w:r>
+              <w:rPr>
+                <w:noProof/>
+              </w:rPr>
+              <w:t>2</w:t>
+            </w:r>
+            <w:r>
+              <w:rPr>
+                <w:noProof/>
+              </w:rPr>
+              <w:fldChar w:fldCharType="end"/>
+            </w:r>
             <w:r>
               <w:t xml:space="preserve"> )</w:t>
             </w:r>
@@ -3361,13 +3381,7 @@
                   <w:rPr>
                     <w:rFonts w:ascii="Cambria Math" w:hAnsi="Cambria Math"/>
                   </w:rPr>
-                  <m:t>=</m:t>
-                </m:r>
-                <m:r>
-                  <w:rPr>
-                    <w:rFonts w:ascii="Cambria Math" w:hAnsi="Cambria Math"/>
-                  </w:rPr>
-                  <m:t>diag</m:t>
+                  <m:t>=diag</m:t>
                 </m:r>
                 <m:d>
                   <m:dPr>
@@ -3498,14 +3512,27 @@
             <w:r>
               <w:t xml:space="preserve">( </w:t>
             </w:r>
-            <w:fldSimple w:instr=" SEQ ( \* ARABIC ">
-              <w:r>
-                <w:rPr>
-                  <w:noProof/>
-                </w:rPr>
-                <w:t>3</w:t>
-              </w:r>
-            </w:fldSimple>
+            <w:r>
+              <w:fldChar w:fldCharType="begin"/>
+            </w:r>
+            <w:r>
+              <w:instrText xml:space="preserve"> SEQ ( \* ARABIC </w:instrText>
+            </w:r>
+            <w:r>
+              <w:fldChar w:fldCharType="separate"/>
+            </w:r>
+            <w:r>
+              <w:rPr>
+                <w:noProof/>
+              </w:rPr>
+              <w:t>3</w:t>
+            </w:r>
+            <w:r>
+              <w:rPr>
+                <w:noProof/>
+              </w:rPr>
+              <w:fldChar w:fldCharType="end"/>
+            </w:r>
             <w:r>
               <w:t xml:space="preserve"> )</w:t>
             </w:r>
@@ -3603,10 +3630,7 @@
         <w:t>o</w:t>
       </w:r>
       <w:r>
-        <w:t xml:space="preserve"> or go below -</w:t>
-      </w:r>
-      <w:r>
-        <w:t>180</w:t>
+        <w:t xml:space="preserve"> or go below -180</w:t>
       </w:r>
       <w:r>
         <w:rPr>
@@ -4040,14 +4064,27 @@
             <w:r>
               <w:t xml:space="preserve">( </w:t>
             </w:r>
-            <w:fldSimple w:instr=" SEQ ( \* ARABIC ">
-              <w:r>
-                <w:rPr>
-                  <w:noProof/>
-                </w:rPr>
-                <w:t>4</w:t>
-              </w:r>
-            </w:fldSimple>
+            <w:r>
+              <w:fldChar w:fldCharType="begin"/>
+            </w:r>
+            <w:r>
+              <w:instrText xml:space="preserve"> SEQ ( \* ARABIC </w:instrText>
+            </w:r>
+            <w:r>
+              <w:fldChar w:fldCharType="separate"/>
+            </w:r>
+            <w:r>
+              <w:rPr>
+                <w:noProof/>
+              </w:rPr>
+              <w:t>4</w:t>
+            </w:r>
+            <w:r>
+              <w:rPr>
+                <w:noProof/>
+              </w:rPr>
+              <w:fldChar w:fldCharType="end"/>
+            </w:r>
             <w:r>
               <w:t xml:space="preserve"> )</w:t>
             </w:r>
@@ -4171,13 +4208,7 @@
               <w:rPr>
                 <w:rFonts w:ascii="Cambria Math" w:hAnsi="Cambria Math"/>
               </w:rPr>
-              <m:t>x</m:t>
-            </m:r>
-            <m:r>
-              <w:rPr>
-                <w:rFonts w:ascii="Cambria Math" w:hAnsi="Cambria Math"/>
-              </w:rPr>
-              <m:t>,k</m:t>
+              <m:t>x,k</m:t>
             </m:r>
           </m:sub>
         </m:sSub>
@@ -4409,13 +4440,7 @@
                 <w:rPr>
                   <w:rFonts w:ascii="Cambria Math" w:hAnsi="Cambria Math"/>
                 </w:rPr>
-                <m:t>y</m:t>
-              </m:r>
-              <m:r>
-                <w:rPr>
-                  <w:rFonts w:ascii="Cambria Math" w:hAnsi="Cambria Math"/>
-                </w:rPr>
-                <m:t>,k</m:t>
+                <m:t>y,k</m:t>
               </m:r>
             </m:sub>
           </m:sSub>
@@ -4447,13 +4472,7 @@
                 <w:rPr>
                   <w:rFonts w:ascii="Cambria Math" w:hAnsi="Cambria Math"/>
                 </w:rPr>
-                <m:t>y</m:t>
-              </m:r>
-              <m:r>
-                <w:rPr>
-                  <w:rFonts w:ascii="Cambria Math" w:hAnsi="Cambria Math"/>
-                </w:rPr>
-                <m:t>,k</m:t>
+                <m:t>y,k</m:t>
               </m:r>
             </m:sub>
             <m:sup>
@@ -4654,10 +4673,13 @@
         <w:t xml:space="preserve"> (by looking at the state and measurement estimate errors)</w:t>
       </w:r>
       <w:r>
-        <w:t xml:space="preserve"> and the NEES and NIS tests are satisfied. The result showed that the </w:t>
-      </w:r>
-      <w:r>
-        <w:t>neither of the conditions were met, hence we moved</w:t>
+        <w:t xml:space="preserve"> and the NEES and NIS tests are satisfied. The result showed that </w:t>
+      </w:r>
+      <w:r>
+        <w:t>neither</w:t>
+      </w:r>
+      <w:r>
+        <w:t xml:space="preserve"> of the conditions were met, hence we moved</w:t>
       </w:r>
       <w:r>
         <w:t xml:space="preserve"> to</w:t>
@@ -4696,13 +4718,7 @@
           <w:rPr>
             <w:rFonts w:ascii="Cambria Math" w:hAnsi="Cambria Math"/>
           </w:rPr>
-          <m:t>=</m:t>
-        </m:r>
-        <m:r>
-          <w:rPr>
-            <w:rFonts w:ascii="Cambria Math" w:hAnsi="Cambria Math"/>
-          </w:rPr>
-          <m:t>0.1</m:t>
+          <m:t>=0.1</m:t>
         </m:r>
         <m:sSub>
           <m:sSubPr>
@@ -4765,13 +4781,7 @@
           <w:rPr>
             <w:rFonts w:ascii="Cambria Math" w:hAnsi="Cambria Math"/>
           </w:rPr>
-          <m:t>=0</m:t>
-        </m:r>
-        <m:r>
-          <w:rPr>
-            <w:rFonts w:ascii="Cambria Math" w:hAnsi="Cambria Math"/>
-          </w:rPr>
-          <m:t>.01</m:t>
+          <m:t>=0.01</m:t>
         </m:r>
         <m:sSub>
           <m:sSubPr>
@@ -4814,6 +4824,104 @@
       </w:r>
       <w:r>
         <w:t>the main diagonal parameters in this way until the conditions were sufficiently satisfied.</w:t>
+      </w:r>
+    </w:p>
+    <w:p>
+      <w:r>
+        <w:t xml:space="preserve">In tuning, we focused on the consistency of the estimates for the </w:t>
+      </w:r>
+      <m:oMath>
+        <m:sSub>
+          <m:sSubPr>
+            <m:ctrlPr>
+              <w:rPr>
+                <w:rFonts w:ascii="Cambria Math" w:hAnsi="Cambria Math"/>
+                <w:i/>
+              </w:rPr>
+            </m:ctrlPr>
+          </m:sSubPr>
+          <m:e>
+            <m:r>
+              <w:rPr>
+                <w:rFonts w:ascii="Cambria Math" w:hAnsi="Cambria Math"/>
+              </w:rPr>
+              <m:t>ξ</m:t>
+            </m:r>
+          </m:e>
+          <m:sub>
+            <m:r>
+              <w:rPr>
+                <w:rFonts w:ascii="Cambria Math" w:hAnsi="Cambria Math"/>
+              </w:rPr>
+              <m:t>g</m:t>
+            </m:r>
+          </m:sub>
+        </m:sSub>
+      </m:oMath>
+      <w:r>
+        <w:t xml:space="preserve"> and </w:t>
+      </w:r>
+      <m:oMath>
+        <m:sSub>
+          <m:sSubPr>
+            <m:ctrlPr>
+              <w:rPr>
+                <w:rFonts w:ascii="Cambria Math" w:hAnsi="Cambria Math"/>
+                <w:i/>
+              </w:rPr>
+            </m:ctrlPr>
+          </m:sSubPr>
+          <m:e>
+            <m:r>
+              <w:rPr>
+                <w:rFonts w:ascii="Cambria Math" w:hAnsi="Cambria Math"/>
+              </w:rPr>
+              <m:t>η</m:t>
+            </m:r>
+          </m:e>
+          <m:sub>
+            <m:r>
+              <w:rPr>
+                <w:rFonts w:ascii="Cambria Math" w:hAnsi="Cambria Math"/>
+              </w:rPr>
+              <m:t>g</m:t>
+            </m:r>
+          </m:sub>
+        </m:sSub>
+      </m:oMath>
+      <w:r>
+        <w:t xml:space="preserve"> states as they appeared to be the states most sensitive to changes in </w:t>
+      </w:r>
+      <m:oMath>
+        <m:sSub>
+          <m:sSubPr>
+            <m:ctrlPr>
+              <w:rPr>
+                <w:rFonts w:ascii="Cambria Math" w:hAnsi="Cambria Math"/>
+                <w:i/>
+              </w:rPr>
+            </m:ctrlPr>
+          </m:sSubPr>
+          <m:e>
+            <m:r>
+              <w:rPr>
+                <w:rFonts w:ascii="Cambria Math" w:hAnsi="Cambria Math"/>
+              </w:rPr>
+              <m:t>Q</m:t>
+            </m:r>
+          </m:e>
+          <m:sub>
+            <m:r>
+              <w:rPr>
+                <w:rFonts w:ascii="Cambria Math" w:hAnsi="Cambria Math"/>
+              </w:rPr>
+              <m:t>KF</m:t>
+            </m:r>
+          </m:sub>
+        </m:sSub>
+      </m:oMath>
+      <w:r>
+        <w:t xml:space="preserve">. </w:t>
       </w:r>
     </w:p>
     <w:p>
@@ -4898,13 +5006,7 @@
                   <w:rPr>
                     <w:rFonts w:ascii="Cambria Math" w:hAnsi="Cambria Math"/>
                   </w:rPr>
-                  <m:t>=</m:t>
-                </m:r>
-                <m:r>
-                  <w:rPr>
-                    <w:rFonts w:ascii="Cambria Math" w:hAnsi="Cambria Math"/>
-                  </w:rPr>
-                  <m:t>diag</m:t>
+                  <m:t>=diag</m:t>
                 </m:r>
                 <m:d>
                   <m:dPr>
@@ -5035,14 +5137,27 @@
             <w:r>
               <w:t xml:space="preserve">( </w:t>
             </w:r>
-            <w:fldSimple w:instr=" SEQ ( \* ARABIC ">
-              <w:r>
-                <w:rPr>
-                  <w:noProof/>
-                </w:rPr>
-                <w:t>5</w:t>
-              </w:r>
-            </w:fldSimple>
+            <w:r>
+              <w:fldChar w:fldCharType="begin"/>
+            </w:r>
+            <w:r>
+              <w:instrText xml:space="preserve"> SEQ ( \* ARABIC </w:instrText>
+            </w:r>
+            <w:r>
+              <w:fldChar w:fldCharType="separate"/>
+            </w:r>
+            <w:r>
+              <w:rPr>
+                <w:noProof/>
+              </w:rPr>
+              <w:t>5</w:t>
+            </w:r>
+            <w:r>
+              <w:rPr>
+                <w:noProof/>
+              </w:rPr>
+              <w:fldChar w:fldCharType="end"/>
+            </w:r>
             <w:r>
               <w:t xml:space="preserve"> )</w:t>
             </w:r>
@@ -5087,10 +5202,7 @@
         </m:sSub>
       </m:oMath>
       <w:r>
-        <w:t xml:space="preserve">’ is used lightly because, over multiple trials, it was found that the LKF cannot successfully estimate the states for this problem </w:t>
-      </w:r>
-      <w:r>
-        <w:t>even after multiple variations. It is predicted that more fine tuning is required, however with 6 states to work with and limited time, we think that it is better to look for alternate options.</w:t>
+        <w:t>’ is used lightly because, over multiple trials, it was found that the LKF cannot successfully estimate the states for this problem even after multiple variations. It is predicted that more fine tuning is required, however with 6 states to work with and limited time, we think that it is better to look for alternate options.</w:t>
       </w:r>
     </w:p>
     <w:p>
@@ -5289,7 +5401,11 @@
         </m:r>
       </m:oMath>
       <w:r>
-        <w:t xml:space="preserve">). We know from the linearization strategy in Question #1 and Question #2, that the UGV’s states are observed by feeding the UAV’s sensed values through trigonometric equations. And because of the large estimation errors in </w:t>
+        <w:t xml:space="preserve">). We know from the linearization strategy in Question #1 and Question #2, that the UGV’s states are observed by feeding the UAV’s sensed </w:t>
+      </w:r>
+      <w:r>
+        <w:lastRenderedPageBreak/>
+        <w:t xml:space="preserve">values through trigonometric equations. And because of the large estimation errors in </w:t>
       </w:r>
       <m:oMath>
         <m:sSub>
@@ -5325,7 +5441,6 @@
     </w:p>
     <w:p>
       <w:r>
-        <w:lastRenderedPageBreak/>
         <w:t xml:space="preserve">Referring now to </w:t>
       </w:r>
       <w:r>
@@ -5560,10 +5675,7 @@
         </m:sSub>
       </m:oMath>
       <w:r>
-        <w:t xml:space="preserve"> from the sensor which causes the </w:t>
-      </w:r>
-      <w:r>
-        <w:t xml:space="preserve">states </w:t>
+        <w:t xml:space="preserve"> from the sensor which causes the states </w:t>
       </w:r>
       <m:oMath>
         <m:sSub>
@@ -5690,10 +5802,7 @@
         <w:t>, the state estimates for the UGV are being affected.</w:t>
       </w:r>
       <w:r>
-        <w:t xml:space="preserve"> </w:t>
-      </w:r>
-      <w:r>
-        <w:t>The cause for the large deviation will be hypothesized and discussed in the next subsection.</w:t>
+        <w:t xml:space="preserve"> The cause for the large deviation will be hypothesized and discussed in the next subsection.</w:t>
       </w:r>
     </w:p>
     <w:p>
@@ -5769,7 +5878,15 @@
         <w:t xml:space="preserve">ffected </w:t>
       </w:r>
       <w:r>
-        <w:t xml:space="preserve">as they are more dependent on the control inputs. However we do see intermitted deviations at the 25s and 75s marks in the state estimates for </w:t>
+        <w:t xml:space="preserve">as they are more dependent on the control inputs. </w:t>
+      </w:r>
+      <w:proofErr w:type="gramStart"/>
+      <w:r>
+        <w:t>However</w:t>
+      </w:r>
+      <w:proofErr w:type="gramEnd"/>
+      <w:r>
+        <w:t xml:space="preserve"> we do see intermitted deviations at the 25s and 75s marks in the state estimates for </w:t>
       </w:r>
       <m:oMath>
         <m:sSub>
@@ -5829,10 +5946,7 @@
     </w:p>
     <w:p>
       <w:r>
-        <w:t xml:space="preserve">Now while the state estimation errors </w:t>
-      </w:r>
-      <w:r>
-        <w:t xml:space="preserve">for </w:t>
+        <w:t xml:space="preserve">Now while the state estimation errors for </w:t>
       </w:r>
       <m:oMath>
         <m:sSub>
@@ -6115,6 +6229,7 @@
         <w:pStyle w:val="Heading2"/>
       </w:pPr>
       <w:r>
+        <w:lastRenderedPageBreak/>
         <w:t>Comment on LKF for Estimating Nonlinear System</w:t>
       </w:r>
     </w:p>
@@ -6131,7 +6246,6 @@
     </w:p>
     <w:p>
       <w:r>
-        <w:lastRenderedPageBreak/>
         <w:t>We derived this conclusion because</w:t>
       </w:r>
       <w:r>
@@ -6684,14 +6798,27 @@
       <w:r>
         <w:t xml:space="preserve">Figure </w:t>
       </w:r>
-      <w:fldSimple w:instr=" SEQ Figure \* ARABIC ">
-        <w:r>
-          <w:rPr>
-            <w:noProof/>
-          </w:rPr>
-          <w:t>1</w:t>
-        </w:r>
-      </w:fldSimple>
+      <w:r>
+        <w:fldChar w:fldCharType="begin"/>
+      </w:r>
+      <w:r>
+        <w:instrText xml:space="preserve"> SEQ Figure \* ARABIC </w:instrText>
+      </w:r>
+      <w:r>
+        <w:fldChar w:fldCharType="separate"/>
+      </w:r>
+      <w:r>
+        <w:rPr>
+          <w:noProof/>
+        </w:rPr>
+        <w:t>1</w:t>
+      </w:r>
+      <w:r>
+        <w:rPr>
+          <w:noProof/>
+        </w:rPr>
+        <w:fldChar w:fldCharType="end"/>
+      </w:r>
       <w:bookmarkEnd w:id="6"/>
       <w:r>
         <w:t xml:space="preserve"> – NEES and NIS chi-square test for </w:t>
@@ -6852,14 +6979,27 @@
       <w:r>
         <w:t xml:space="preserve">Figure </w:t>
       </w:r>
-      <w:fldSimple w:instr=" SEQ Figure \* ARABIC ">
-        <w:r>
-          <w:rPr>
-            <w:noProof/>
-          </w:rPr>
-          <w:t>2</w:t>
-        </w:r>
-      </w:fldSimple>
+      <w:r>
+        <w:fldChar w:fldCharType="begin"/>
+      </w:r>
+      <w:r>
+        <w:instrText xml:space="preserve"> SEQ Figure \* ARABIC </w:instrText>
+      </w:r>
+      <w:r>
+        <w:fldChar w:fldCharType="separate"/>
+      </w:r>
+      <w:r>
+        <w:rPr>
+          <w:noProof/>
+        </w:rPr>
+        <w:t>2</w:t>
+      </w:r>
+      <w:r>
+        <w:rPr>
+          <w:noProof/>
+        </w:rPr>
+        <w:fldChar w:fldCharType="end"/>
+      </w:r>
       <w:bookmarkEnd w:id="7"/>
       <w:r>
         <w:t xml:space="preserve"> – State estimate errors and </w:t>
@@ -7021,14 +7161,27 @@
       <w:r>
         <w:t xml:space="preserve">Figure </w:t>
       </w:r>
-      <w:fldSimple w:instr=" SEQ Figure \* ARABIC ">
-        <w:r>
-          <w:rPr>
-            <w:noProof/>
-          </w:rPr>
-          <w:t>3</w:t>
-        </w:r>
-      </w:fldSimple>
+      <w:r>
+        <w:fldChar w:fldCharType="begin"/>
+      </w:r>
+      <w:r>
+        <w:instrText xml:space="preserve"> SEQ Figure \* ARABIC </w:instrText>
+      </w:r>
+      <w:r>
+        <w:fldChar w:fldCharType="separate"/>
+      </w:r>
+      <w:r>
+        <w:rPr>
+          <w:noProof/>
+        </w:rPr>
+        <w:t>3</w:t>
+      </w:r>
+      <w:r>
+        <w:rPr>
+          <w:noProof/>
+        </w:rPr>
+        <w:fldChar w:fldCharType="end"/>
+      </w:r>
       <w:bookmarkEnd w:id="8"/>
       <w:r>
         <w:t xml:space="preserve"> – State estimates and state ground truth of sample LKF Monte Carlo run with Equations </w:t>
@@ -7178,20 +7331,30 @@
       <w:r>
         <w:t xml:space="preserve">Figure </w:t>
       </w:r>
-      <w:fldSimple w:instr=" SEQ Figure \* ARABIC ">
-        <w:r>
-          <w:rPr>
-            <w:noProof/>
-          </w:rPr>
-          <w:t>4</w:t>
-        </w:r>
-      </w:fldSimple>
+      <w:r>
+        <w:fldChar w:fldCharType="begin"/>
+      </w:r>
+      <w:r>
+        <w:instrText xml:space="preserve"> SEQ Figure \* ARABIC </w:instrText>
+      </w:r>
+      <w:r>
+        <w:fldChar w:fldCharType="separate"/>
+      </w:r>
+      <w:r>
+        <w:rPr>
+          <w:noProof/>
+        </w:rPr>
+        <w:t>4</w:t>
+      </w:r>
+      <w:r>
+        <w:rPr>
+          <w:noProof/>
+        </w:rPr>
+        <w:fldChar w:fldCharType="end"/>
+      </w:r>
       <w:bookmarkEnd w:id="9"/>
       <w:r>
-        <w:t xml:space="preserve"> – Measurement</w:t>
-      </w:r>
-      <w:r>
-        <w:t xml:space="preserve"> estimates and ground truth of sample LKF Monte Carlo run with Equations </w:t>
+        <w:t xml:space="preserve"> – Measurement estimates and ground truth of sample LKF Monte Carlo run with Equations </w:t>
       </w:r>
       <w:r>
         <w:fldChar w:fldCharType="begin"/>
@@ -7339,20 +7502,30 @@
       <w:r>
         <w:t xml:space="preserve">Figure </w:t>
       </w:r>
-      <w:fldSimple w:instr=" SEQ Figure \* ARABIC ">
-        <w:r>
-          <w:rPr>
-            <w:noProof/>
-          </w:rPr>
-          <w:t>5</w:t>
-        </w:r>
-      </w:fldSimple>
+      <w:r>
+        <w:fldChar w:fldCharType="begin"/>
+      </w:r>
+      <w:r>
+        <w:instrText xml:space="preserve"> SEQ Figure \* ARABIC </w:instrText>
+      </w:r>
+      <w:r>
+        <w:fldChar w:fldCharType="separate"/>
+      </w:r>
+      <w:r>
+        <w:rPr>
+          <w:noProof/>
+        </w:rPr>
+        <w:t>5</w:t>
+      </w:r>
+      <w:r>
+        <w:rPr>
+          <w:noProof/>
+        </w:rPr>
+        <w:fldChar w:fldCharType="end"/>
+      </w:r>
       <w:bookmarkEnd w:id="10"/>
       <w:r>
-        <w:t xml:space="preserve"> – Measurement</w:t>
-      </w:r>
-      <w:r>
-        <w:t xml:space="preserve"> estimates and ground truth of sample LKF Monte Carlo run with Equations </w:t>
+        <w:t xml:space="preserve"> – Measurement estimates and ground truth of sample LKF Monte Carlo run with Equations </w:t>
       </w:r>
       <w:r>
         <w:fldChar w:fldCharType="begin"/>
@@ -8129,6 +8302,7 @@
   <w:style w:type="character" w:default="1" w:styleId="DefaultParagraphFont">
     <w:name w:val="Default Paragraph Font"/>
     <w:uiPriority w:val="1"/>
+    <w:semiHidden/>
     <w:unhideWhenUsed/>
   </w:style>
   <w:style w:type="table" w:default="1" w:styleId="TableNormal">

</xml_diff>

<commit_message>
Rewrote a draft for Q4
</commit_message>
<xml_diff>
--- a/docs/Question 4.docx
+++ b/docs/Question 4.docx
@@ -2570,7 +2570,6 @@
         </w:tc>
       </w:tr>
     </w:tbl>
-    <w:p/>
     <w:p>
       <w:r>
         <w:t xml:space="preserve">This function is included in a Monte Carlo run which feeds the </w:t>
@@ -2722,7 +2721,11 @@
         <w:t>.</w:t>
       </w:r>
     </w:p>
-    <w:p/>
+    <w:p>
+      <w:r>
+        <w:t xml:space="preserve">Within the LKF function, we wrapped the nominal trajectories, truth models, and estimated state perturbations corresponding to angles. </w:t>
+      </w:r>
+    </w:p>
     <w:p>
       <w:pPr>
         <w:pStyle w:val="Heading2"/>
@@ -3065,8 +3068,15 @@
         </m:d>
       </m:oMath>
       <w:r>
-        <w:t xml:space="preserve"> and then for every subsequent values the process noise is obtained from covariance matrix ‘</w:t>
-      </w:r>
+        <w:t xml:space="preserve"> and then for every subsequent </w:t>
+      </w:r>
+      <w:r>
+        <w:t>value</w:t>
+      </w:r>
+      <w:r>
+        <w:t xml:space="preserve"> the process noise is obtained from covariance matrix ‘</w:t>
+      </w:r>
+      <w:proofErr w:type="spellStart"/>
       <w:r>
         <w:rPr>
           <w:rFonts w:ascii="Courier New" w:hAnsi="Courier New" w:cs="Courier New"/>
@@ -3083,6 +3093,7 @@
         </w:rPr>
         <w:t>true</w:t>
       </w:r>
+      <w:proofErr w:type="spellEnd"/>
       <w:r>
         <w:t>’.</w:t>
       </w:r>
@@ -3620,6 +3631,7 @@
       <w:r>
         <w:t xml:space="preserve">, i.e. </w:t>
       </w:r>
+      <w:proofErr w:type="spellStart"/>
       <w:r>
         <w:rPr>
           <w:rFonts w:ascii="Courier New" w:hAnsi="Courier New" w:cs="Courier New"/>
@@ -3628,6 +3640,7 @@
         </w:rPr>
         <w:t>Rtrue</w:t>
       </w:r>
+      <w:proofErr w:type="spellEnd"/>
       <w:r>
         <w:t>, a</w:t>
       </w:r>
@@ -5178,7 +5191,10 @@
         <w:fldChar w:fldCharType="end"/>
       </w:r>
       <w:r>
-        <w:t xml:space="preserve">, we see that the LKF has done a decent job in estimating the measurements however, every time the </w:t>
+        <w:t>, we see that the LKF has done a decent job in estimating the measurements however</w:t>
+      </w:r>
+      <w:r>
+        <w:t xml:space="preserve"> the range of errors for the positions of the UAV </w:t>
       </w:r>
       <m:oMath>
         <m:sSub>
@@ -5209,7 +5225,7 @@
         </m:sSub>
       </m:oMath>
       <w:r>
-        <w:t xml:space="preserve"> value peaks, there is a large estimation error. This error could not be reduced regardless of the corresponding </w:t>
+        <w:t xml:space="preserve"> and </w:t>
       </w:r>
       <m:oMath>
         <m:sSub>
@@ -5226,7 +5242,7 @@
               <w:rPr>
                 <w:rFonts w:ascii="Cambria Math" w:hAnsi="Cambria Math"/>
               </w:rPr>
-              <m:t>Q</m:t>
+              <m:t>η</m:t>
             </m:r>
           </m:e>
           <m:sub>
@@ -5234,13 +5250,13 @@
               <w:rPr>
                 <w:rFonts w:ascii="Cambria Math" w:hAnsi="Cambria Math"/>
               </w:rPr>
-              <m:t>KF</m:t>
+              <m:t>a</m:t>
             </m:r>
           </m:sub>
         </m:sSub>
       </m:oMath>
       <w:r>
-        <w:t xml:space="preserve"> elements selected, and this resulted in the estimation errors carrying over. For instance we </w:t>
+        <w:t xml:space="preserve"> as well as the relative distance measurement </w:t>
       </w:r>
       <m:oMath>
         <m:sSub>
@@ -5257,7 +5273,7 @@
               <w:rPr>
                 <w:rFonts w:ascii="Cambria Math" w:hAnsi="Cambria Math"/>
               </w:rPr>
-              <m:t>γ</m:t>
+              <m:t>ρ</m:t>
             </m:r>
           </m:e>
           <m:sub>
@@ -5271,7 +5287,18 @@
         </m:sSub>
       </m:oMath>
       <w:r>
-        <w:t xml:space="preserve"> and </w:t>
+        <w:t xml:space="preserve"> are large. Furthermore, these measurement estimate errors do not </w:t>
+      </w:r>
+      <w:r>
+        <w:t>average to zero and converge</w:t>
+      </w:r>
+      <w:r>
+        <w:t>, as we can see that as time progresses, the errors oscillate.</w:t>
+      </w:r>
+    </w:p>
+    <w:p>
+      <w:r>
+        <w:t xml:space="preserve">This error could not be reduced regardless of the corresponding </w:t>
       </w:r>
       <m:oMath>
         <m:sSub>
@@ -5288,7 +5315,7 @@
               <w:rPr>
                 <w:rFonts w:ascii="Cambria Math" w:hAnsi="Cambria Math"/>
               </w:rPr>
-              <m:t>ρ</m:t>
+              <m:t>Q</m:t>
             </m:r>
           </m:e>
           <m:sub>
@@ -5296,39 +5323,28 @@
               <w:rPr>
                 <w:rFonts w:ascii="Cambria Math" w:hAnsi="Cambria Math"/>
               </w:rPr>
-              <m:t>ga</m:t>
+              <m:t>KF</m:t>
             </m:r>
           </m:sub>
         </m:sSub>
       </m:oMath>
       <w:r>
-        <w:t xml:space="preserve"> also have large estimation errors at the same time points (</w:t>
-      </w:r>
-      <m:oMath>
-        <m:r>
-          <w:rPr>
-            <w:rFonts w:ascii="Cambria Math" w:hAnsi="Cambria Math"/>
-          </w:rPr>
-          <m:t>t≈25s</m:t>
-        </m:r>
-      </m:oMath>
-      <w:r>
-        <w:t xml:space="preserve"> and </w:t>
-      </w:r>
-      <m:oMath>
-        <m:r>
-          <w:rPr>
-            <w:rFonts w:ascii="Cambria Math" w:hAnsi="Cambria Math"/>
-          </w:rPr>
-          <m:t>t≈75s</m:t>
-        </m:r>
-      </m:oMath>
-      <w:r>
-        <w:t xml:space="preserve">). We know from the linearization strategy in Question #1 and Question #2, that the UGV’s states are observed by feeding the UAV’s sensed </w:t>
-      </w:r>
-      <w:r>
-        <w:lastRenderedPageBreak/>
-        <w:t xml:space="preserve">values through trigonometric equations. And because of the large estimation errors in </w:t>
+        <w:t xml:space="preserve"> elements selected, and this resulted in the estimation errors carrying over</w:t>
+      </w:r>
+      <w:r>
+        <w:t xml:space="preserve"> to the state estimates</w:t>
+      </w:r>
+      <w:r>
+        <w:t xml:space="preserve">. For </w:t>
+      </w:r>
+      <w:r>
+        <w:t>instance,</w:t>
+      </w:r>
+      <w:r>
+        <w:t xml:space="preserve"> </w:t>
+      </w:r>
+      <w:r>
+        <w:t xml:space="preserve">the state estimate errors for </w:t>
       </w:r>
       <m:oMath>
         <m:sSub>
@@ -5353,18 +5369,50 @@
               <w:rPr>
                 <w:rFonts w:ascii="Cambria Math" w:hAnsi="Cambria Math"/>
               </w:rPr>
-              <m:t>a</m:t>
+              <m:t>g</m:t>
             </m:r>
           </m:sub>
         </m:sSub>
       </m:oMath>
       <w:r>
-        <w:t>, the UGV’s states are adversely affected.</w:t>
-      </w:r>
-    </w:p>
-    <w:p>
-      <w:r>
-        <w:t xml:space="preserve">Referring now to </w:t>
+        <w:t xml:space="preserve"> and </w:t>
+      </w:r>
+      <m:oMath>
+        <m:sSub>
+          <m:sSubPr>
+            <m:ctrlPr>
+              <w:rPr>
+                <w:rFonts w:ascii="Cambria Math" w:hAnsi="Cambria Math"/>
+                <w:i/>
+              </w:rPr>
+            </m:ctrlPr>
+          </m:sSubPr>
+          <m:e>
+            <m:r>
+              <w:rPr>
+                <w:rFonts w:ascii="Cambria Math" w:hAnsi="Cambria Math"/>
+              </w:rPr>
+              <m:t>η</m:t>
+            </m:r>
+          </m:e>
+          <m:sub>
+            <m:r>
+              <w:rPr>
+                <w:rFonts w:ascii="Cambria Math" w:hAnsi="Cambria Math"/>
+              </w:rPr>
+              <m:t>g</m:t>
+            </m:r>
+          </m:sub>
+        </m:sSub>
+      </m:oMath>
+      <w:r>
+        <w:t xml:space="preserve"> </w:t>
+      </w:r>
+      <w:r>
+        <w:t>(UGV positions)</w:t>
+      </w:r>
+      <w:r>
+        <w:t xml:space="preserve"> in </w:t>
       </w:r>
       <w:r>
         <w:fldChar w:fldCharType="begin"/>
@@ -5388,7 +5436,85 @@
         <w:fldChar w:fldCharType="end"/>
       </w:r>
       <w:r>
+        <w:t xml:space="preserve"> </w:t>
+      </w:r>
+      <w:r>
+        <w:t xml:space="preserve">also grows over time instead of averaging to </w:t>
+      </w:r>
+      <w:r>
+        <w:t>zero</w:t>
+      </w:r>
+      <w:r>
+        <w:t xml:space="preserve"> </w:t>
+      </w:r>
+      <w:r>
+        <w:lastRenderedPageBreak/>
+        <w:t>and converging. Just observing the state estimates</w:t>
+      </w:r>
+      <w:r>
+        <w:t xml:space="preserve"> for </w:t>
+      </w:r>
+      <m:oMath>
+        <m:sSub>
+          <m:sSubPr>
+            <m:ctrlPr>
+              <w:rPr>
+                <w:rFonts w:ascii="Cambria Math" w:hAnsi="Cambria Math"/>
+                <w:i/>
+              </w:rPr>
+            </m:ctrlPr>
+          </m:sSubPr>
+          <m:e>
+            <m:r>
+              <w:rPr>
+                <w:rFonts w:ascii="Cambria Math" w:hAnsi="Cambria Math"/>
+              </w:rPr>
+              <m:t>ξ</m:t>
+            </m:r>
+          </m:e>
+          <m:sub>
+            <m:r>
+              <w:rPr>
+                <w:rFonts w:ascii="Cambria Math" w:hAnsi="Cambria Math"/>
+              </w:rPr>
+              <m:t>g</m:t>
+            </m:r>
+          </m:sub>
+        </m:sSub>
+      </m:oMath>
+      <w:r>
         <w:t xml:space="preserve"> and </w:t>
+      </w:r>
+      <m:oMath>
+        <m:sSub>
+          <m:sSubPr>
+            <m:ctrlPr>
+              <w:rPr>
+                <w:rFonts w:ascii="Cambria Math" w:hAnsi="Cambria Math"/>
+                <w:i/>
+              </w:rPr>
+            </m:ctrlPr>
+          </m:sSubPr>
+          <m:e>
+            <m:r>
+              <w:rPr>
+                <w:rFonts w:ascii="Cambria Math" w:hAnsi="Cambria Math"/>
+              </w:rPr>
+              <m:t>η</m:t>
+            </m:r>
+          </m:e>
+          <m:sub>
+            <m:r>
+              <w:rPr>
+                <w:rFonts w:ascii="Cambria Math" w:hAnsi="Cambria Math"/>
+              </w:rPr>
+              <m:t>g</m:t>
+            </m:r>
+          </m:sub>
+        </m:sSub>
+      </m:oMath>
+      <w:r>
+        <w:t xml:space="preserve"> in </w:t>
       </w:r>
       <w:r>
         <w:fldChar w:fldCharType="begin"/>
@@ -5412,7 +5538,57 @@
         <w:fldChar w:fldCharType="end"/>
       </w:r>
       <w:r>
-        <w:t xml:space="preserve">. At time ~25s, where the first large deviation in </w:t>
+        <w:t xml:space="preserve">, </w:t>
+      </w:r>
+      <w:r>
+        <w:t>we can see that they maintain similar behavior to the truth model</w:t>
+      </w:r>
+      <w:r>
+        <w:t xml:space="preserve"> however as time progresses the state estimates experience significant deviat</w:t>
+      </w:r>
+      <w:r>
+        <w:t>ion</w:t>
+      </w:r>
+      <w:r>
+        <w:t>.</w:t>
+      </w:r>
+    </w:p>
+    <w:p>
+      <w:r>
+        <w:t xml:space="preserve">On another note, </w:t>
+      </w:r>
+      <w:r>
+        <w:t xml:space="preserve">the state estimates for the UAV’s positions appear to match the truth model, however a closer look at the state estimate errors </w:t>
+      </w:r>
+      <w:r>
+        <w:t xml:space="preserve">in </w:t>
+      </w:r>
+      <w:r>
+        <w:fldChar w:fldCharType="begin"/>
+      </w:r>
+      <w:r>
+        <w:instrText xml:space="preserve"> REF _Ref57756391 \h </w:instrText>
+      </w:r>
+      <w:r>
+        <w:fldChar w:fldCharType="separate"/>
+      </w:r>
+      <w:r>
+        <w:t xml:space="preserve">Figure </w:t>
+      </w:r>
+      <w:r>
+        <w:rPr>
+          <w:noProof/>
+        </w:rPr>
+        <w:t>2</w:t>
+      </w:r>
+      <w:r>
+        <w:fldChar w:fldCharType="end"/>
+      </w:r>
+      <w:r>
+        <w:t xml:space="preserve"> </w:t>
+      </w:r>
+      <w:r>
+        <w:t xml:space="preserve">shows that the estimate is getting further from the truth model as time progresses. We do not see this in the state estimate curves because the magnitudes of </w:t>
       </w:r>
       <m:oMath>
         <m:sSub>
@@ -5443,7 +5619,7 @@
         </m:sSub>
       </m:oMath>
       <w:r>
-        <w:t xml:space="preserve"> occurs, the estimates for </w:t>
+        <w:t xml:space="preserve"> and </w:t>
       </w:r>
       <m:oMath>
         <m:sSub>
@@ -5468,13 +5644,36 @@
               <w:rPr>
                 <w:rFonts w:ascii="Cambria Math" w:hAnsi="Cambria Math"/>
               </w:rPr>
-              <m:t>g</m:t>
+              <m:t>a</m:t>
             </m:r>
           </m:sub>
         </m:sSub>
       </m:oMath>
       <w:r>
-        <w:t xml:space="preserve"> and </w:t>
+        <w:t xml:space="preserve"> are large, i.e. approximately ranging between -100m and 100m. We predict that we will observe </w:t>
+      </w:r>
+      <w:r>
+        <w:t xml:space="preserve">a significant </w:t>
+      </w:r>
+      <w:r>
+        <w:t xml:space="preserve">deviation in state estimates </w:t>
+      </w:r>
+      <w:r>
+        <w:t xml:space="preserve">from the truth model </w:t>
+      </w:r>
+      <w:r>
+        <w:t xml:space="preserve">if the duration of the operation </w:t>
+      </w:r>
+      <w:r>
+        <w:t>is increased.</w:t>
+      </w:r>
+    </w:p>
+    <w:p>
+      <w:r>
+        <w:t>Additionally, t</w:t>
+      </w:r>
+      <w:r>
+        <w:t xml:space="preserve">he angle estimates </w:t>
       </w:r>
       <m:oMath>
         <m:sSub>
@@ -5491,7 +5690,7 @@
               <w:rPr>
                 <w:rFonts w:ascii="Cambria Math" w:hAnsi="Cambria Math"/>
               </w:rPr>
-              <m:t>ξ</m:t>
+              <m:t>θ</m:t>
             </m:r>
           </m:e>
           <m:sub>
@@ -5505,7 +5704,7 @@
         </m:sSub>
       </m:oMath>
       <w:r>
-        <w:t xml:space="preserve"> shift greatly from the ‘correct path’ while still maintaining the ‘correct pattern’. This means, that the shape of the estimate state curve, matches the ground truth curve, however the estimation deviates from the ground truth. After that, the states </w:t>
+        <w:t xml:space="preserve"> and </w:t>
       </w:r>
       <m:oMath>
         <m:sSub>
@@ -5522,7 +5721,7 @@
               <w:rPr>
                 <w:rFonts w:ascii="Cambria Math" w:hAnsi="Cambria Math"/>
               </w:rPr>
-              <m:t>η</m:t>
+              <m:t>θ</m:t>
             </m:r>
           </m:e>
           <m:sub>
@@ -5530,13 +5729,30 @@
               <w:rPr>
                 <w:rFonts w:ascii="Cambria Math" w:hAnsi="Cambria Math"/>
               </w:rPr>
-              <m:t>g</m:t>
+              <m:t>a</m:t>
             </m:r>
           </m:sub>
         </m:sSub>
       </m:oMath>
       <w:r>
-        <w:t xml:space="preserve"> and </w:t>
+        <w:t xml:space="preserve"> are not significantly </w:t>
+      </w:r>
+      <w:r>
+        <w:t>a</w:t>
+      </w:r>
+      <w:r>
+        <w:t xml:space="preserve">ffected </w:t>
+      </w:r>
+      <w:r>
+        <w:t>as they are more dependent on the control inputs</w:t>
+      </w:r>
+      <w:r>
+        <w:t>.</w:t>
+      </w:r>
+    </w:p>
+    <w:p>
+      <w:r>
+        <w:t xml:space="preserve">Now while the state estimation errors for </w:t>
       </w:r>
       <m:oMath>
         <m:sSub>
@@ -5553,7 +5769,7 @@
               <w:rPr>
                 <w:rFonts w:ascii="Cambria Math" w:hAnsi="Cambria Math"/>
               </w:rPr>
-              <m:t>ξ</m:t>
+              <m:t>η</m:t>
             </m:r>
           </m:e>
           <m:sub>
@@ -5567,7 +5783,7 @@
         </m:sSub>
       </m:oMath>
       <w:r>
-        <w:t xml:space="preserve"> start to recover, however at ~75s again there is a large deviation in </w:t>
+        <w:t xml:space="preserve">, </w:t>
       </w:r>
       <m:oMath>
         <m:sSub>
@@ -5592,13 +5808,13 @@
               <w:rPr>
                 <w:rFonts w:ascii="Cambria Math" w:hAnsi="Cambria Math"/>
               </w:rPr>
-              <m:t>a</m:t>
+              <m:t>g</m:t>
             </m:r>
           </m:sub>
         </m:sSub>
       </m:oMath>
       <w:r>
-        <w:t xml:space="preserve"> from the sensor which causes the states </w:t>
+        <w:t xml:space="preserve">, </w:t>
       </w:r>
       <m:oMath>
         <m:sSub>
@@ -5623,13 +5839,16 @@
               <w:rPr>
                 <w:rFonts w:ascii="Cambria Math" w:hAnsi="Cambria Math"/>
               </w:rPr>
-              <m:t>g</m:t>
+              <m:t>a</m:t>
             </m:r>
           </m:sub>
         </m:sSub>
       </m:oMath>
       <w:r>
-        <w:t xml:space="preserve"> and </w:t>
+        <w:t xml:space="preserve"> and</w:t>
+      </w:r>
+      <w:r>
+        <w:t xml:space="preserve"> </w:t>
       </w:r>
       <m:oMath>
         <m:sSub>
@@ -5654,13 +5873,150 @@
               <w:rPr>
                 <w:rFonts w:ascii="Cambria Math" w:hAnsi="Cambria Math"/>
               </w:rPr>
-              <m:t>g</m:t>
+              <m:t>a</m:t>
             </m:r>
           </m:sub>
         </m:sSub>
       </m:oMath>
       <w:r>
-        <w:t xml:space="preserve"> to shift again. Essentially, because of the error in the sensor estimates for </w:t>
+        <w:t xml:space="preserve"> </w:t>
+      </w:r>
+      <w:r>
+        <w:t>do not converge</w:t>
+      </w:r>
+      <w:r>
+        <w:t xml:space="preserve"> and average to </w:t>
+      </w:r>
+      <w:r>
+        <w:t>zero</w:t>
+      </w:r>
+      <w:r>
+        <w:t>, their covariances do</w:t>
+      </w:r>
+      <w:r>
+        <w:t xml:space="preserve"> converge</w:t>
+      </w:r>
+      <w:r>
+        <w:t>. In fact, all the covariances of the state estimates (</w:t>
+      </w:r>
+      <m:oMath>
+        <m:sSup>
+          <m:sSupPr>
+            <m:ctrlPr>
+              <w:rPr>
+                <w:rFonts w:ascii="Cambria Math" w:hAnsi="Cambria Math"/>
+                <w:i/>
+              </w:rPr>
+            </m:ctrlPr>
+          </m:sSupPr>
+          <m:e>
+            <m:r>
+              <w:rPr>
+                <w:rFonts w:ascii="Cambria Math" w:hAnsi="Cambria Math"/>
+              </w:rPr>
+              <m:t>P</m:t>
+            </m:r>
+          </m:e>
+          <m:sup>
+            <m:r>
+              <w:rPr>
+                <w:rFonts w:ascii="Cambria Math" w:hAnsi="Cambria Math"/>
+              </w:rPr>
+              <m:t>+</m:t>
+            </m:r>
+          </m:sup>
+        </m:sSup>
+      </m:oMath>
+      <w:r>
+        <w:t>) and measurement estimates (</w:t>
+      </w:r>
+      <m:oMath>
+        <m:sSup>
+          <m:sSupPr>
+            <m:ctrlPr>
+              <w:rPr>
+                <w:rFonts w:ascii="Cambria Math" w:hAnsi="Cambria Math"/>
+                <w:i/>
+              </w:rPr>
+            </m:ctrlPr>
+          </m:sSupPr>
+          <m:e>
+            <m:r>
+              <w:rPr>
+                <w:rFonts w:ascii="Cambria Math" w:hAnsi="Cambria Math"/>
+              </w:rPr>
+              <m:t>S</m:t>
+            </m:r>
+          </m:e>
+          <m:sup>
+            <m:r>
+              <w:rPr>
+                <w:rFonts w:ascii="Cambria Math" w:hAnsi="Cambria Math"/>
+              </w:rPr>
+              <m:t>-</m:t>
+            </m:r>
+          </m:sup>
+        </m:sSup>
+      </m:oMath>
+      <w:r>
+        <w:t>) converge.</w:t>
+      </w:r>
+    </w:p>
+    <w:p/>
+    <w:p>
+      <w:r>
+        <w:t>We will no</w:t>
+      </w:r>
+      <w:r>
+        <w:t>w</w:t>
+      </w:r>
+      <w:r>
+        <w:t xml:space="preserve"> look at the NEES and NIS tests for the LKF. Referring to </w:t>
+      </w:r>
+      <w:r>
+        <w:fldChar w:fldCharType="begin"/>
+      </w:r>
+      <w:r>
+        <w:instrText xml:space="preserve"> REF _Ref57756389 \h </w:instrText>
+      </w:r>
+      <w:r>
+        <w:fldChar w:fldCharType="separate"/>
+      </w:r>
+      <w:r>
+        <w:t xml:space="preserve">Figure </w:t>
+      </w:r>
+      <w:r>
+        <w:rPr>
+          <w:noProof/>
+        </w:rPr>
+        <w:t>1</w:t>
+      </w:r>
+      <w:r>
+        <w:fldChar w:fldCharType="end"/>
+      </w:r>
+      <w:r>
+        <w:t>, we can see that the NIS test is, to and extent, being satisfied, however a</w:t>
+      </w:r>
+      <w:r>
+        <w:t>s</w:t>
+      </w:r>
+      <w:r>
+        <w:t xml:space="preserve"> </w:t>
+      </w:r>
+      <w:r>
+        <w:t xml:space="preserve">the time progresses the NIS data exceed the confidence intervals. </w:t>
+      </w:r>
+      <w:r>
+        <w:t xml:space="preserve">This overlaps with the previous observation of how the measurement estimates </w:t>
+      </w:r>
+      <w:r>
+        <w:t>for</w:t>
+      </w:r>
+      <w:r>
+        <w:t xml:space="preserve"> </w:t>
+      </w:r>
+      <w:r>
+        <w:t xml:space="preserve"> </w:t>
       </w:r>
       <m:oMath>
         <m:sSub>
@@ -5722,15 +6078,7 @@
         </m:sSub>
       </m:oMath>
       <w:r>
-        <w:t>, the state estimates for the UGV are being affected.</w:t>
-      </w:r>
-      <w:r>
-        <w:t xml:space="preserve"> The cause for the large deviation will be hypothesized and discussed in the next subsection.</w:t>
-      </w:r>
-    </w:p>
-    <w:p>
-      <w:r>
-        <w:t xml:space="preserve">Although, the angle estimates </w:t>
+        <w:t xml:space="preserve"> as well as the relative distance measurement </w:t>
       </w:r>
       <m:oMath>
         <m:sSub>
@@ -5747,7 +6095,7 @@
               <w:rPr>
                 <w:rFonts w:ascii="Cambria Math" w:hAnsi="Cambria Math"/>
               </w:rPr>
-              <m:t>θ</m:t>
+              <m:t>ρ</m:t>
             </m:r>
           </m:e>
           <m:sub>
@@ -5755,105 +6103,22 @@
               <w:rPr>
                 <w:rFonts w:ascii="Cambria Math" w:hAnsi="Cambria Math"/>
               </w:rPr>
-              <m:t>g</m:t>
+              <m:t>ga</m:t>
             </m:r>
           </m:sub>
         </m:sSub>
       </m:oMath>
       <w:r>
-        <w:t xml:space="preserve"> and </w:t>
-      </w:r>
-      <m:oMath>
-        <m:sSub>
-          <m:sSubPr>
-            <m:ctrlPr>
-              <w:rPr>
-                <w:rFonts w:ascii="Cambria Math" w:hAnsi="Cambria Math"/>
-                <w:i/>
-              </w:rPr>
-            </m:ctrlPr>
-          </m:sSubPr>
-          <m:e>
-            <m:r>
-              <w:rPr>
-                <w:rFonts w:ascii="Cambria Math" w:hAnsi="Cambria Math"/>
-              </w:rPr>
-              <m:t>θ</m:t>
-            </m:r>
-          </m:e>
-          <m:sub>
-            <m:r>
-              <w:rPr>
-                <w:rFonts w:ascii="Cambria Math" w:hAnsi="Cambria Math"/>
-              </w:rPr>
-              <m:t>a</m:t>
-            </m:r>
-          </m:sub>
-        </m:sSub>
-      </m:oMath>
-      <w:r>
-        <w:t xml:space="preserve"> are not significantly </w:t>
-      </w:r>
-      <w:r>
-        <w:t>a</w:t>
-      </w:r>
-      <w:r>
-        <w:t xml:space="preserve">ffected </w:t>
-      </w:r>
-      <w:r>
-        <w:t xml:space="preserve">as they are more dependent on the control inputs. However we do see intermitted deviations at the 25s and 75s marks in the state estimates for </w:t>
-      </w:r>
-      <m:oMath>
-        <m:sSub>
-          <m:sSubPr>
-            <m:ctrlPr>
-              <w:rPr>
-                <w:rFonts w:ascii="Cambria Math" w:hAnsi="Cambria Math"/>
-                <w:i/>
-              </w:rPr>
-            </m:ctrlPr>
-          </m:sSubPr>
-          <m:e>
-            <m:r>
-              <w:rPr>
-                <w:rFonts w:ascii="Cambria Math" w:hAnsi="Cambria Math"/>
-              </w:rPr>
-              <m:t>θ</m:t>
-            </m:r>
-          </m:e>
-          <m:sub>
-            <m:r>
-              <w:rPr>
-                <w:rFonts w:ascii="Cambria Math" w:hAnsi="Cambria Math"/>
-              </w:rPr>
-              <m:t>a</m:t>
-            </m:r>
-          </m:sub>
-        </m:sSub>
-      </m:oMath>
-      <w:r>
-        <w:t xml:space="preserve"> in </w:t>
-      </w:r>
-      <w:r>
-        <w:fldChar w:fldCharType="begin"/>
-      </w:r>
-      <w:r>
-        <w:instrText xml:space="preserve"> REF _Ref57756392 \h </w:instrText>
-      </w:r>
-      <w:r>
-        <w:fldChar w:fldCharType="separate"/>
-      </w:r>
-      <w:r>
-        <w:t xml:space="preserve">Figure </w:t>
-      </w:r>
-      <w:r>
-        <w:rPr>
-          <w:noProof/>
-        </w:rPr>
-        <w:t>3</w:t>
-      </w:r>
-      <w:r>
-        <w:fldChar w:fldCharType="end"/>
+        <w:t xml:space="preserve"> deviate significantly </w:t>
+      </w:r>
+      <w:r>
+        <w:t>as time</w:t>
+      </w:r>
+      <w:r>
+        <w:t xml:space="preserve"> </w:t>
+      </w:r>
+      <w:r>
+        <w:t>progresses</w:t>
       </w:r>
       <w:r>
         <w:t>.</w:t>
@@ -5861,273 +6126,39 @@
     </w:p>
     <w:p>
       <w:r>
-        <w:t xml:space="preserve">Now while the state estimation errors for </w:t>
-      </w:r>
-      <m:oMath>
-        <m:sSub>
-          <m:sSubPr>
-            <m:ctrlPr>
-              <w:rPr>
-                <w:rFonts w:ascii="Cambria Math" w:hAnsi="Cambria Math"/>
-                <w:i/>
-              </w:rPr>
-            </m:ctrlPr>
-          </m:sSubPr>
-          <m:e>
-            <m:r>
-              <w:rPr>
-                <w:rFonts w:ascii="Cambria Math" w:hAnsi="Cambria Math"/>
-              </w:rPr>
-              <m:t>η</m:t>
-            </m:r>
-          </m:e>
-          <m:sub>
-            <m:r>
-              <w:rPr>
-                <w:rFonts w:ascii="Cambria Math" w:hAnsi="Cambria Math"/>
-              </w:rPr>
-              <m:t>g</m:t>
-            </m:r>
-          </m:sub>
-        </m:sSub>
-      </m:oMath>
-      <w:r>
-        <w:t xml:space="preserve"> and </w:t>
-      </w:r>
-      <m:oMath>
-        <m:sSub>
-          <m:sSubPr>
-            <m:ctrlPr>
-              <w:rPr>
-                <w:rFonts w:ascii="Cambria Math" w:hAnsi="Cambria Math"/>
-                <w:i/>
-              </w:rPr>
-            </m:ctrlPr>
-          </m:sSubPr>
-          <m:e>
-            <m:r>
-              <w:rPr>
-                <w:rFonts w:ascii="Cambria Math" w:hAnsi="Cambria Math"/>
-              </w:rPr>
-              <m:t>ξ</m:t>
-            </m:r>
-          </m:e>
-          <m:sub>
-            <m:r>
-              <w:rPr>
-                <w:rFonts w:ascii="Cambria Math" w:hAnsi="Cambria Math"/>
-              </w:rPr>
-              <m:t>g</m:t>
-            </m:r>
-          </m:sub>
-        </m:sSub>
-      </m:oMath>
-      <w:r>
-        <w:t xml:space="preserve"> do not converge, their covariances do. In fact, all the covariances of the state estimates (</w:t>
-      </w:r>
-      <m:oMath>
-        <m:sSup>
-          <m:sSupPr>
-            <m:ctrlPr>
-              <w:rPr>
-                <w:rFonts w:ascii="Cambria Math" w:hAnsi="Cambria Math"/>
-                <w:i/>
-              </w:rPr>
-            </m:ctrlPr>
-          </m:sSupPr>
-          <m:e>
-            <m:r>
-              <w:rPr>
-                <w:rFonts w:ascii="Cambria Math" w:hAnsi="Cambria Math"/>
-              </w:rPr>
-              <m:t>P</m:t>
-            </m:r>
-          </m:e>
-          <m:sup>
-            <m:r>
-              <w:rPr>
-                <w:rFonts w:ascii="Cambria Math" w:hAnsi="Cambria Math"/>
-              </w:rPr>
-              <m:t>+</m:t>
-            </m:r>
-          </m:sup>
-        </m:sSup>
-      </m:oMath>
-      <w:r>
-        <w:t>) and measurement estimates (</w:t>
-      </w:r>
-      <m:oMath>
-        <m:sSup>
-          <m:sSupPr>
-            <m:ctrlPr>
-              <w:rPr>
-                <w:rFonts w:ascii="Cambria Math" w:hAnsi="Cambria Math"/>
-                <w:i/>
-              </w:rPr>
-            </m:ctrlPr>
-          </m:sSupPr>
-          <m:e>
-            <m:r>
-              <w:rPr>
-                <w:rFonts w:ascii="Cambria Math" w:hAnsi="Cambria Math"/>
-              </w:rPr>
-              <m:t>S</m:t>
-            </m:r>
-          </m:e>
-          <m:sup>
-            <m:r>
-              <w:rPr>
-                <w:rFonts w:ascii="Cambria Math" w:hAnsi="Cambria Math"/>
-              </w:rPr>
-              <m:t>-</m:t>
-            </m:r>
-          </m:sup>
-        </m:sSup>
-      </m:oMath>
-      <w:r>
-        <w:t>) converge.</w:t>
-      </w:r>
-    </w:p>
-    <w:p/>
-    <w:p>
-      <w:r>
-        <w:t xml:space="preserve">We will not look at the NEES and NIS tests for the LKF. Referring to </w:t>
-      </w:r>
-      <w:r>
-        <w:fldChar w:fldCharType="begin"/>
-      </w:r>
-      <w:r>
-        <w:instrText xml:space="preserve"> REF _Ref57756389 \h </w:instrText>
-      </w:r>
-      <w:r>
-        <w:fldChar w:fldCharType="separate"/>
-      </w:r>
-      <w:r>
-        <w:t xml:space="preserve">Figure </w:t>
-      </w:r>
-      <w:r>
-        <w:rPr>
-          <w:noProof/>
-        </w:rPr>
-        <w:t>1</w:t>
-      </w:r>
-      <w:r>
-        <w:fldChar w:fldCharType="end"/>
-      </w:r>
-      <w:r>
-        <w:t xml:space="preserve">, we can see that the NIS test is, too and extent, being satisfied, however at the 25s and 75s marks the points go beyond the </w:t>
-      </w:r>
-      <m:oMath>
-        <m:sSub>
-          <m:sSubPr>
-            <m:ctrlPr>
-              <w:rPr>
-                <w:rFonts w:ascii="Cambria Math" w:hAnsi="Cambria Math"/>
-                <w:i/>
-              </w:rPr>
-            </m:ctrlPr>
-          </m:sSubPr>
-          <m:e>
-            <m:r>
-              <w:rPr>
-                <w:rFonts w:ascii="Cambria Math" w:hAnsi="Cambria Math"/>
-              </w:rPr>
-              <m:t>r</m:t>
-            </m:r>
-          </m:e>
-          <m:sub>
-            <m:r>
-              <w:rPr>
-                <w:rFonts w:ascii="Cambria Math" w:hAnsi="Cambria Math"/>
-              </w:rPr>
-              <m:t>1</m:t>
-            </m:r>
-          </m:sub>
-        </m:sSub>
-      </m:oMath>
-      <w:r>
-        <w:t xml:space="preserve"> and</w:t>
-      </w:r>
-      <m:oMath>
-        <m:r>
-          <w:rPr>
-            <w:rFonts w:ascii="Cambria Math" w:hAnsi="Cambria Math"/>
-          </w:rPr>
-          <m:t xml:space="preserve"> </m:t>
-        </m:r>
-        <m:sSub>
-          <m:sSubPr>
-            <m:ctrlPr>
-              <w:rPr>
-                <w:rFonts w:ascii="Cambria Math" w:hAnsi="Cambria Math"/>
-                <w:i/>
-              </w:rPr>
-            </m:ctrlPr>
-          </m:sSubPr>
-          <m:e>
-            <m:r>
-              <w:rPr>
-                <w:rFonts w:ascii="Cambria Math" w:hAnsi="Cambria Math"/>
-              </w:rPr>
-              <m:t>r</m:t>
-            </m:r>
-          </m:e>
-          <m:sub>
-            <m:r>
-              <w:rPr>
-                <w:rFonts w:ascii="Cambria Math" w:hAnsi="Cambria Math"/>
-              </w:rPr>
-              <m:t>2</m:t>
-            </m:r>
-          </m:sub>
-        </m:sSub>
-      </m:oMath>
-      <w:r>
-        <w:t xml:space="preserve"> limits. This overlaps with the previous observation of how the measurement estimates </w:t>
-      </w:r>
-      <w:r>
-        <w:t xml:space="preserve">for </w:t>
-      </w:r>
-      <m:oMath>
-        <m:sSub>
-          <m:sSubPr>
-            <m:ctrlPr>
-              <w:rPr>
-                <w:rFonts w:ascii="Cambria Math" w:hAnsi="Cambria Math"/>
-                <w:i/>
-              </w:rPr>
-            </m:ctrlPr>
-          </m:sSubPr>
-          <m:e>
-            <m:r>
-              <w:rPr>
-                <w:rFonts w:ascii="Cambria Math" w:hAnsi="Cambria Math"/>
-              </w:rPr>
-              <m:t>ξ</m:t>
-            </m:r>
-          </m:e>
-          <m:sub>
-            <m:r>
-              <w:rPr>
-                <w:rFonts w:ascii="Cambria Math" w:hAnsi="Cambria Math"/>
-              </w:rPr>
-              <m:t>a</m:t>
-            </m:r>
-          </m:sub>
-        </m:sSub>
-      </m:oMath>
-      <w:r>
-        <w:t xml:space="preserve"> deviate significantly at those times.</w:t>
+        <w:t xml:space="preserve">We can also see how the effect of this deviation carries over to the state estimate errors by looking at the NEES test where the points are within the confidence interval in the beginning but very </w:t>
+      </w:r>
+      <w:r>
+        <w:t>quickly,</w:t>
+      </w:r>
+      <w:r>
+        <w:t xml:space="preserve"> they go beyond the limit.</w:t>
       </w:r>
     </w:p>
     <w:p>
       <w:r>
-        <w:t>We can also see how the effect of this deviation carries over to the state estimate errors by looking at the NEES test where the points are within the confidence interval in the beginning but very quickly they go beyond the limit.</w:t>
-      </w:r>
-    </w:p>
-    <w:p>
-      <w:r>
-        <w:t>This tells us that the current configuration for the LKF fails the NEES and NIS tests. To reiterate, there is still room for more fine tuning of the LKF, but we believe that rather than wasting more time in tuning this further, a better alterative would be preferred.</w:t>
+        <w:t xml:space="preserve">This tells us that the current configuration for the LKF </w:t>
+      </w:r>
+      <w:r>
+        <w:t xml:space="preserve">always fails the NEES test but passes the </w:t>
+      </w:r>
+      <w:r>
+        <w:t>NIS tests</w:t>
+      </w:r>
+      <w:r>
+        <w:t xml:space="preserve"> for a limited </w:t>
+      </w:r>
+      <w:r>
+        <w:t>period</w:t>
+      </w:r>
+      <w:r>
+        <w:t xml:space="preserve">. To reiterate, there is still room for more fine tuning of the LKF, but we believe that rather than wasting more time in tuning this further, a better </w:t>
+      </w:r>
+      <w:r>
+        <w:t>alternative</w:t>
+      </w:r>
+      <w:r>
+        <w:t xml:space="preserve"> would be preferred.</w:t>
       </w:r>
     </w:p>
     <w:p/>
@@ -6137,7 +6168,10 @@
       </w:pPr>
       <w:r>
         <w:lastRenderedPageBreak/>
-        <w:t>Comment on LKF for Estimating Nonlinear System</w:t>
+        <w:t>Discussion</w:t>
+      </w:r>
+      <w:r>
+        <w:t xml:space="preserve"> on LKF for Estimating Nonlinear System</w:t>
       </w:r>
     </w:p>
     <w:p>
@@ -6156,18 +6190,33 @@
         <w:t>We derived this conclusion because</w:t>
       </w:r>
       <w:r>
-        <w:t xml:space="preserve"> we were not able to tune the LKF to satisfy the two conditions: the LKF ‘works properly’ and satisfies the NEES and NIS chi-square tests. </w:t>
+        <w:t xml:space="preserve"> we were not able to tune the LKF to satisfy the two conditions: the LKF ‘works properly’ and satisfies the NEES and NIS chi-square tests.</w:t>
       </w:r>
     </w:p>
     <w:p>
       <w:r>
-        <w:t xml:space="preserve">Referring to the UAV’s states, it seems that the LKF starts to </w:t>
-      </w:r>
-      <w:r>
-        <w:t xml:space="preserve">lose accuracy in </w:t>
-      </w:r>
-      <w:r>
-        <w:t xml:space="preserve">its states when the aircraft is moving near the boundaries of its domain in and </w:t>
+        <w:t xml:space="preserve">First we can conclude that the LKF fails to estimate the states for the system for an extended period of time. </w:t>
+      </w:r>
+      <w:r>
+        <w:t xml:space="preserve">We tested this by increasing the time duration to &gt;100s and found that not only did the NIS values exceed the bounds, but the state estimates also showed significant deviation from the truth model. </w:t>
+      </w:r>
+      <w:r>
+        <w:t xml:space="preserve">This </w:t>
+      </w:r>
+      <w:r>
+        <w:t xml:space="preserve">issue </w:t>
+      </w:r>
+      <w:r>
+        <w:t>may be because the estimates are significantly deviating from the nominal trajectories</w:t>
+      </w:r>
+      <w:r>
+        <w:t xml:space="preserve"> calculated through linearization (first order approximates)</w:t>
+      </w:r>
+      <w:r>
+        <w:t xml:space="preserve">. This is probably because the measurement noise covariances corresponding to </w:t>
+      </w:r>
+      <w:r>
+        <w:t xml:space="preserve"> </w:t>
       </w:r>
       <m:oMath>
         <m:sSub>
@@ -6198,13 +6247,7 @@
         </m:sSub>
       </m:oMath>
       <w:r>
-        <w:t>.</w:t>
-      </w:r>
-      <w:r>
-        <w:t xml:space="preserve"> After some analysis, we believe that this is because of the large covariance for the </w:t>
-      </w:r>
-      <w:r>
-        <w:t xml:space="preserve">sensed values </w:t>
+        <w:t xml:space="preserve"> and </w:t>
       </w:r>
       <m:oMath>
         <m:sSub>
@@ -6221,7 +6264,7 @@
               <w:rPr>
                 <w:rFonts w:ascii="Cambria Math" w:hAnsi="Cambria Math"/>
               </w:rPr>
-              <m:t>ρ</m:t>
+              <m:t>η</m:t>
             </m:r>
           </m:e>
           <m:sub>
@@ -6229,16 +6272,13 @@
               <w:rPr>
                 <w:rFonts w:ascii="Cambria Math" w:hAnsi="Cambria Math"/>
               </w:rPr>
-              <m:t>ga</m:t>
+              <m:t>a</m:t>
             </m:r>
           </m:sub>
         </m:sSub>
       </m:oMath>
       <w:r>
-        <w:t>,</w:t>
-      </w:r>
-      <w:r>
-        <w:t xml:space="preserve"> </w:t>
+        <w:t xml:space="preserve"> as well as the relative distance measurement </w:t>
       </w:r>
       <m:oMath>
         <m:sSub>
@@ -6255,7 +6295,7 @@
               <w:rPr>
                 <w:rFonts w:ascii="Cambria Math" w:hAnsi="Cambria Math"/>
               </w:rPr>
-              <m:t>ξ</m:t>
+              <m:t>ρ</m:t>
             </m:r>
           </m:e>
           <m:sub>
@@ -6263,363 +6303,56 @@
               <w:rPr>
                 <w:rFonts w:ascii="Cambria Math" w:hAnsi="Cambria Math"/>
               </w:rPr>
-              <m:t>a</m:t>
+              <m:t>ga</m:t>
             </m:r>
           </m:sub>
         </m:sSub>
       </m:oMath>
       <w:r>
-        <w:t xml:space="preserve"> and </w:t>
-      </w:r>
-      <m:oMath>
-        <m:sSub>
-          <m:sSubPr>
-            <m:ctrlPr>
-              <w:rPr>
-                <w:rFonts w:ascii="Cambria Math" w:hAnsi="Cambria Math"/>
-                <w:i/>
-              </w:rPr>
-            </m:ctrlPr>
-          </m:sSubPr>
-          <m:e>
-            <m:r>
-              <w:rPr>
-                <w:rFonts w:ascii="Cambria Math" w:hAnsi="Cambria Math"/>
-              </w:rPr>
-              <m:t>η</m:t>
-            </m:r>
-          </m:e>
-          <m:sub>
-            <m:r>
-              <w:rPr>
-                <w:rFonts w:ascii="Cambria Math" w:hAnsi="Cambria Math"/>
-              </w:rPr>
-              <m:t>a</m:t>
-            </m:r>
-          </m:sub>
-        </m:sSub>
-      </m:oMath>
-      <w:r>
-        <w:t>.</w:t>
-      </w:r>
-      <w:r>
-        <w:t xml:space="preserve"> The latter two directly correspond to the UAV’s state while </w:t>
-      </w:r>
-      <m:oMath>
-        <m:sSub>
-          <m:sSubPr>
-            <m:ctrlPr>
-              <w:rPr>
-                <w:rFonts w:ascii="Cambria Math" w:hAnsi="Cambria Math"/>
-                <w:i/>
-              </w:rPr>
-            </m:ctrlPr>
-          </m:sSubPr>
-          <m:e>
-            <m:r>
-              <w:rPr>
-                <w:rFonts w:ascii="Cambria Math" w:hAnsi="Cambria Math"/>
-              </w:rPr>
-              <m:t>ρ</m:t>
-            </m:r>
-          </m:e>
-          <m:sub>
-            <m:r>
-              <w:rPr>
-                <w:rFonts w:ascii="Cambria Math" w:hAnsi="Cambria Math"/>
-              </w:rPr>
-              <m:t>ga</m:t>
-            </m:r>
-          </m:sub>
-        </m:sSub>
-      </m:oMath>
-      <w:r>
-        <w:t xml:space="preserve"> contains the UAV’s states and UGV’s states combined</w:t>
-      </w:r>
-      <w:r>
-        <w:t>, the resulting ground truth measurement values (with the synthesized measurement noise) are believed to deviate beyond the bounds of the nominal trajectory, especially when the UAV is near the edge of its domain.</w:t>
+        <w:t xml:space="preserve"> are 36, 36 and 64 respectively causing the truth model values to be </w:t>
+      </w:r>
+      <w:r>
+        <w:t>exceedingly noisy. This means that calculating the nominal trajectory once in the beginning provides a poor basis for comparison. Hence, we believe that the EKF would perform better for this problem where me calculate the nominal trajectory every time step.</w:t>
       </w:r>
     </w:p>
     <w:p>
       <w:r>
-        <w:t xml:space="preserve">As a result, the LKF is not able to correctly estimate the measurement perturbations </w:t>
-      </w:r>
-      <m:oMath>
-        <m:r>
-          <w:rPr>
-            <w:rFonts w:ascii="Cambria Math" w:hAnsi="Cambria Math"/>
-          </w:rPr>
-          <m:t>δ</m:t>
-        </m:r>
-        <m:sSup>
-          <m:sSupPr>
-            <m:ctrlPr>
-              <w:rPr>
-                <w:rFonts w:ascii="Cambria Math" w:hAnsi="Cambria Math"/>
-                <w:i/>
-              </w:rPr>
-            </m:ctrlPr>
-          </m:sSupPr>
-          <m:e>
-            <m:r>
-              <w:rPr>
-                <w:rFonts w:ascii="Cambria Math" w:hAnsi="Cambria Math"/>
-              </w:rPr>
-              <m:t>y</m:t>
-            </m:r>
-          </m:e>
-          <m:sup>
-            <m:r>
-              <w:rPr>
-                <w:rFonts w:ascii="Cambria Math" w:hAnsi="Cambria Math"/>
-              </w:rPr>
-              <m:t>-</m:t>
-            </m:r>
-          </m:sup>
-        </m:sSup>
-      </m:oMath>
-      <w:r>
-        <w:t xml:space="preserve"> at the time 25s and 75s when the UAV is at the farthest point, which carries over to the corrected state perturbation estimate </w:t>
-      </w:r>
-      <m:oMath>
-        <m:r>
-          <w:rPr>
-            <w:rFonts w:ascii="Cambria Math" w:hAnsi="Cambria Math"/>
-          </w:rPr>
-          <m:t>δ</m:t>
-        </m:r>
-        <m:sSup>
-          <m:sSupPr>
-            <m:ctrlPr>
-              <w:rPr>
-                <w:rFonts w:ascii="Cambria Math" w:hAnsi="Cambria Math"/>
-                <w:i/>
-              </w:rPr>
-            </m:ctrlPr>
-          </m:sSupPr>
-          <m:e>
-            <m:acc>
-              <m:accPr>
-                <m:ctrlPr>
-                  <w:rPr>
-                    <w:rFonts w:ascii="Cambria Math" w:hAnsi="Cambria Math"/>
-                    <w:i/>
-                  </w:rPr>
-                </m:ctrlPr>
-              </m:accPr>
-              <m:e>
-                <m:r>
-                  <w:rPr>
-                    <w:rFonts w:ascii="Cambria Math" w:hAnsi="Cambria Math"/>
-                  </w:rPr>
-                  <m:t>x</m:t>
-                </m:r>
-              </m:e>
-            </m:acc>
-          </m:e>
-          <m:sup>
-            <m:r>
-              <w:rPr>
-                <w:rFonts w:ascii="Cambria Math" w:hAnsi="Cambria Math"/>
-              </w:rPr>
-              <m:t>+</m:t>
-            </m:r>
-          </m:sup>
-        </m:sSup>
-      </m:oMath>
-      <w:r>
-        <w:t xml:space="preserve">. </w:t>
+        <w:t xml:space="preserve">We </w:t>
+      </w:r>
+      <w:r>
+        <w:t>modified the internals of the truth model generator to evaluate the effect of having a more precise sensor</w:t>
+      </w:r>
+      <w:r>
+        <w:t xml:space="preserve">, </w:t>
+      </w:r>
+      <w:r>
+        <w:t xml:space="preserve">but it was found that </w:t>
+      </w:r>
+      <w:r>
+        <w:t xml:space="preserve">a better sensor could </w:t>
+      </w:r>
+      <w:r>
+        <w:t xml:space="preserve">not </w:t>
+      </w:r>
+      <w:r>
+        <w:t xml:space="preserve">improve the state estimates obtained from the LKF. </w:t>
+      </w:r>
+      <w:r>
+        <w:t>This tells us that the LKF is not an appropriate estimator for this nonlinear system.</w:t>
       </w:r>
     </w:p>
     <w:p>
       <w:r>
-        <w:t>We believe, a better sensor could improve the state estimates obtained from the LKF. However, the issue of deviating beyond the nominal trajectory can be avoided by using the EKF which calculates the nominal trajectory regularly from the nonlinear model.</w:t>
+        <w:t xml:space="preserve">This reflects on the NEES and NIS tests </w:t>
+      </w:r>
+      <w:r>
+        <w:t>because while the system passes the NIS tests in the beginning, the NEES test completely fails.</w:t>
+      </w:r>
+      <w:r>
+        <w:t xml:space="preserve"> Hence, we know that the LKF completely fail and is statistically inconsistent in estimating the states. Therefore, if we only have the truth model sensor data, the LKF can provide a reasonable estimate for the states but only for the earlier time ranges.</w:t>
       </w:r>
     </w:p>
-    <w:p>
-      <w:r>
-        <w:t>W</w:t>
-      </w:r>
-      <w:r>
-        <w:t>e also tested the filter by checking whether angle wrapping between operations</w:t>
-      </w:r>
-      <w:r>
-        <w:t xml:space="preserve"> (for </w:t>
-      </w:r>
-      <m:oMath>
-        <m:sSub>
-          <m:sSubPr>
-            <m:ctrlPr>
-              <w:rPr>
-                <w:rFonts w:ascii="Cambria Math" w:hAnsi="Cambria Math"/>
-                <w:i/>
-              </w:rPr>
-            </m:ctrlPr>
-          </m:sSubPr>
-          <m:e>
-            <m:r>
-              <w:rPr>
-                <w:rFonts w:ascii="Cambria Math" w:hAnsi="Cambria Math"/>
-              </w:rPr>
-              <m:t>γ</m:t>
-            </m:r>
-          </m:e>
-          <m:sub>
-            <m:r>
-              <w:rPr>
-                <w:rFonts w:ascii="Cambria Math" w:hAnsi="Cambria Math"/>
-              </w:rPr>
-              <m:t>ga</m:t>
-            </m:r>
-          </m:sub>
-        </m:sSub>
-      </m:oMath>
-      <w:r>
-        <w:t xml:space="preserve">, </w:t>
-      </w:r>
-      <m:oMath>
-        <m:sSub>
-          <m:sSubPr>
-            <m:ctrlPr>
-              <w:rPr>
-                <w:rFonts w:ascii="Cambria Math" w:hAnsi="Cambria Math"/>
-                <w:i/>
-              </w:rPr>
-            </m:ctrlPr>
-          </m:sSubPr>
-          <m:e>
-            <m:r>
-              <w:rPr>
-                <w:rFonts w:ascii="Cambria Math" w:hAnsi="Cambria Math"/>
-              </w:rPr>
-              <m:t>γ</m:t>
-            </m:r>
-          </m:e>
-          <m:sub>
-            <m:r>
-              <w:rPr>
-                <w:rFonts w:ascii="Cambria Math" w:hAnsi="Cambria Math"/>
-              </w:rPr>
-              <m:t>ag</m:t>
-            </m:r>
-          </m:sub>
-        </m:sSub>
-      </m:oMath>
-      <w:r>
-        <w:t xml:space="preserve">, </w:t>
-      </w:r>
-      <m:oMath>
-        <m:sSub>
-          <m:sSubPr>
-            <m:ctrlPr>
-              <w:rPr>
-                <w:rFonts w:ascii="Cambria Math" w:hAnsi="Cambria Math"/>
-                <w:i/>
-              </w:rPr>
-            </m:ctrlPr>
-          </m:sSubPr>
-          <m:e>
-            <m:r>
-              <w:rPr>
-                <w:rFonts w:ascii="Cambria Math" w:hAnsi="Cambria Math"/>
-              </w:rPr>
-              <m:t>θ</m:t>
-            </m:r>
-          </m:e>
-          <m:sub>
-            <m:r>
-              <w:rPr>
-                <w:rFonts w:ascii="Cambria Math" w:hAnsi="Cambria Math"/>
-              </w:rPr>
-              <m:t>g</m:t>
-            </m:r>
-          </m:sub>
-        </m:sSub>
-      </m:oMath>
-      <w:r>
-        <w:t xml:space="preserve"> and </w:t>
-      </w:r>
-      <m:oMath>
-        <m:sSub>
-          <m:sSubPr>
-            <m:ctrlPr>
-              <w:rPr>
-                <w:rFonts w:ascii="Cambria Math" w:hAnsi="Cambria Math"/>
-                <w:i/>
-              </w:rPr>
-            </m:ctrlPr>
-          </m:sSubPr>
-          <m:e>
-            <m:r>
-              <w:rPr>
-                <w:rFonts w:ascii="Cambria Math" w:hAnsi="Cambria Math"/>
-              </w:rPr>
-              <m:t>θ</m:t>
-            </m:r>
-          </m:e>
-          <m:sub>
-            <m:r>
-              <w:rPr>
-                <w:rFonts w:ascii="Cambria Math" w:hAnsi="Cambria Math"/>
-              </w:rPr>
-              <m:t>a</m:t>
-            </m:r>
-          </m:sub>
-        </m:sSub>
-      </m:oMath>
-      <w:r>
-        <w:t>)</w:t>
-      </w:r>
-      <w:r>
-        <w:t xml:space="preserve"> effected or improved the results (i.e. wrapping the nominal and ground truths before feeding into LKF). The result</w:t>
-      </w:r>
-      <w:r>
-        <w:t xml:space="preserve"> was</w:t>
-      </w:r>
-      <w:r>
-        <w:t xml:space="preserve"> worse off, because the filter would fail to estimate the states at the point where the angle wrapped back to within the </w:t>
-      </w:r>
-      <m:oMath>
-        <m:d>
-          <m:dPr>
-            <m:begChr m:val="["/>
-            <m:endChr m:val="]"/>
-            <m:ctrlPr>
-              <w:rPr>
-                <w:rFonts w:ascii="Cambria Math" w:hAnsi="Cambria Math"/>
-                <w:i/>
-              </w:rPr>
-            </m:ctrlPr>
-          </m:dPr>
-          <m:e>
-            <m:r>
-              <w:rPr>
-                <w:rFonts w:ascii="Cambria Math" w:hAnsi="Cambria Math"/>
-              </w:rPr>
-              <m:t>-π,π</m:t>
-            </m:r>
-          </m:e>
-        </m:d>
-      </m:oMath>
-      <w:r>
-        <w:t xml:space="preserve"> intervals.</w:t>
-      </w:r>
-      <w:r>
-        <w:t xml:space="preserve"> Hence angles are not wrapped until after the </w:t>
-      </w:r>
-      <w:r>
-        <w:t xml:space="preserve">estimate </w:t>
-      </w:r>
-      <w:r>
-        <w:t xml:space="preserve">is </w:t>
-      </w:r>
-      <w:r>
-        <w:t>obtained</w:t>
-      </w:r>
-      <w:r>
-        <w:t xml:space="preserve"> through the filter.</w:t>
-      </w:r>
-    </w:p>
+    <w:p/>
     <w:p>
       <w:r>
         <w:t xml:space="preserve">The MATLAB codes for the LKF implementation, the Monte Carlo runs, and the NEES and NIS tests are attached in </w:t>
@@ -6647,8 +6380,8 @@
         </w:rPr>
         <w:lastRenderedPageBreak/>
         <w:drawing>
-          <wp:inline distT="0" distB="0" distL="0" distR="0" wp14:anchorId="21A26104" wp14:editId="50CECAD8">
-            <wp:extent cx="3783996" cy="3657599"/>
+          <wp:inline distT="0" distB="0" distL="0" distR="0" wp14:anchorId="21A26104" wp14:editId="34B9F2B7">
+            <wp:extent cx="3783995" cy="3657599"/>
             <wp:effectExtent l="19050" t="19050" r="26035" b="19685"/>
             <wp:docPr id="2" name="Picture 2"/>
             <wp:cNvGraphicFramePr>
@@ -6665,343 +6398,6 @@
                   </pic:nvPicPr>
                   <pic:blipFill>
                     <a:blip r:embed="rId8" cstate="print">
-                      <a:extLst>
-                        <a:ext uri="{28A0092B-C50C-407E-A947-70E740481C1C}">
-                          <a14:useLocalDpi xmlns:a14="http://schemas.microsoft.com/office/drawing/2010/main" val="0"/>
-                        </a:ext>
-                      </a:extLst>
-                    </a:blip>
-                    <a:stretch>
-                      <a:fillRect/>
-                    </a:stretch>
-                  </pic:blipFill>
-                  <pic:spPr bwMode="auto">
-                    <a:xfrm>
-                      <a:off x="0" y="0"/>
-                      <a:ext cx="3783996" cy="3657599"/>
-                    </a:xfrm>
-                    <a:prstGeom prst="rect">
-                      <a:avLst/>
-                    </a:prstGeom>
-                    <a:noFill/>
-                    <a:ln>
-                      <a:solidFill>
-                        <a:schemeClr val="tx1"/>
-                      </a:solidFill>
-                    </a:ln>
-                  </pic:spPr>
-                </pic:pic>
-              </a:graphicData>
-            </a:graphic>
-          </wp:inline>
-        </w:drawing>
-      </w:r>
-    </w:p>
-    <w:p>
-      <w:pPr>
-        <w:pStyle w:val="Caption"/>
-      </w:pPr>
-      <w:bookmarkStart w:id="6" w:name="_Ref57756389"/>
-      <w:r>
-        <w:t xml:space="preserve">Figure </w:t>
-      </w:r>
-      <w:fldSimple w:instr=" SEQ Figure \* ARABIC ">
-        <w:r>
-          <w:rPr>
-            <w:noProof/>
-          </w:rPr>
-          <w:t>1</w:t>
-        </w:r>
-      </w:fldSimple>
-      <w:bookmarkEnd w:id="6"/>
-      <w:r>
-        <w:t xml:space="preserve"> – NEES and NIS chi-square test for </w:t>
-      </w:r>
-      <m:oMath>
-        <m:r>
-          <w:rPr>
-            <w:rFonts w:ascii="Cambria Math" w:hAnsi="Cambria Math"/>
-          </w:rPr>
-          <m:t>N=50</m:t>
-        </m:r>
-      </m:oMath>
-      <w:r>
-        <w:t xml:space="preserve"> LKF Monte Carlo runs with Equations </w:t>
-      </w:r>
-      <w:r>
-        <w:fldChar w:fldCharType="begin"/>
-      </w:r>
-      <w:r>
-        <w:instrText xml:space="preserve"> REF _Ref57756237 \h </w:instrText>
-      </w:r>
-      <w:r>
-        <w:fldChar w:fldCharType="separate"/>
-      </w:r>
-      <w:r>
-        <w:t xml:space="preserve">( </w:t>
-      </w:r>
-      <w:r>
-        <w:rPr>
-          <w:noProof/>
-        </w:rPr>
-        <w:t>3</w:t>
-      </w:r>
-      <w:r>
-        <w:t xml:space="preserve"> )</w:t>
-      </w:r>
-      <w:r>
-        <w:fldChar w:fldCharType="end"/>
-      </w:r>
-      <w:r>
-        <w:fldChar w:fldCharType="begin"/>
-      </w:r>
-      <w:r>
-        <w:instrText xml:space="preserve"> REF _Ref57756239 \h </w:instrText>
-      </w:r>
-      <w:r>
-        <w:fldChar w:fldCharType="separate"/>
-      </w:r>
-      <w:r>
-        <w:t xml:space="preserve">( </w:t>
-      </w:r>
-      <w:r>
-        <w:rPr>
-          <w:noProof/>
-        </w:rPr>
-        <w:t>4</w:t>
-      </w:r>
-      <w:r>
-        <w:t xml:space="preserve"> )</w:t>
-      </w:r>
-      <w:r>
-        <w:fldChar w:fldCharType="end"/>
-      </w:r>
-      <w:r>
-        <w:fldChar w:fldCharType="begin"/>
-      </w:r>
-      <w:r>
-        <w:instrText xml:space="preserve"> REF _Ref57754531 \h </w:instrText>
-      </w:r>
-      <w:r>
-        <w:fldChar w:fldCharType="separate"/>
-      </w:r>
-      <w:r>
-        <w:t xml:space="preserve">( </w:t>
-      </w:r>
-      <w:r>
-        <w:rPr>
-          <w:noProof/>
-        </w:rPr>
-        <w:t>5</w:t>
-      </w:r>
-      <w:r>
-        <w:t xml:space="preserve"> )</w:t>
-      </w:r>
-      <w:r>
-        <w:fldChar w:fldCharType="end"/>
-      </w:r>
-      <w:r>
-        <w:t xml:space="preserve"> applied</w:t>
-      </w:r>
-    </w:p>
-    <w:p>
-      <w:pPr>
-        <w:keepNext/>
-        <w:ind w:left="1440" w:hanging="1440"/>
-        <w:jc w:val="center"/>
-      </w:pPr>
-      <w:r>
-        <w:rPr>
-          <w:noProof/>
-        </w:rPr>
-        <w:drawing>
-          <wp:inline distT="0" distB="0" distL="0" distR="0" wp14:anchorId="77553602" wp14:editId="0D3AF1C5">
-            <wp:extent cx="3783996" cy="3657599"/>
-            <wp:effectExtent l="19050" t="19050" r="26035" b="19685"/>
-            <wp:docPr id="3" name="Picture 3"/>
-            <wp:cNvGraphicFramePr>
-              <a:graphicFrameLocks xmlns:a="http://schemas.openxmlformats.org/drawingml/2006/main" noChangeAspect="1"/>
-            </wp:cNvGraphicFramePr>
-            <a:graphic xmlns:a="http://schemas.openxmlformats.org/drawingml/2006/main">
-              <a:graphicData uri="http://schemas.openxmlformats.org/drawingml/2006/picture">
-                <pic:pic xmlns:pic="http://schemas.openxmlformats.org/drawingml/2006/picture">
-                  <pic:nvPicPr>
-                    <pic:cNvPr id="3" name="Picture 3"/>
-                    <pic:cNvPicPr>
-                      <a:picLocks noChangeAspect="1" noChangeArrowheads="1"/>
-                    </pic:cNvPicPr>
-                  </pic:nvPicPr>
-                  <pic:blipFill>
-                    <a:blip r:embed="rId9" cstate="print">
-                      <a:extLst>
-                        <a:ext uri="{28A0092B-C50C-407E-A947-70E740481C1C}">
-                          <a14:useLocalDpi xmlns:a14="http://schemas.microsoft.com/office/drawing/2010/main" val="0"/>
-                        </a:ext>
-                      </a:extLst>
-                    </a:blip>
-                    <a:stretch>
-                      <a:fillRect/>
-                    </a:stretch>
-                  </pic:blipFill>
-                  <pic:spPr bwMode="auto">
-                    <a:xfrm>
-                      <a:off x="0" y="0"/>
-                      <a:ext cx="3783996" cy="3657599"/>
-                    </a:xfrm>
-                    <a:prstGeom prst="rect">
-                      <a:avLst/>
-                    </a:prstGeom>
-                    <a:noFill/>
-                    <a:ln>
-                      <a:solidFill>
-                        <a:schemeClr val="tx1"/>
-                      </a:solidFill>
-                    </a:ln>
-                  </pic:spPr>
-                </pic:pic>
-              </a:graphicData>
-            </a:graphic>
-          </wp:inline>
-        </w:drawing>
-      </w:r>
-    </w:p>
-    <w:p>
-      <w:pPr>
-        <w:pStyle w:val="Caption"/>
-      </w:pPr>
-      <w:bookmarkStart w:id="7" w:name="_Ref57756391"/>
-      <w:r>
-        <w:t xml:space="preserve">Figure </w:t>
-      </w:r>
-      <w:fldSimple w:instr=" SEQ Figure \* ARABIC ">
-        <w:r>
-          <w:rPr>
-            <w:noProof/>
-          </w:rPr>
-          <w:t>2</w:t>
-        </w:r>
-      </w:fldSimple>
-      <w:bookmarkEnd w:id="7"/>
-      <w:r>
-        <w:t xml:space="preserve"> – State estimate errors and </w:t>
-      </w:r>
-      <m:oMath>
-        <m:r>
-          <w:rPr>
-            <w:rFonts w:ascii="Cambria Math" w:hAnsi="Cambria Math"/>
-          </w:rPr>
-          <m:t>2σ</m:t>
-        </m:r>
-      </m:oMath>
-      <w:r>
-        <w:t xml:space="preserve"> bounds of sample LKF Monte Carlo run with Equations </w:t>
-      </w:r>
-      <w:r>
-        <w:fldChar w:fldCharType="begin"/>
-      </w:r>
-      <w:r>
-        <w:instrText xml:space="preserve"> REF _Ref57756237 \h </w:instrText>
-      </w:r>
-      <w:r>
-        <w:fldChar w:fldCharType="separate"/>
-      </w:r>
-      <w:r>
-        <w:t xml:space="preserve">( </w:t>
-      </w:r>
-      <w:r>
-        <w:rPr>
-          <w:noProof/>
-        </w:rPr>
-        <w:t>3</w:t>
-      </w:r>
-      <w:r>
-        <w:t xml:space="preserve"> )</w:t>
-      </w:r>
-      <w:r>
-        <w:fldChar w:fldCharType="end"/>
-      </w:r>
-      <w:r>
-        <w:fldChar w:fldCharType="begin"/>
-      </w:r>
-      <w:r>
-        <w:instrText xml:space="preserve"> REF _Ref57756239 \h </w:instrText>
-      </w:r>
-      <w:r>
-        <w:fldChar w:fldCharType="separate"/>
-      </w:r>
-      <w:r>
-        <w:t xml:space="preserve">( </w:t>
-      </w:r>
-      <w:r>
-        <w:rPr>
-          <w:noProof/>
-        </w:rPr>
-        <w:t>4</w:t>
-      </w:r>
-      <w:r>
-        <w:t xml:space="preserve"> )</w:t>
-      </w:r>
-      <w:r>
-        <w:fldChar w:fldCharType="end"/>
-      </w:r>
-      <w:r>
-        <w:fldChar w:fldCharType="begin"/>
-      </w:r>
-      <w:r>
-        <w:instrText xml:space="preserve"> REF _Ref57754531 \h </w:instrText>
-      </w:r>
-      <w:r>
-        <w:fldChar w:fldCharType="separate"/>
-      </w:r>
-      <w:r>
-        <w:t xml:space="preserve">( </w:t>
-      </w:r>
-      <w:r>
-        <w:rPr>
-          <w:noProof/>
-        </w:rPr>
-        <w:t>5</w:t>
-      </w:r>
-      <w:r>
-        <w:t xml:space="preserve"> )</w:t>
-      </w:r>
-      <w:r>
-        <w:fldChar w:fldCharType="end"/>
-      </w:r>
-      <w:r>
-        <w:t xml:space="preserve"> applied</w:t>
-      </w:r>
-    </w:p>
-    <w:p>
-      <w:pPr>
-        <w:keepNext/>
-        <w:ind w:left="1440" w:hanging="1440"/>
-        <w:jc w:val="center"/>
-      </w:pPr>
-      <w:r>
-        <w:rPr>
-          <w:noProof/>
-        </w:rPr>
-        <w:lastRenderedPageBreak/>
-        <w:drawing>
-          <wp:inline distT="0" distB="0" distL="0" distR="0" wp14:anchorId="4C02DE38" wp14:editId="72CD7426">
-            <wp:extent cx="3783995" cy="3657599"/>
-            <wp:effectExtent l="19050" t="19050" r="26035" b="19685"/>
-            <wp:docPr id="4" name="Picture 4"/>
-            <wp:cNvGraphicFramePr>
-              <a:graphicFrameLocks xmlns:a="http://schemas.openxmlformats.org/drawingml/2006/main" noChangeAspect="1"/>
-            </wp:cNvGraphicFramePr>
-            <a:graphic xmlns:a="http://schemas.openxmlformats.org/drawingml/2006/main">
-              <a:graphicData uri="http://schemas.openxmlformats.org/drawingml/2006/picture">
-                <pic:pic xmlns:pic="http://schemas.openxmlformats.org/drawingml/2006/picture">
-                  <pic:nvPicPr>
-                    <pic:cNvPr id="4" name="Picture 4"/>
-                    <pic:cNvPicPr>
-                      <a:picLocks noChangeAspect="1" noChangeArrowheads="1"/>
-                    </pic:cNvPicPr>
-                  </pic:nvPicPr>
-                  <pic:blipFill>
-                    <a:blip r:embed="rId10" cstate="print">
                       <a:extLst>
                         <a:ext uri="{28A0092B-C50C-407E-A947-70E740481C1C}">
                           <a14:useLocalDpi xmlns:a14="http://schemas.microsoft.com/office/drawing/2010/main" val="0"/>
@@ -7038,7 +6434,7 @@
       <w:pPr>
         <w:pStyle w:val="Caption"/>
       </w:pPr>
-      <w:bookmarkStart w:id="8" w:name="_Ref57756392"/>
+      <w:bookmarkStart w:id="6" w:name="_Ref57756389"/>
       <w:r>
         <w:t xml:space="preserve">Figure </w:t>
       </w:r>
@@ -7047,12 +6443,23 @@
           <w:rPr>
             <w:noProof/>
           </w:rPr>
-          <w:t>3</w:t>
+          <w:t>1</w:t>
         </w:r>
       </w:fldSimple>
-      <w:bookmarkEnd w:id="8"/>
-      <w:r>
-        <w:t xml:space="preserve"> – State estimates and state ground truth of sample LKF Monte Carlo run with Equations </w:t>
+      <w:bookmarkEnd w:id="6"/>
+      <w:r>
+        <w:t xml:space="preserve"> – NEES and NIS chi-square test for </w:t>
+      </w:r>
+      <m:oMath>
+        <m:r>
+          <w:rPr>
+            <w:rFonts w:ascii="Cambria Math" w:hAnsi="Cambria Math"/>
+          </w:rPr>
+          <m:t>N=50</m:t>
+        </m:r>
+      </m:oMath>
+      <w:r>
+        <w:t xml:space="preserve"> LKF Monte Carlo runs with Equations </w:t>
       </w:r>
       <w:r>
         <w:fldChar w:fldCharType="begin"/>
@@ -7133,7 +6540,7 @@
     <w:p>
       <w:pPr>
         <w:keepNext/>
-        <w:spacing w:after="160" w:line="259" w:lineRule="auto"/>
+        <w:ind w:left="1440" w:hanging="1440"/>
         <w:jc w:val="center"/>
       </w:pPr>
       <w:r>
@@ -7141,10 +6548,10 @@
           <w:noProof/>
         </w:rPr>
         <w:drawing>
-          <wp:inline distT="0" distB="0" distL="0" distR="0" wp14:anchorId="6AB0014A" wp14:editId="513C9630">
-            <wp:extent cx="3783995" cy="3657598"/>
+          <wp:inline distT="0" distB="0" distL="0" distR="0" wp14:anchorId="77553602" wp14:editId="2D8B59B0">
+            <wp:extent cx="3783995" cy="3657599"/>
             <wp:effectExtent l="19050" t="19050" r="26035" b="19685"/>
-            <wp:docPr id="1" name="Picture 1"/>
+            <wp:docPr id="3" name="Picture 3"/>
             <wp:cNvGraphicFramePr>
               <a:graphicFrameLocks xmlns:a="http://schemas.openxmlformats.org/drawingml/2006/main" noChangeAspect="1"/>
             </wp:cNvGraphicFramePr>
@@ -7152,13 +6559,182 @@
               <a:graphicData uri="http://schemas.openxmlformats.org/drawingml/2006/picture">
                 <pic:pic xmlns:pic="http://schemas.openxmlformats.org/drawingml/2006/picture">
                   <pic:nvPicPr>
-                    <pic:cNvPr id="1" name="Picture 1"/>
+                    <pic:cNvPr id="3" name="Picture 3"/>
                     <pic:cNvPicPr>
                       <a:picLocks noChangeAspect="1" noChangeArrowheads="1"/>
                     </pic:cNvPicPr>
                   </pic:nvPicPr>
                   <pic:blipFill>
-                    <a:blip r:embed="rId11" cstate="print">
+                    <a:blip r:embed="rId9" cstate="print">
+                      <a:extLst>
+                        <a:ext uri="{28A0092B-C50C-407E-A947-70E740481C1C}">
+                          <a14:useLocalDpi xmlns:a14="http://schemas.microsoft.com/office/drawing/2010/main" val="0"/>
+                        </a:ext>
+                      </a:extLst>
+                    </a:blip>
+                    <a:stretch>
+                      <a:fillRect/>
+                    </a:stretch>
+                  </pic:blipFill>
+                  <pic:spPr bwMode="auto">
+                    <a:xfrm>
+                      <a:off x="0" y="0"/>
+                      <a:ext cx="3783995" cy="3657599"/>
+                    </a:xfrm>
+                    <a:prstGeom prst="rect">
+                      <a:avLst/>
+                    </a:prstGeom>
+                    <a:noFill/>
+                    <a:ln>
+                      <a:solidFill>
+                        <a:schemeClr val="tx1"/>
+                      </a:solidFill>
+                    </a:ln>
+                  </pic:spPr>
+                </pic:pic>
+              </a:graphicData>
+            </a:graphic>
+          </wp:inline>
+        </w:drawing>
+      </w:r>
+    </w:p>
+    <w:p>
+      <w:pPr>
+        <w:pStyle w:val="Caption"/>
+      </w:pPr>
+      <w:bookmarkStart w:id="7" w:name="_Ref57756391"/>
+      <w:r>
+        <w:t xml:space="preserve">Figure </w:t>
+      </w:r>
+      <w:fldSimple w:instr=" SEQ Figure \* ARABIC ">
+        <w:r>
+          <w:rPr>
+            <w:noProof/>
+          </w:rPr>
+          <w:t>2</w:t>
+        </w:r>
+      </w:fldSimple>
+      <w:bookmarkEnd w:id="7"/>
+      <w:r>
+        <w:t xml:space="preserve"> – State estimate errors and </w:t>
+      </w:r>
+      <m:oMath>
+        <m:r>
+          <w:rPr>
+            <w:rFonts w:ascii="Cambria Math" w:hAnsi="Cambria Math"/>
+          </w:rPr>
+          <m:t>2σ</m:t>
+        </m:r>
+      </m:oMath>
+      <w:r>
+        <w:t xml:space="preserve"> bounds of sample LKF Monte Carlo run with Equations </w:t>
+      </w:r>
+      <w:r>
+        <w:fldChar w:fldCharType="begin"/>
+      </w:r>
+      <w:r>
+        <w:instrText xml:space="preserve"> REF _Ref57756237 \h </w:instrText>
+      </w:r>
+      <w:r>
+        <w:fldChar w:fldCharType="separate"/>
+      </w:r>
+      <w:r>
+        <w:t xml:space="preserve">( </w:t>
+      </w:r>
+      <w:r>
+        <w:rPr>
+          <w:noProof/>
+        </w:rPr>
+        <w:t>3</w:t>
+      </w:r>
+      <w:r>
+        <w:t xml:space="preserve"> )</w:t>
+      </w:r>
+      <w:r>
+        <w:fldChar w:fldCharType="end"/>
+      </w:r>
+      <w:r>
+        <w:fldChar w:fldCharType="begin"/>
+      </w:r>
+      <w:r>
+        <w:instrText xml:space="preserve"> REF _Ref57756239 \h </w:instrText>
+      </w:r>
+      <w:r>
+        <w:fldChar w:fldCharType="separate"/>
+      </w:r>
+      <w:r>
+        <w:t xml:space="preserve">( </w:t>
+      </w:r>
+      <w:r>
+        <w:rPr>
+          <w:noProof/>
+        </w:rPr>
+        <w:t>4</w:t>
+      </w:r>
+      <w:r>
+        <w:t xml:space="preserve"> )</w:t>
+      </w:r>
+      <w:r>
+        <w:fldChar w:fldCharType="end"/>
+      </w:r>
+      <w:r>
+        <w:fldChar w:fldCharType="begin"/>
+      </w:r>
+      <w:r>
+        <w:instrText xml:space="preserve"> REF _Ref57754531 \h </w:instrText>
+      </w:r>
+      <w:r>
+        <w:fldChar w:fldCharType="separate"/>
+      </w:r>
+      <w:r>
+        <w:t xml:space="preserve">( </w:t>
+      </w:r>
+      <w:r>
+        <w:rPr>
+          <w:noProof/>
+        </w:rPr>
+        <w:t>5</w:t>
+      </w:r>
+      <w:r>
+        <w:t xml:space="preserve"> )</w:t>
+      </w:r>
+      <w:r>
+        <w:fldChar w:fldCharType="end"/>
+      </w:r>
+      <w:r>
+        <w:t xml:space="preserve"> applied</w:t>
+      </w:r>
+    </w:p>
+    <w:p>
+      <w:pPr>
+        <w:keepNext/>
+        <w:ind w:left="1440" w:hanging="1440"/>
+        <w:jc w:val="center"/>
+      </w:pPr>
+      <w:r>
+        <w:rPr>
+          <w:noProof/>
+        </w:rPr>
+        <w:lastRenderedPageBreak/>
+        <w:drawing>
+          <wp:inline distT="0" distB="0" distL="0" distR="0" wp14:anchorId="4C02DE38" wp14:editId="53DEC6E6">
+            <wp:extent cx="3783995" cy="3657598"/>
+            <wp:effectExtent l="19050" t="19050" r="26035" b="19685"/>
+            <wp:docPr id="4" name="Picture 4"/>
+            <wp:cNvGraphicFramePr>
+              <a:graphicFrameLocks xmlns:a="http://schemas.openxmlformats.org/drawingml/2006/main" noChangeAspect="1"/>
+            </wp:cNvGraphicFramePr>
+            <a:graphic xmlns:a="http://schemas.openxmlformats.org/drawingml/2006/main">
+              <a:graphicData uri="http://schemas.openxmlformats.org/drawingml/2006/picture">
+                <pic:pic xmlns:pic="http://schemas.openxmlformats.org/drawingml/2006/picture">
+                  <pic:nvPicPr>
+                    <pic:cNvPr id="4" name="Picture 4"/>
+                    <pic:cNvPicPr>
+                      <a:picLocks noChangeAspect="1" noChangeArrowheads="1"/>
+                    </pic:cNvPicPr>
+                  </pic:nvPicPr>
+                  <pic:blipFill>
+                    <a:blip r:embed="rId10" cstate="print">
                       <a:extLst>
                         <a:ext uri="{28A0092B-C50C-407E-A947-70E740481C1C}">
                           <a14:useLocalDpi xmlns:a14="http://schemas.microsoft.com/office/drawing/2010/main" val="0"/>
@@ -7195,6 +6771,163 @@
       <w:pPr>
         <w:pStyle w:val="Caption"/>
       </w:pPr>
+      <w:bookmarkStart w:id="8" w:name="_Ref57756392"/>
+      <w:r>
+        <w:t xml:space="preserve">Figure </w:t>
+      </w:r>
+      <w:fldSimple w:instr=" SEQ Figure \* ARABIC ">
+        <w:r>
+          <w:rPr>
+            <w:noProof/>
+          </w:rPr>
+          <w:t>3</w:t>
+        </w:r>
+      </w:fldSimple>
+      <w:bookmarkEnd w:id="8"/>
+      <w:r>
+        <w:t xml:space="preserve"> – State estimates and state ground truth of sample LKF Monte Carlo run with Equations </w:t>
+      </w:r>
+      <w:r>
+        <w:fldChar w:fldCharType="begin"/>
+      </w:r>
+      <w:r>
+        <w:instrText xml:space="preserve"> REF _Ref57756237 \h </w:instrText>
+      </w:r>
+      <w:r>
+        <w:fldChar w:fldCharType="separate"/>
+      </w:r>
+      <w:r>
+        <w:t xml:space="preserve">( </w:t>
+      </w:r>
+      <w:r>
+        <w:rPr>
+          <w:noProof/>
+        </w:rPr>
+        <w:t>3</w:t>
+      </w:r>
+      <w:r>
+        <w:t xml:space="preserve"> )</w:t>
+      </w:r>
+      <w:r>
+        <w:fldChar w:fldCharType="end"/>
+      </w:r>
+      <w:r>
+        <w:fldChar w:fldCharType="begin"/>
+      </w:r>
+      <w:r>
+        <w:instrText xml:space="preserve"> REF _Ref57756239 \h </w:instrText>
+      </w:r>
+      <w:r>
+        <w:fldChar w:fldCharType="separate"/>
+      </w:r>
+      <w:r>
+        <w:t xml:space="preserve">( </w:t>
+      </w:r>
+      <w:r>
+        <w:rPr>
+          <w:noProof/>
+        </w:rPr>
+        <w:t>4</w:t>
+      </w:r>
+      <w:r>
+        <w:t xml:space="preserve"> )</w:t>
+      </w:r>
+      <w:r>
+        <w:fldChar w:fldCharType="end"/>
+      </w:r>
+      <w:r>
+        <w:fldChar w:fldCharType="begin"/>
+      </w:r>
+      <w:r>
+        <w:instrText xml:space="preserve"> REF _Ref57754531 \h </w:instrText>
+      </w:r>
+      <w:r>
+        <w:fldChar w:fldCharType="separate"/>
+      </w:r>
+      <w:r>
+        <w:t xml:space="preserve">( </w:t>
+      </w:r>
+      <w:r>
+        <w:rPr>
+          <w:noProof/>
+        </w:rPr>
+        <w:t>5</w:t>
+      </w:r>
+      <w:r>
+        <w:t xml:space="preserve"> )</w:t>
+      </w:r>
+      <w:r>
+        <w:fldChar w:fldCharType="end"/>
+      </w:r>
+      <w:r>
+        <w:t xml:space="preserve"> applied</w:t>
+      </w:r>
+    </w:p>
+    <w:p>
+      <w:pPr>
+        <w:keepNext/>
+        <w:spacing w:after="160" w:line="259" w:lineRule="auto"/>
+        <w:jc w:val="center"/>
+      </w:pPr>
+      <w:r>
+        <w:rPr>
+          <w:noProof/>
+        </w:rPr>
+        <w:drawing>
+          <wp:inline distT="0" distB="0" distL="0" distR="0" wp14:anchorId="6AB0014A" wp14:editId="0BDD2937">
+            <wp:extent cx="3783994" cy="3657598"/>
+            <wp:effectExtent l="19050" t="19050" r="26035" b="19685"/>
+            <wp:docPr id="1" name="Picture 1"/>
+            <wp:cNvGraphicFramePr>
+              <a:graphicFrameLocks xmlns:a="http://schemas.openxmlformats.org/drawingml/2006/main" noChangeAspect="1"/>
+            </wp:cNvGraphicFramePr>
+            <a:graphic xmlns:a="http://schemas.openxmlformats.org/drawingml/2006/main">
+              <a:graphicData uri="http://schemas.openxmlformats.org/drawingml/2006/picture">
+                <pic:pic xmlns:pic="http://schemas.openxmlformats.org/drawingml/2006/picture">
+                  <pic:nvPicPr>
+                    <pic:cNvPr id="1" name="Picture 1"/>
+                    <pic:cNvPicPr>
+                      <a:picLocks noChangeAspect="1" noChangeArrowheads="1"/>
+                    </pic:cNvPicPr>
+                  </pic:nvPicPr>
+                  <pic:blipFill>
+                    <a:blip r:embed="rId11" cstate="print">
+                      <a:extLst>
+                        <a:ext uri="{28A0092B-C50C-407E-A947-70E740481C1C}">
+                          <a14:useLocalDpi xmlns:a14="http://schemas.microsoft.com/office/drawing/2010/main" val="0"/>
+                        </a:ext>
+                      </a:extLst>
+                    </a:blip>
+                    <a:stretch>
+                      <a:fillRect/>
+                    </a:stretch>
+                  </pic:blipFill>
+                  <pic:spPr bwMode="auto">
+                    <a:xfrm>
+                      <a:off x="0" y="0"/>
+                      <a:ext cx="3783994" cy="3657598"/>
+                    </a:xfrm>
+                    <a:prstGeom prst="rect">
+                      <a:avLst/>
+                    </a:prstGeom>
+                    <a:noFill/>
+                    <a:ln>
+                      <a:solidFill>
+                        <a:schemeClr val="tx1"/>
+                      </a:solidFill>
+                    </a:ln>
+                  </pic:spPr>
+                </pic:pic>
+              </a:graphicData>
+            </a:graphic>
+          </wp:inline>
+        </w:drawing>
+      </w:r>
+    </w:p>
+    <w:p>
+      <w:pPr>
+        <w:pStyle w:val="Caption"/>
+      </w:pPr>
       <w:bookmarkStart w:id="9" w:name="_Ref58008435"/>
       <w:r>
         <w:t xml:space="preserve">Figure </w:t>
@@ -7299,8 +7032,8 @@
         </w:rPr>
         <w:lastRenderedPageBreak/>
         <w:drawing>
-          <wp:inline distT="0" distB="0" distL="0" distR="0" wp14:anchorId="7C94CA53" wp14:editId="5A8A60DB">
-            <wp:extent cx="3783995" cy="3657598"/>
+          <wp:inline distT="0" distB="0" distL="0" distR="0" wp14:anchorId="7C94CA53" wp14:editId="3B562497">
+            <wp:extent cx="3783994" cy="3657598"/>
             <wp:effectExtent l="19050" t="19050" r="26035" b="19685"/>
             <wp:docPr id="5" name="Picture 5"/>
             <wp:cNvGraphicFramePr>
@@ -7330,7 +7063,7 @@
                   <pic:spPr bwMode="auto">
                     <a:xfrm>
                       <a:off x="0" y="0"/>
-                      <a:ext cx="3783995" cy="3657598"/>
+                      <a:ext cx="3783994" cy="3657598"/>
                     </a:xfrm>
                     <a:prstGeom prst="rect">
                       <a:avLst/>

</xml_diff>

<commit_message>
made corrections to Q4
</commit_message>
<xml_diff>
--- a/docs/Question 4.docx
+++ b/docs/Question 4.docx
@@ -817,7 +817,7 @@
               <w:rPr>
                 <w:rFonts w:ascii="Cambria Math" w:hAnsi="Cambria Math"/>
               </w:rPr>
-              <m:t>t</m:t>
+              <m:t>y</m:t>
             </m:r>
           </m:e>
           <m:sub>
@@ -3076,7 +3076,6 @@
       <w:r>
         <w:t xml:space="preserve"> the process noise is obtained from covariance matrix ‘</w:t>
       </w:r>
-      <w:proofErr w:type="spellStart"/>
       <w:r>
         <w:rPr>
           <w:rFonts w:ascii="Courier New" w:hAnsi="Courier New" w:cs="Courier New"/>
@@ -3093,7 +3092,6 @@
         </w:rPr>
         <w:t>true</w:t>
       </w:r>
-      <w:proofErr w:type="spellEnd"/>
       <w:r>
         <w:t>’.</w:t>
       </w:r>
@@ -3631,7 +3629,6 @@
       <w:r>
         <w:t xml:space="preserve">, i.e. </w:t>
       </w:r>
-      <w:proofErr w:type="spellStart"/>
       <w:r>
         <w:rPr>
           <w:rFonts w:ascii="Courier New" w:hAnsi="Courier New" w:cs="Courier New"/>
@@ -3640,7 +3637,6 @@
         </w:rPr>
         <w:t>Rtrue</w:t>
       </w:r>
-      <w:proofErr w:type="spellEnd"/>
       <w:r>
         <w:t>, a</w:t>
       </w:r>
@@ -3671,7 +3667,10 @@
         <w:t>’, i.e. the estimate error</w:t>
       </w:r>
       <w:r>
-        <w:t xml:space="preserve"> averages at 0</w:t>
+        <w:t xml:space="preserve"> averages at </w:t>
+      </w:r>
+      <w:r>
+        <w:t>zero and converges</w:t>
       </w:r>
       <w:r>
         <w:t xml:space="preserve">, and the </w:t>
@@ -4619,7 +4618,19 @@
         <w:t xml:space="preserve"> and run the truth model tests and check if the KF works</w:t>
       </w:r>
       <w:r>
-        <w:t xml:space="preserve"> (by looking at the state and measurement estimate errors)</w:t>
+        <w:t xml:space="preserve"> (by looking at the state </w:t>
+      </w:r>
+      <w:r>
+        <w:t xml:space="preserve">estimate errors </w:t>
+      </w:r>
+      <w:r>
+        <w:t>and</w:t>
+      </w:r>
+      <w:r>
+        <w:t xml:space="preserve"> innovation</w:t>
+      </w:r>
+      <w:r>
+        <w:t>)</w:t>
       </w:r>
       <w:r>
         <w:t xml:space="preserve"> and the NEES and NIS tests are satisfied. The result showed that </w:t>
@@ -5107,7 +5118,13 @@
         <w:t xml:space="preserve">Before we move forward, </w:t>
       </w:r>
       <w:r>
-        <w:t xml:space="preserve">the ‘best satisfying </w:t>
+        <w:t xml:space="preserve">the </w:t>
+      </w:r>
+      <w:r>
+        <w:t xml:space="preserve">term </w:t>
+      </w:r>
+      <w:r>
+        <w:t xml:space="preserve">‘best satisfying </w:t>
       </w:r>
       <m:oMath>
         <m:sSub>
@@ -5161,19 +5178,954 @@
         <w:rPr>
           <w:noProof/>
         </w:rPr>
+        <w:t>1</w:t>
+      </w:r>
+      <w:r>
+        <w:fldChar w:fldCharType="end"/>
+      </w:r>
+      <w:r>
+        <w:t xml:space="preserve"> and </w:t>
+      </w:r>
+      <w:r>
+        <w:fldChar w:fldCharType="begin"/>
+      </w:r>
+      <w:r>
+        <w:instrText xml:space="preserve"> REF _Ref58008438 \h </w:instrText>
+      </w:r>
+      <w:r>
+        <w:fldChar w:fldCharType="separate"/>
+      </w:r>
+      <w:r>
+        <w:t xml:space="preserve">Figure </w:t>
+      </w:r>
+      <w:r>
+        <w:rPr>
+          <w:noProof/>
+        </w:rPr>
+        <w:t>2</w:t>
+      </w:r>
+      <w:r>
+        <w:fldChar w:fldCharType="end"/>
+      </w:r>
+      <w:r>
+        <w:t>, we see that the LKF has done a decent job in estimating the measurements however</w:t>
+      </w:r>
+      <w:r>
+        <w:t xml:space="preserve"> the range of errors for the positions of the UAV </w:t>
+      </w:r>
+      <m:oMath>
+        <m:sSub>
+          <m:sSubPr>
+            <m:ctrlPr>
+              <w:rPr>
+                <w:rFonts w:ascii="Cambria Math" w:hAnsi="Cambria Math"/>
+                <w:i/>
+              </w:rPr>
+            </m:ctrlPr>
+          </m:sSubPr>
+          <m:e>
+            <m:r>
+              <w:rPr>
+                <w:rFonts w:ascii="Cambria Math" w:hAnsi="Cambria Math"/>
+              </w:rPr>
+              <m:t>ξ</m:t>
+            </m:r>
+          </m:e>
+          <m:sub>
+            <m:r>
+              <w:rPr>
+                <w:rFonts w:ascii="Cambria Math" w:hAnsi="Cambria Math"/>
+              </w:rPr>
+              <m:t>a</m:t>
+            </m:r>
+          </m:sub>
+        </m:sSub>
+      </m:oMath>
+      <w:r>
+        <w:t xml:space="preserve"> and </w:t>
+      </w:r>
+      <m:oMath>
+        <m:sSub>
+          <m:sSubPr>
+            <m:ctrlPr>
+              <w:rPr>
+                <w:rFonts w:ascii="Cambria Math" w:hAnsi="Cambria Math"/>
+                <w:i/>
+              </w:rPr>
+            </m:ctrlPr>
+          </m:sSubPr>
+          <m:e>
+            <m:r>
+              <w:rPr>
+                <w:rFonts w:ascii="Cambria Math" w:hAnsi="Cambria Math"/>
+              </w:rPr>
+              <m:t>η</m:t>
+            </m:r>
+          </m:e>
+          <m:sub>
+            <m:r>
+              <w:rPr>
+                <w:rFonts w:ascii="Cambria Math" w:hAnsi="Cambria Math"/>
+              </w:rPr>
+              <m:t>a</m:t>
+            </m:r>
+          </m:sub>
+        </m:sSub>
+      </m:oMath>
+      <w:r>
+        <w:t xml:space="preserve"> as well as the relative distance measurement </w:t>
+      </w:r>
+      <m:oMath>
+        <m:sSub>
+          <m:sSubPr>
+            <m:ctrlPr>
+              <w:rPr>
+                <w:rFonts w:ascii="Cambria Math" w:hAnsi="Cambria Math"/>
+                <w:i/>
+              </w:rPr>
+            </m:ctrlPr>
+          </m:sSubPr>
+          <m:e>
+            <m:r>
+              <w:rPr>
+                <w:rFonts w:ascii="Cambria Math" w:hAnsi="Cambria Math"/>
+              </w:rPr>
+              <m:t>ρ</m:t>
+            </m:r>
+          </m:e>
+          <m:sub>
+            <m:r>
+              <w:rPr>
+                <w:rFonts w:ascii="Cambria Math" w:hAnsi="Cambria Math"/>
+              </w:rPr>
+              <m:t>ga</m:t>
+            </m:r>
+          </m:sub>
+        </m:sSub>
+      </m:oMath>
+      <w:r>
+        <w:t xml:space="preserve"> are large. Furthermore, </w:t>
+      </w:r>
+      <w:r>
+        <w:t>the innovation</w:t>
+      </w:r>
+      <w:r>
+        <w:t xml:space="preserve"> errors </w:t>
+      </w:r>
+      <w:r>
+        <w:t xml:space="preserve">corresponding to these sensed values </w:t>
+      </w:r>
+      <w:r>
+        <w:t xml:space="preserve">do not </w:t>
+      </w:r>
+      <w:r>
+        <w:t>average to zero and converge</w:t>
+      </w:r>
+      <w:r>
+        <w:t>, as we can see that as time progresses, th</w:t>
+      </w:r>
+      <w:r>
+        <w:t>ose</w:t>
+      </w:r>
+      <w:r>
+        <w:t xml:space="preserve"> errors oscillate.</w:t>
+      </w:r>
+    </w:p>
+    <w:p>
+      <w:r>
+        <w:t xml:space="preserve">This </w:t>
+      </w:r>
+      <w:r>
+        <w:t>problem</w:t>
+      </w:r>
+      <w:r>
+        <w:t xml:space="preserve"> could not be </w:t>
+      </w:r>
+      <w:r>
+        <w:t xml:space="preserve">averted </w:t>
+      </w:r>
+      <w:r>
+        <w:t xml:space="preserve">regardless of the corresponding </w:t>
+      </w:r>
+      <m:oMath>
+        <m:sSub>
+          <m:sSubPr>
+            <m:ctrlPr>
+              <w:rPr>
+                <w:rFonts w:ascii="Cambria Math" w:hAnsi="Cambria Math"/>
+                <w:i/>
+              </w:rPr>
+            </m:ctrlPr>
+          </m:sSubPr>
+          <m:e>
+            <m:r>
+              <w:rPr>
+                <w:rFonts w:ascii="Cambria Math" w:hAnsi="Cambria Math"/>
+              </w:rPr>
+              <m:t>Q</m:t>
+            </m:r>
+          </m:e>
+          <m:sub>
+            <m:r>
+              <w:rPr>
+                <w:rFonts w:ascii="Cambria Math" w:hAnsi="Cambria Math"/>
+              </w:rPr>
+              <m:t>KF</m:t>
+            </m:r>
+          </m:sub>
+        </m:sSub>
+      </m:oMath>
+      <w:r>
+        <w:t xml:space="preserve"> elements </w:t>
+      </w:r>
+      <w:r>
+        <w:t>selected</w:t>
+      </w:r>
+      <w:r>
+        <w:t xml:space="preserve"> (here we are referring to elements (4,4) and (6,6) that correspond to </w:t>
+      </w:r>
+      <m:oMath>
+        <m:sSub>
+          <m:sSubPr>
+            <m:ctrlPr>
+              <w:rPr>
+                <w:rFonts w:ascii="Cambria Math" w:hAnsi="Cambria Math"/>
+                <w:i/>
+              </w:rPr>
+            </m:ctrlPr>
+          </m:sSubPr>
+          <m:e>
+            <m:r>
+              <w:rPr>
+                <w:rFonts w:ascii="Cambria Math" w:hAnsi="Cambria Math"/>
+              </w:rPr>
+              <m:t>ξ</m:t>
+            </m:r>
+          </m:e>
+          <m:sub>
+            <m:r>
+              <w:rPr>
+                <w:rFonts w:ascii="Cambria Math" w:hAnsi="Cambria Math"/>
+              </w:rPr>
+              <m:t>a</m:t>
+            </m:r>
+          </m:sub>
+        </m:sSub>
+      </m:oMath>
+      <w:r>
+        <w:t xml:space="preserve"> and </w:t>
+      </w:r>
+      <m:oMath>
+        <m:sSub>
+          <m:sSubPr>
+            <m:ctrlPr>
+              <w:rPr>
+                <w:rFonts w:ascii="Cambria Math" w:hAnsi="Cambria Math"/>
+                <w:i/>
+              </w:rPr>
+            </m:ctrlPr>
+          </m:sSubPr>
+          <m:e>
+            <m:r>
+              <w:rPr>
+                <w:rFonts w:ascii="Cambria Math" w:hAnsi="Cambria Math"/>
+              </w:rPr>
+              <m:t>η</m:t>
+            </m:r>
+          </m:e>
+          <m:sub>
+            <m:r>
+              <w:rPr>
+                <w:rFonts w:ascii="Cambria Math" w:hAnsi="Cambria Math"/>
+              </w:rPr>
+              <m:t>a</m:t>
+            </m:r>
+          </m:sub>
+        </m:sSub>
+      </m:oMath>
+      <w:r>
+        <w:t>)</w:t>
+      </w:r>
+      <w:r>
+        <w:t xml:space="preserve">, and </w:t>
+      </w:r>
+      <w:r>
+        <w:t>hence</w:t>
+      </w:r>
+      <w:r>
+        <w:t xml:space="preserve"> the </w:t>
+      </w:r>
+      <w:r>
+        <w:t>innovation</w:t>
+      </w:r>
+      <w:r>
+        <w:t xml:space="preserve"> </w:t>
+      </w:r>
+      <w:r>
+        <w:lastRenderedPageBreak/>
+        <w:t>errors carr</w:t>
+      </w:r>
+      <w:r>
+        <w:t>ied</w:t>
+      </w:r>
+      <w:r>
+        <w:t xml:space="preserve"> over</w:t>
+      </w:r>
+      <w:r>
+        <w:t xml:space="preserve"> to the state estimates</w:t>
+      </w:r>
+      <w:r>
+        <w:t xml:space="preserve">. For </w:t>
+      </w:r>
+      <w:r>
+        <w:t>instance,</w:t>
+      </w:r>
+      <w:r>
+        <w:t xml:space="preserve"> </w:t>
+      </w:r>
+      <w:r>
+        <w:t xml:space="preserve">the state estimate errors for </w:t>
+      </w:r>
+      <m:oMath>
+        <m:sSub>
+          <m:sSubPr>
+            <m:ctrlPr>
+              <w:rPr>
+                <w:rFonts w:ascii="Cambria Math" w:hAnsi="Cambria Math"/>
+                <w:i/>
+              </w:rPr>
+            </m:ctrlPr>
+          </m:sSubPr>
+          <m:e>
+            <m:r>
+              <w:rPr>
+                <w:rFonts w:ascii="Cambria Math" w:hAnsi="Cambria Math"/>
+              </w:rPr>
+              <m:t>ξ</m:t>
+            </m:r>
+          </m:e>
+          <m:sub>
+            <m:r>
+              <w:rPr>
+                <w:rFonts w:ascii="Cambria Math" w:hAnsi="Cambria Math"/>
+              </w:rPr>
+              <m:t>g</m:t>
+            </m:r>
+          </m:sub>
+        </m:sSub>
+      </m:oMath>
+      <w:r>
+        <w:t xml:space="preserve"> and </w:t>
+      </w:r>
+      <m:oMath>
+        <m:sSub>
+          <m:sSubPr>
+            <m:ctrlPr>
+              <w:rPr>
+                <w:rFonts w:ascii="Cambria Math" w:hAnsi="Cambria Math"/>
+                <w:i/>
+              </w:rPr>
+            </m:ctrlPr>
+          </m:sSubPr>
+          <m:e>
+            <m:r>
+              <w:rPr>
+                <w:rFonts w:ascii="Cambria Math" w:hAnsi="Cambria Math"/>
+              </w:rPr>
+              <m:t>η</m:t>
+            </m:r>
+          </m:e>
+          <m:sub>
+            <m:r>
+              <w:rPr>
+                <w:rFonts w:ascii="Cambria Math" w:hAnsi="Cambria Math"/>
+              </w:rPr>
+              <m:t>g</m:t>
+            </m:r>
+          </m:sub>
+        </m:sSub>
+      </m:oMath>
+      <w:r>
+        <w:t xml:space="preserve"> </w:t>
+      </w:r>
+      <w:r>
+        <w:t>(UGV positions)</w:t>
+      </w:r>
+      <w:r>
+        <w:t xml:space="preserve"> in </w:t>
+      </w:r>
+      <w:r>
+        <w:fldChar w:fldCharType="begin"/>
+      </w:r>
+      <w:r>
+        <w:instrText xml:space="preserve"> REF _Ref57756391 \h </w:instrText>
+      </w:r>
+      <w:r>
+        <w:fldChar w:fldCharType="separate"/>
+      </w:r>
+      <w:r>
+        <w:t xml:space="preserve">Figure </w:t>
+      </w:r>
+      <w:r>
+        <w:rPr>
+          <w:noProof/>
+        </w:rPr>
+        <w:t>3</w:t>
+      </w:r>
+      <w:r>
+        <w:fldChar w:fldCharType="end"/>
+      </w:r>
+      <w:r>
+        <w:t xml:space="preserve"> </w:t>
+      </w:r>
+      <w:r>
+        <w:t xml:space="preserve">also grows over time instead of averaging to </w:t>
+      </w:r>
+      <w:r>
+        <w:t>zero</w:t>
+      </w:r>
+      <w:r>
+        <w:t xml:space="preserve"> and converging. Just observing the state estimates</w:t>
+      </w:r>
+      <w:r>
+        <w:t xml:space="preserve"> for </w:t>
+      </w:r>
+      <m:oMath>
+        <m:sSub>
+          <m:sSubPr>
+            <m:ctrlPr>
+              <w:rPr>
+                <w:rFonts w:ascii="Cambria Math" w:hAnsi="Cambria Math"/>
+                <w:i/>
+              </w:rPr>
+            </m:ctrlPr>
+          </m:sSubPr>
+          <m:e>
+            <m:r>
+              <w:rPr>
+                <w:rFonts w:ascii="Cambria Math" w:hAnsi="Cambria Math"/>
+              </w:rPr>
+              <m:t>ξ</m:t>
+            </m:r>
+          </m:e>
+          <m:sub>
+            <m:r>
+              <w:rPr>
+                <w:rFonts w:ascii="Cambria Math" w:hAnsi="Cambria Math"/>
+              </w:rPr>
+              <m:t>g</m:t>
+            </m:r>
+          </m:sub>
+        </m:sSub>
+      </m:oMath>
+      <w:r>
+        <w:t xml:space="preserve"> and </w:t>
+      </w:r>
+      <m:oMath>
+        <m:sSub>
+          <m:sSubPr>
+            <m:ctrlPr>
+              <w:rPr>
+                <w:rFonts w:ascii="Cambria Math" w:hAnsi="Cambria Math"/>
+                <w:i/>
+              </w:rPr>
+            </m:ctrlPr>
+          </m:sSubPr>
+          <m:e>
+            <m:r>
+              <w:rPr>
+                <w:rFonts w:ascii="Cambria Math" w:hAnsi="Cambria Math"/>
+              </w:rPr>
+              <m:t>η</m:t>
+            </m:r>
+          </m:e>
+          <m:sub>
+            <m:r>
+              <w:rPr>
+                <w:rFonts w:ascii="Cambria Math" w:hAnsi="Cambria Math"/>
+              </w:rPr>
+              <m:t>g</m:t>
+            </m:r>
+          </m:sub>
+        </m:sSub>
+      </m:oMath>
+      <w:r>
+        <w:t xml:space="preserve"> in </w:t>
+      </w:r>
+      <w:r>
+        <w:fldChar w:fldCharType="begin"/>
+      </w:r>
+      <w:r>
+        <w:instrText xml:space="preserve"> REF _Ref57756392 \h </w:instrText>
+      </w:r>
+      <w:r>
+        <w:fldChar w:fldCharType="separate"/>
+      </w:r>
+      <w:r>
+        <w:t xml:space="preserve">Figure </w:t>
+      </w:r>
+      <w:r>
+        <w:rPr>
+          <w:noProof/>
+        </w:rPr>
         <w:t>4</w:t>
       </w:r>
       <w:r>
         <w:fldChar w:fldCharType="end"/>
       </w:r>
       <w:r>
+        <w:t xml:space="preserve">, </w:t>
+      </w:r>
+      <w:r>
+        <w:t xml:space="preserve">we can see that they maintain </w:t>
+      </w:r>
+      <w:r>
+        <w:t xml:space="preserve">a </w:t>
+      </w:r>
+      <w:r>
+        <w:t>similar behavior to the truth model</w:t>
+      </w:r>
+      <w:r>
+        <w:t xml:space="preserve"> however as time progresses the state estimates experience significant deviat</w:t>
+      </w:r>
+      <w:r>
+        <w:t>ion</w:t>
+      </w:r>
+      <w:r>
+        <w:t xml:space="preserve"> from the truth model</w:t>
+      </w:r>
+      <w:r>
+        <w:t>.</w:t>
+      </w:r>
+    </w:p>
+    <w:p>
+      <w:r>
+        <w:t xml:space="preserve">On another note, </w:t>
+      </w:r>
+      <w:r>
+        <w:t xml:space="preserve">the state estimates for the UAV’s positions appear to match the truth model, however a closer look at the state estimate errors </w:t>
+      </w:r>
+      <w:r>
+        <w:t xml:space="preserve">in </w:t>
+      </w:r>
+      <w:r>
+        <w:fldChar w:fldCharType="begin"/>
+      </w:r>
+      <w:r>
+        <w:instrText xml:space="preserve"> REF _Ref57756391 \h </w:instrText>
+      </w:r>
+      <w:r>
+        <w:fldChar w:fldCharType="separate"/>
+      </w:r>
+      <w:r>
+        <w:t xml:space="preserve">Figure </w:t>
+      </w:r>
+      <w:r>
+        <w:rPr>
+          <w:noProof/>
+        </w:rPr>
+        <w:t>3</w:t>
+      </w:r>
+      <w:r>
+        <w:fldChar w:fldCharType="end"/>
+      </w:r>
+      <w:r>
+        <w:t xml:space="preserve"> </w:t>
+      </w:r>
+      <w:r>
+        <w:t xml:space="preserve">shows that the estimate is getting further from the truth model as time progresses. We do not see this in the state estimate curves because the magnitudes of </w:t>
+      </w:r>
+      <m:oMath>
+        <m:sSub>
+          <m:sSubPr>
+            <m:ctrlPr>
+              <w:rPr>
+                <w:rFonts w:ascii="Cambria Math" w:hAnsi="Cambria Math"/>
+                <w:i/>
+              </w:rPr>
+            </m:ctrlPr>
+          </m:sSubPr>
+          <m:e>
+            <m:r>
+              <w:rPr>
+                <w:rFonts w:ascii="Cambria Math" w:hAnsi="Cambria Math"/>
+              </w:rPr>
+              <m:t>ξ</m:t>
+            </m:r>
+          </m:e>
+          <m:sub>
+            <m:r>
+              <w:rPr>
+                <w:rFonts w:ascii="Cambria Math" w:hAnsi="Cambria Math"/>
+              </w:rPr>
+              <m:t>a</m:t>
+            </m:r>
+          </m:sub>
+        </m:sSub>
+      </m:oMath>
+      <w:r>
         <w:t xml:space="preserve"> and </w:t>
       </w:r>
+      <m:oMath>
+        <m:sSub>
+          <m:sSubPr>
+            <m:ctrlPr>
+              <w:rPr>
+                <w:rFonts w:ascii="Cambria Math" w:hAnsi="Cambria Math"/>
+                <w:i/>
+              </w:rPr>
+            </m:ctrlPr>
+          </m:sSubPr>
+          <m:e>
+            <m:r>
+              <w:rPr>
+                <w:rFonts w:ascii="Cambria Math" w:hAnsi="Cambria Math"/>
+              </w:rPr>
+              <m:t>η</m:t>
+            </m:r>
+          </m:e>
+          <m:sub>
+            <m:r>
+              <w:rPr>
+                <w:rFonts w:ascii="Cambria Math" w:hAnsi="Cambria Math"/>
+              </w:rPr>
+              <m:t>a</m:t>
+            </m:r>
+          </m:sub>
+        </m:sSub>
+      </m:oMath>
+      <w:r>
+        <w:t xml:space="preserve"> are large, i.e. approximately ranging between -100m and 100m</w:t>
+      </w:r>
+      <w:r>
+        <w:t>, while the errors are miniscule in comparison (in terms of magnitude)</w:t>
+      </w:r>
+      <w:r>
+        <w:t xml:space="preserve">. We predict that we will observe </w:t>
+      </w:r>
+      <w:r>
+        <w:t xml:space="preserve">a significant </w:t>
+      </w:r>
+      <w:r>
+        <w:t xml:space="preserve">deviation in state estimates </w:t>
+      </w:r>
+      <w:r>
+        <w:t xml:space="preserve">from the truth model </w:t>
+      </w:r>
+      <w:r>
+        <w:t xml:space="preserve">if the duration of the operation </w:t>
+      </w:r>
+      <w:r>
+        <w:t>is increased.</w:t>
+      </w:r>
+    </w:p>
+    <w:p>
+      <w:r>
+        <w:t>Additionally, t</w:t>
+      </w:r>
+      <w:r>
+        <w:t xml:space="preserve">he angle estimates </w:t>
+      </w:r>
+      <m:oMath>
+        <m:sSub>
+          <m:sSubPr>
+            <m:ctrlPr>
+              <w:rPr>
+                <w:rFonts w:ascii="Cambria Math" w:hAnsi="Cambria Math"/>
+                <w:i/>
+              </w:rPr>
+            </m:ctrlPr>
+          </m:sSubPr>
+          <m:e>
+            <m:r>
+              <w:rPr>
+                <w:rFonts w:ascii="Cambria Math" w:hAnsi="Cambria Math"/>
+              </w:rPr>
+              <m:t>θ</m:t>
+            </m:r>
+          </m:e>
+          <m:sub>
+            <m:r>
+              <w:rPr>
+                <w:rFonts w:ascii="Cambria Math" w:hAnsi="Cambria Math"/>
+              </w:rPr>
+              <m:t>g</m:t>
+            </m:r>
+          </m:sub>
+        </m:sSub>
+      </m:oMath>
+      <w:r>
+        <w:t xml:space="preserve"> and </w:t>
+      </w:r>
+      <m:oMath>
+        <m:sSub>
+          <m:sSubPr>
+            <m:ctrlPr>
+              <w:rPr>
+                <w:rFonts w:ascii="Cambria Math" w:hAnsi="Cambria Math"/>
+                <w:i/>
+              </w:rPr>
+            </m:ctrlPr>
+          </m:sSubPr>
+          <m:e>
+            <m:r>
+              <w:rPr>
+                <w:rFonts w:ascii="Cambria Math" w:hAnsi="Cambria Math"/>
+              </w:rPr>
+              <m:t>θ</m:t>
+            </m:r>
+          </m:e>
+          <m:sub>
+            <m:r>
+              <w:rPr>
+                <w:rFonts w:ascii="Cambria Math" w:hAnsi="Cambria Math"/>
+              </w:rPr>
+              <m:t>a</m:t>
+            </m:r>
+          </m:sub>
+        </m:sSub>
+      </m:oMath>
+      <w:r>
+        <w:t xml:space="preserve"> are not significantly </w:t>
+      </w:r>
+      <w:r>
+        <w:t>a</w:t>
+      </w:r>
+      <w:r>
+        <w:t xml:space="preserve">ffected </w:t>
+      </w:r>
+      <w:r>
+        <w:t>as they are more dependent on the control inputs</w:t>
+      </w:r>
+      <w:r>
+        <w:t>.</w:t>
+      </w:r>
+    </w:p>
+    <w:p>
+      <w:r>
+        <w:t xml:space="preserve">Now while the state estimation errors for </w:t>
+      </w:r>
+      <m:oMath>
+        <m:sSub>
+          <m:sSubPr>
+            <m:ctrlPr>
+              <w:rPr>
+                <w:rFonts w:ascii="Cambria Math" w:hAnsi="Cambria Math"/>
+                <w:i/>
+              </w:rPr>
+            </m:ctrlPr>
+          </m:sSubPr>
+          <m:e>
+            <m:r>
+              <w:rPr>
+                <w:rFonts w:ascii="Cambria Math" w:hAnsi="Cambria Math"/>
+              </w:rPr>
+              <m:t>η</m:t>
+            </m:r>
+          </m:e>
+          <m:sub>
+            <m:r>
+              <w:rPr>
+                <w:rFonts w:ascii="Cambria Math" w:hAnsi="Cambria Math"/>
+              </w:rPr>
+              <m:t>g</m:t>
+            </m:r>
+          </m:sub>
+        </m:sSub>
+      </m:oMath>
+      <w:r>
+        <w:t xml:space="preserve">, </w:t>
+      </w:r>
+      <m:oMath>
+        <m:sSub>
+          <m:sSubPr>
+            <m:ctrlPr>
+              <w:rPr>
+                <w:rFonts w:ascii="Cambria Math" w:hAnsi="Cambria Math"/>
+                <w:i/>
+              </w:rPr>
+            </m:ctrlPr>
+          </m:sSubPr>
+          <m:e>
+            <m:r>
+              <w:rPr>
+                <w:rFonts w:ascii="Cambria Math" w:hAnsi="Cambria Math"/>
+              </w:rPr>
+              <m:t>ξ</m:t>
+            </m:r>
+          </m:e>
+          <m:sub>
+            <m:r>
+              <w:rPr>
+                <w:rFonts w:ascii="Cambria Math" w:hAnsi="Cambria Math"/>
+              </w:rPr>
+              <m:t>g</m:t>
+            </m:r>
+          </m:sub>
+        </m:sSub>
+      </m:oMath>
+      <w:r>
+        <w:t xml:space="preserve">, </w:t>
+      </w:r>
+      <m:oMath>
+        <m:sSub>
+          <m:sSubPr>
+            <m:ctrlPr>
+              <w:rPr>
+                <w:rFonts w:ascii="Cambria Math" w:hAnsi="Cambria Math"/>
+                <w:i/>
+              </w:rPr>
+            </m:ctrlPr>
+          </m:sSubPr>
+          <m:e>
+            <m:r>
+              <w:rPr>
+                <w:rFonts w:ascii="Cambria Math" w:hAnsi="Cambria Math"/>
+              </w:rPr>
+              <m:t>η</m:t>
+            </m:r>
+          </m:e>
+          <m:sub>
+            <m:r>
+              <w:rPr>
+                <w:rFonts w:ascii="Cambria Math" w:hAnsi="Cambria Math"/>
+              </w:rPr>
+              <m:t>a</m:t>
+            </m:r>
+          </m:sub>
+        </m:sSub>
+      </m:oMath>
+      <w:r>
+        <w:t xml:space="preserve"> and </w:t>
+      </w:r>
+      <m:oMath>
+        <m:sSub>
+          <m:sSubPr>
+            <m:ctrlPr>
+              <w:rPr>
+                <w:rFonts w:ascii="Cambria Math" w:hAnsi="Cambria Math"/>
+                <w:i/>
+              </w:rPr>
+            </m:ctrlPr>
+          </m:sSubPr>
+          <m:e>
+            <m:r>
+              <w:rPr>
+                <w:rFonts w:ascii="Cambria Math" w:hAnsi="Cambria Math"/>
+              </w:rPr>
+              <m:t>ξ</m:t>
+            </m:r>
+          </m:e>
+          <m:sub>
+            <m:r>
+              <w:rPr>
+                <w:rFonts w:ascii="Cambria Math" w:hAnsi="Cambria Math"/>
+              </w:rPr>
+              <m:t>a</m:t>
+            </m:r>
+          </m:sub>
+        </m:sSub>
+      </m:oMath>
+      <w:r>
+        <w:t xml:space="preserve"> </w:t>
+      </w:r>
+      <w:r>
+        <w:t>do not converge</w:t>
+      </w:r>
+      <w:r>
+        <w:t xml:space="preserve"> and average to </w:t>
+      </w:r>
+      <w:r>
+        <w:t>zero</w:t>
+      </w:r>
+      <w:r>
+        <w:t>, their covariances do</w:t>
+      </w:r>
+      <w:r>
+        <w:t xml:space="preserve"> converge</w:t>
+      </w:r>
+      <w:r>
+        <w:t>. In fact, all the covariances of the state estimates (</w:t>
+      </w:r>
+      <m:oMath>
+        <m:sSup>
+          <m:sSupPr>
+            <m:ctrlPr>
+              <w:rPr>
+                <w:rFonts w:ascii="Cambria Math" w:hAnsi="Cambria Math"/>
+                <w:i/>
+              </w:rPr>
+            </m:ctrlPr>
+          </m:sSupPr>
+          <m:e>
+            <m:r>
+              <w:rPr>
+                <w:rFonts w:ascii="Cambria Math" w:hAnsi="Cambria Math"/>
+              </w:rPr>
+              <m:t>P</m:t>
+            </m:r>
+          </m:e>
+          <m:sup>
+            <m:r>
+              <w:rPr>
+                <w:rFonts w:ascii="Cambria Math" w:hAnsi="Cambria Math"/>
+              </w:rPr>
+              <m:t>+</m:t>
+            </m:r>
+          </m:sup>
+        </m:sSup>
+      </m:oMath>
+      <w:r>
+        <w:t>) and measurement estimates (</w:t>
+      </w:r>
+      <m:oMath>
+        <m:sSup>
+          <m:sSupPr>
+            <m:ctrlPr>
+              <w:rPr>
+                <w:rFonts w:ascii="Cambria Math" w:hAnsi="Cambria Math"/>
+                <w:i/>
+              </w:rPr>
+            </m:ctrlPr>
+          </m:sSupPr>
+          <m:e>
+            <m:r>
+              <w:rPr>
+                <w:rFonts w:ascii="Cambria Math" w:hAnsi="Cambria Math"/>
+              </w:rPr>
+              <m:t>S</m:t>
+            </m:r>
+          </m:e>
+          <m:sup>
+            <m:r>
+              <w:rPr>
+                <w:rFonts w:ascii="Cambria Math" w:hAnsi="Cambria Math"/>
+              </w:rPr>
+              <m:t>-</m:t>
+            </m:r>
+          </m:sup>
+        </m:sSup>
+      </m:oMath>
+      <w:r>
+        <w:t>) converge.</w:t>
+      </w:r>
+    </w:p>
+    <w:p/>
+    <w:p>
+      <w:r>
+        <w:t>We will no</w:t>
+      </w:r>
+      <w:r>
+        <w:t>w</w:t>
+      </w:r>
+      <w:r>
+        <w:t xml:space="preserve"> look at the NEES and NIS tests for the LKF. Referring to </w:t>
+      </w:r>
       <w:r>
         <w:fldChar w:fldCharType="begin"/>
       </w:r>
       <w:r>
-        <w:instrText xml:space="preserve"> REF _Ref58008438 \h </w:instrText>
+        <w:instrText xml:space="preserve"> REF _Ref57756389 \h </w:instrText>
       </w:r>
       <w:r>
         <w:fldChar w:fldCharType="separate"/>
@@ -5191,10 +6143,22 @@
         <w:fldChar w:fldCharType="end"/>
       </w:r>
       <w:r>
-        <w:t>, we see that the LKF has done a decent job in estimating the measurements however</w:t>
-      </w:r>
-      <w:r>
-        <w:t xml:space="preserve"> the range of errors for the positions of the UAV </w:t>
+        <w:t xml:space="preserve">, we can see that the NIS test is, to an extent, being satisfied, however </w:t>
+      </w:r>
+      <w:r>
+        <w:t xml:space="preserve">as </w:t>
+      </w:r>
+      <w:r>
+        <w:t xml:space="preserve">time progresses the NIS data exceed the confidence intervals. </w:t>
+      </w:r>
+      <w:r>
+        <w:t xml:space="preserve">This overlaps with the previous observation of how the measurement estimates </w:t>
+      </w:r>
+      <w:r>
+        <w:t>for</w:t>
+      </w:r>
+      <w:r>
+        <w:t xml:space="preserve">  </w:t>
       </w:r>
       <m:oMath>
         <m:sSub>
@@ -5287,267 +6251,36 @@
         </m:sSub>
       </m:oMath>
       <w:r>
-        <w:t xml:space="preserve"> are large. Furthermore, these measurement estimate errors do not </w:t>
-      </w:r>
-      <w:r>
-        <w:t>average to zero and converge</w:t>
-      </w:r>
-      <w:r>
-        <w:t>, as we can see that as time progresses, the errors oscillate.</w:t>
+        <w:t xml:space="preserve"> deviate significantly </w:t>
+      </w:r>
+      <w:r>
+        <w:t>as time</w:t>
+      </w:r>
+      <w:r>
+        <w:t xml:space="preserve"> </w:t>
+      </w:r>
+      <w:r>
+        <w:t>progresses</w:t>
+      </w:r>
+      <w:r>
+        <w:t>.</w:t>
       </w:r>
     </w:p>
     <w:p>
       <w:r>
-        <w:t xml:space="preserve">This error could not be reduced regardless of the corresponding </w:t>
-      </w:r>
-      <m:oMath>
-        <m:sSub>
-          <m:sSubPr>
-            <m:ctrlPr>
-              <w:rPr>
-                <w:rFonts w:ascii="Cambria Math" w:hAnsi="Cambria Math"/>
-                <w:i/>
-              </w:rPr>
-            </m:ctrlPr>
-          </m:sSubPr>
-          <m:e>
-            <m:r>
-              <w:rPr>
-                <w:rFonts w:ascii="Cambria Math" w:hAnsi="Cambria Math"/>
-              </w:rPr>
-              <m:t>Q</m:t>
-            </m:r>
-          </m:e>
-          <m:sub>
-            <m:r>
-              <w:rPr>
-                <w:rFonts w:ascii="Cambria Math" w:hAnsi="Cambria Math"/>
-              </w:rPr>
-              <m:t>KF</m:t>
-            </m:r>
-          </m:sub>
-        </m:sSub>
-      </m:oMath>
-      <w:r>
-        <w:t xml:space="preserve"> elements selected, and this resulted in the estimation errors carrying over</w:t>
-      </w:r>
-      <w:r>
-        <w:t xml:space="preserve"> to the state estimates</w:t>
-      </w:r>
-      <w:r>
-        <w:t xml:space="preserve">. For </w:t>
-      </w:r>
-      <w:r>
-        <w:t>instance,</w:t>
-      </w:r>
-      <w:r>
-        <w:t xml:space="preserve"> </w:t>
-      </w:r>
-      <w:r>
-        <w:t xml:space="preserve">the state estimate errors for </w:t>
-      </w:r>
-      <m:oMath>
-        <m:sSub>
-          <m:sSubPr>
-            <m:ctrlPr>
-              <w:rPr>
-                <w:rFonts w:ascii="Cambria Math" w:hAnsi="Cambria Math"/>
-                <w:i/>
-              </w:rPr>
-            </m:ctrlPr>
-          </m:sSubPr>
-          <m:e>
-            <m:r>
-              <w:rPr>
-                <w:rFonts w:ascii="Cambria Math" w:hAnsi="Cambria Math"/>
-              </w:rPr>
-              <m:t>ξ</m:t>
-            </m:r>
-          </m:e>
-          <m:sub>
-            <m:r>
-              <w:rPr>
-                <w:rFonts w:ascii="Cambria Math" w:hAnsi="Cambria Math"/>
-              </w:rPr>
-              <m:t>g</m:t>
-            </m:r>
-          </m:sub>
-        </m:sSub>
-      </m:oMath>
-      <w:r>
-        <w:t xml:space="preserve"> and </w:t>
-      </w:r>
-      <m:oMath>
-        <m:sSub>
-          <m:sSubPr>
-            <m:ctrlPr>
-              <w:rPr>
-                <w:rFonts w:ascii="Cambria Math" w:hAnsi="Cambria Math"/>
-                <w:i/>
-              </w:rPr>
-            </m:ctrlPr>
-          </m:sSubPr>
-          <m:e>
-            <m:r>
-              <w:rPr>
-                <w:rFonts w:ascii="Cambria Math" w:hAnsi="Cambria Math"/>
-              </w:rPr>
-              <m:t>η</m:t>
-            </m:r>
-          </m:e>
-          <m:sub>
-            <m:r>
-              <w:rPr>
-                <w:rFonts w:ascii="Cambria Math" w:hAnsi="Cambria Math"/>
-              </w:rPr>
-              <m:t>g</m:t>
-            </m:r>
-          </m:sub>
-        </m:sSub>
-      </m:oMath>
-      <w:r>
-        <w:t xml:space="preserve"> </w:t>
-      </w:r>
-      <w:r>
-        <w:t>(UGV positions)</w:t>
-      </w:r>
-      <w:r>
-        <w:t xml:space="preserve"> in </w:t>
-      </w:r>
-      <w:r>
-        <w:fldChar w:fldCharType="begin"/>
-      </w:r>
-      <w:r>
-        <w:instrText xml:space="preserve"> REF _Ref57756391 \h </w:instrText>
-      </w:r>
-      <w:r>
-        <w:fldChar w:fldCharType="separate"/>
-      </w:r>
-      <w:r>
-        <w:t xml:space="preserve">Figure </w:t>
-      </w:r>
-      <w:r>
-        <w:rPr>
-          <w:noProof/>
-        </w:rPr>
-        <w:t>2</w:t>
-      </w:r>
-      <w:r>
-        <w:fldChar w:fldCharType="end"/>
-      </w:r>
-      <w:r>
-        <w:t xml:space="preserve"> </w:t>
-      </w:r>
-      <w:r>
-        <w:t xml:space="preserve">also grows over time instead of averaging to </w:t>
-      </w:r>
-      <w:r>
-        <w:t>zero</w:t>
-      </w:r>
-      <w:r>
-        <w:t xml:space="preserve"> </w:t>
-      </w:r>
-      <w:r>
-        <w:lastRenderedPageBreak/>
-        <w:t>and converging. Just observing the state estimates</w:t>
-      </w:r>
-      <w:r>
-        <w:t xml:space="preserve"> for </w:t>
-      </w:r>
-      <m:oMath>
-        <m:sSub>
-          <m:sSubPr>
-            <m:ctrlPr>
-              <w:rPr>
-                <w:rFonts w:ascii="Cambria Math" w:hAnsi="Cambria Math"/>
-                <w:i/>
-              </w:rPr>
-            </m:ctrlPr>
-          </m:sSubPr>
-          <m:e>
-            <m:r>
-              <w:rPr>
-                <w:rFonts w:ascii="Cambria Math" w:hAnsi="Cambria Math"/>
-              </w:rPr>
-              <m:t>ξ</m:t>
-            </m:r>
-          </m:e>
-          <m:sub>
-            <m:r>
-              <w:rPr>
-                <w:rFonts w:ascii="Cambria Math" w:hAnsi="Cambria Math"/>
-              </w:rPr>
-              <m:t>g</m:t>
-            </m:r>
-          </m:sub>
-        </m:sSub>
-      </m:oMath>
-      <w:r>
-        <w:t xml:space="preserve"> and </w:t>
-      </w:r>
-      <m:oMath>
-        <m:sSub>
-          <m:sSubPr>
-            <m:ctrlPr>
-              <w:rPr>
-                <w:rFonts w:ascii="Cambria Math" w:hAnsi="Cambria Math"/>
-                <w:i/>
-              </w:rPr>
-            </m:ctrlPr>
-          </m:sSubPr>
-          <m:e>
-            <m:r>
-              <w:rPr>
-                <w:rFonts w:ascii="Cambria Math" w:hAnsi="Cambria Math"/>
-              </w:rPr>
-              <m:t>η</m:t>
-            </m:r>
-          </m:e>
-          <m:sub>
-            <m:r>
-              <w:rPr>
-                <w:rFonts w:ascii="Cambria Math" w:hAnsi="Cambria Math"/>
-              </w:rPr>
-              <m:t>g</m:t>
-            </m:r>
-          </m:sub>
-        </m:sSub>
-      </m:oMath>
-      <w:r>
-        <w:t xml:space="preserve"> in </w:t>
-      </w:r>
-      <w:r>
-        <w:fldChar w:fldCharType="begin"/>
-      </w:r>
-      <w:r>
-        <w:instrText xml:space="preserve"> REF _Ref57756392 \h </w:instrText>
-      </w:r>
-      <w:r>
-        <w:fldChar w:fldCharType="separate"/>
-      </w:r>
-      <w:r>
-        <w:t xml:space="preserve">Figure </w:t>
-      </w:r>
-      <w:r>
-        <w:rPr>
-          <w:noProof/>
-        </w:rPr>
-        <w:t>3</w:t>
-      </w:r>
-      <w:r>
-        <w:fldChar w:fldCharType="end"/>
-      </w:r>
-      <w:r>
-        <w:t xml:space="preserve">, </w:t>
-      </w:r>
-      <w:r>
-        <w:t>we can see that they maintain similar behavior to the truth model</w:t>
-      </w:r>
-      <w:r>
-        <w:t xml:space="preserve"> however as time progresses the state estimates experience significant deviat</w:t>
-      </w:r>
-      <w:r>
-        <w:t>ion</w:t>
+        <w:t xml:space="preserve">We can also see how the effect of this deviation carries over to the state estimate errors by looking at the NEES test where the points are within the confidence interval in the beginning but very </w:t>
+      </w:r>
+      <w:r>
+        <w:t>quickly</w:t>
+      </w:r>
+      <w:r>
+        <w:t xml:space="preserve"> exceed </w:t>
+      </w:r>
+      <w:r>
+        <w:t xml:space="preserve">the </w:t>
+      </w:r>
+      <w:r>
+        <w:t>bounds</w:t>
       </w:r>
       <w:r>
         <w:t>.</w:t>
@@ -5555,588 +6288,6 @@
     </w:p>
     <w:p>
       <w:r>
-        <w:t xml:space="preserve">On another note, </w:t>
-      </w:r>
-      <w:r>
-        <w:t xml:space="preserve">the state estimates for the UAV’s positions appear to match the truth model, however a closer look at the state estimate errors </w:t>
-      </w:r>
-      <w:r>
-        <w:t xml:space="preserve">in </w:t>
-      </w:r>
-      <w:r>
-        <w:fldChar w:fldCharType="begin"/>
-      </w:r>
-      <w:r>
-        <w:instrText xml:space="preserve"> REF _Ref57756391 \h </w:instrText>
-      </w:r>
-      <w:r>
-        <w:fldChar w:fldCharType="separate"/>
-      </w:r>
-      <w:r>
-        <w:t xml:space="preserve">Figure </w:t>
-      </w:r>
-      <w:r>
-        <w:rPr>
-          <w:noProof/>
-        </w:rPr>
-        <w:t>2</w:t>
-      </w:r>
-      <w:r>
-        <w:fldChar w:fldCharType="end"/>
-      </w:r>
-      <w:r>
-        <w:t xml:space="preserve"> </w:t>
-      </w:r>
-      <w:r>
-        <w:t xml:space="preserve">shows that the estimate is getting further from the truth model as time progresses. We do not see this in the state estimate curves because the magnitudes of </w:t>
-      </w:r>
-      <m:oMath>
-        <m:sSub>
-          <m:sSubPr>
-            <m:ctrlPr>
-              <w:rPr>
-                <w:rFonts w:ascii="Cambria Math" w:hAnsi="Cambria Math"/>
-                <w:i/>
-              </w:rPr>
-            </m:ctrlPr>
-          </m:sSubPr>
-          <m:e>
-            <m:r>
-              <w:rPr>
-                <w:rFonts w:ascii="Cambria Math" w:hAnsi="Cambria Math"/>
-              </w:rPr>
-              <m:t>ξ</m:t>
-            </m:r>
-          </m:e>
-          <m:sub>
-            <m:r>
-              <w:rPr>
-                <w:rFonts w:ascii="Cambria Math" w:hAnsi="Cambria Math"/>
-              </w:rPr>
-              <m:t>a</m:t>
-            </m:r>
-          </m:sub>
-        </m:sSub>
-      </m:oMath>
-      <w:r>
-        <w:t xml:space="preserve"> and </w:t>
-      </w:r>
-      <m:oMath>
-        <m:sSub>
-          <m:sSubPr>
-            <m:ctrlPr>
-              <w:rPr>
-                <w:rFonts w:ascii="Cambria Math" w:hAnsi="Cambria Math"/>
-                <w:i/>
-              </w:rPr>
-            </m:ctrlPr>
-          </m:sSubPr>
-          <m:e>
-            <m:r>
-              <w:rPr>
-                <w:rFonts w:ascii="Cambria Math" w:hAnsi="Cambria Math"/>
-              </w:rPr>
-              <m:t>η</m:t>
-            </m:r>
-          </m:e>
-          <m:sub>
-            <m:r>
-              <w:rPr>
-                <w:rFonts w:ascii="Cambria Math" w:hAnsi="Cambria Math"/>
-              </w:rPr>
-              <m:t>a</m:t>
-            </m:r>
-          </m:sub>
-        </m:sSub>
-      </m:oMath>
-      <w:r>
-        <w:t xml:space="preserve"> are large, i.e. approximately ranging between -100m and 100m. We predict that we will observe </w:t>
-      </w:r>
-      <w:r>
-        <w:t xml:space="preserve">a significant </w:t>
-      </w:r>
-      <w:r>
-        <w:t xml:space="preserve">deviation in state estimates </w:t>
-      </w:r>
-      <w:r>
-        <w:t xml:space="preserve">from the truth model </w:t>
-      </w:r>
-      <w:r>
-        <w:t xml:space="preserve">if the duration of the operation </w:t>
-      </w:r>
-      <w:r>
-        <w:t>is increased.</w:t>
-      </w:r>
-    </w:p>
-    <w:p>
-      <w:r>
-        <w:t>Additionally, t</w:t>
-      </w:r>
-      <w:r>
-        <w:t xml:space="preserve">he angle estimates </w:t>
-      </w:r>
-      <m:oMath>
-        <m:sSub>
-          <m:sSubPr>
-            <m:ctrlPr>
-              <w:rPr>
-                <w:rFonts w:ascii="Cambria Math" w:hAnsi="Cambria Math"/>
-                <w:i/>
-              </w:rPr>
-            </m:ctrlPr>
-          </m:sSubPr>
-          <m:e>
-            <m:r>
-              <w:rPr>
-                <w:rFonts w:ascii="Cambria Math" w:hAnsi="Cambria Math"/>
-              </w:rPr>
-              <m:t>θ</m:t>
-            </m:r>
-          </m:e>
-          <m:sub>
-            <m:r>
-              <w:rPr>
-                <w:rFonts w:ascii="Cambria Math" w:hAnsi="Cambria Math"/>
-              </w:rPr>
-              <m:t>g</m:t>
-            </m:r>
-          </m:sub>
-        </m:sSub>
-      </m:oMath>
-      <w:r>
-        <w:t xml:space="preserve"> and </w:t>
-      </w:r>
-      <m:oMath>
-        <m:sSub>
-          <m:sSubPr>
-            <m:ctrlPr>
-              <w:rPr>
-                <w:rFonts w:ascii="Cambria Math" w:hAnsi="Cambria Math"/>
-                <w:i/>
-              </w:rPr>
-            </m:ctrlPr>
-          </m:sSubPr>
-          <m:e>
-            <m:r>
-              <w:rPr>
-                <w:rFonts w:ascii="Cambria Math" w:hAnsi="Cambria Math"/>
-              </w:rPr>
-              <m:t>θ</m:t>
-            </m:r>
-          </m:e>
-          <m:sub>
-            <m:r>
-              <w:rPr>
-                <w:rFonts w:ascii="Cambria Math" w:hAnsi="Cambria Math"/>
-              </w:rPr>
-              <m:t>a</m:t>
-            </m:r>
-          </m:sub>
-        </m:sSub>
-      </m:oMath>
-      <w:r>
-        <w:t xml:space="preserve"> are not significantly </w:t>
-      </w:r>
-      <w:r>
-        <w:t>a</w:t>
-      </w:r>
-      <w:r>
-        <w:t xml:space="preserve">ffected </w:t>
-      </w:r>
-      <w:r>
-        <w:t>as they are more dependent on the control inputs</w:t>
-      </w:r>
-      <w:r>
-        <w:t>.</w:t>
-      </w:r>
-    </w:p>
-    <w:p>
-      <w:r>
-        <w:t xml:space="preserve">Now while the state estimation errors for </w:t>
-      </w:r>
-      <m:oMath>
-        <m:sSub>
-          <m:sSubPr>
-            <m:ctrlPr>
-              <w:rPr>
-                <w:rFonts w:ascii="Cambria Math" w:hAnsi="Cambria Math"/>
-                <w:i/>
-              </w:rPr>
-            </m:ctrlPr>
-          </m:sSubPr>
-          <m:e>
-            <m:r>
-              <w:rPr>
-                <w:rFonts w:ascii="Cambria Math" w:hAnsi="Cambria Math"/>
-              </w:rPr>
-              <m:t>η</m:t>
-            </m:r>
-          </m:e>
-          <m:sub>
-            <m:r>
-              <w:rPr>
-                <w:rFonts w:ascii="Cambria Math" w:hAnsi="Cambria Math"/>
-              </w:rPr>
-              <m:t>g</m:t>
-            </m:r>
-          </m:sub>
-        </m:sSub>
-      </m:oMath>
-      <w:r>
-        <w:t xml:space="preserve">, </w:t>
-      </w:r>
-      <m:oMath>
-        <m:sSub>
-          <m:sSubPr>
-            <m:ctrlPr>
-              <w:rPr>
-                <w:rFonts w:ascii="Cambria Math" w:hAnsi="Cambria Math"/>
-                <w:i/>
-              </w:rPr>
-            </m:ctrlPr>
-          </m:sSubPr>
-          <m:e>
-            <m:r>
-              <w:rPr>
-                <w:rFonts w:ascii="Cambria Math" w:hAnsi="Cambria Math"/>
-              </w:rPr>
-              <m:t>ξ</m:t>
-            </m:r>
-          </m:e>
-          <m:sub>
-            <m:r>
-              <w:rPr>
-                <w:rFonts w:ascii="Cambria Math" w:hAnsi="Cambria Math"/>
-              </w:rPr>
-              <m:t>g</m:t>
-            </m:r>
-          </m:sub>
-        </m:sSub>
-      </m:oMath>
-      <w:r>
-        <w:t xml:space="preserve">, </w:t>
-      </w:r>
-      <m:oMath>
-        <m:sSub>
-          <m:sSubPr>
-            <m:ctrlPr>
-              <w:rPr>
-                <w:rFonts w:ascii="Cambria Math" w:hAnsi="Cambria Math"/>
-                <w:i/>
-              </w:rPr>
-            </m:ctrlPr>
-          </m:sSubPr>
-          <m:e>
-            <m:r>
-              <w:rPr>
-                <w:rFonts w:ascii="Cambria Math" w:hAnsi="Cambria Math"/>
-              </w:rPr>
-              <m:t>η</m:t>
-            </m:r>
-          </m:e>
-          <m:sub>
-            <m:r>
-              <w:rPr>
-                <w:rFonts w:ascii="Cambria Math" w:hAnsi="Cambria Math"/>
-              </w:rPr>
-              <m:t>a</m:t>
-            </m:r>
-          </m:sub>
-        </m:sSub>
-      </m:oMath>
-      <w:r>
-        <w:t xml:space="preserve"> and</w:t>
-      </w:r>
-      <w:r>
-        <w:t xml:space="preserve"> </w:t>
-      </w:r>
-      <m:oMath>
-        <m:sSub>
-          <m:sSubPr>
-            <m:ctrlPr>
-              <w:rPr>
-                <w:rFonts w:ascii="Cambria Math" w:hAnsi="Cambria Math"/>
-                <w:i/>
-              </w:rPr>
-            </m:ctrlPr>
-          </m:sSubPr>
-          <m:e>
-            <m:r>
-              <w:rPr>
-                <w:rFonts w:ascii="Cambria Math" w:hAnsi="Cambria Math"/>
-              </w:rPr>
-              <m:t>ξ</m:t>
-            </m:r>
-          </m:e>
-          <m:sub>
-            <m:r>
-              <w:rPr>
-                <w:rFonts w:ascii="Cambria Math" w:hAnsi="Cambria Math"/>
-              </w:rPr>
-              <m:t>a</m:t>
-            </m:r>
-          </m:sub>
-        </m:sSub>
-      </m:oMath>
-      <w:r>
-        <w:t xml:space="preserve"> </w:t>
-      </w:r>
-      <w:r>
-        <w:t>do not converge</w:t>
-      </w:r>
-      <w:r>
-        <w:t xml:space="preserve"> and average to </w:t>
-      </w:r>
-      <w:r>
-        <w:t>zero</w:t>
-      </w:r>
-      <w:r>
-        <w:t>, their covariances do</w:t>
-      </w:r>
-      <w:r>
-        <w:t xml:space="preserve"> converge</w:t>
-      </w:r>
-      <w:r>
-        <w:t>. In fact, all the covariances of the state estimates (</w:t>
-      </w:r>
-      <m:oMath>
-        <m:sSup>
-          <m:sSupPr>
-            <m:ctrlPr>
-              <w:rPr>
-                <w:rFonts w:ascii="Cambria Math" w:hAnsi="Cambria Math"/>
-                <w:i/>
-              </w:rPr>
-            </m:ctrlPr>
-          </m:sSupPr>
-          <m:e>
-            <m:r>
-              <w:rPr>
-                <w:rFonts w:ascii="Cambria Math" w:hAnsi="Cambria Math"/>
-              </w:rPr>
-              <m:t>P</m:t>
-            </m:r>
-          </m:e>
-          <m:sup>
-            <m:r>
-              <w:rPr>
-                <w:rFonts w:ascii="Cambria Math" w:hAnsi="Cambria Math"/>
-              </w:rPr>
-              <m:t>+</m:t>
-            </m:r>
-          </m:sup>
-        </m:sSup>
-      </m:oMath>
-      <w:r>
-        <w:t>) and measurement estimates (</w:t>
-      </w:r>
-      <m:oMath>
-        <m:sSup>
-          <m:sSupPr>
-            <m:ctrlPr>
-              <w:rPr>
-                <w:rFonts w:ascii="Cambria Math" w:hAnsi="Cambria Math"/>
-                <w:i/>
-              </w:rPr>
-            </m:ctrlPr>
-          </m:sSupPr>
-          <m:e>
-            <m:r>
-              <w:rPr>
-                <w:rFonts w:ascii="Cambria Math" w:hAnsi="Cambria Math"/>
-              </w:rPr>
-              <m:t>S</m:t>
-            </m:r>
-          </m:e>
-          <m:sup>
-            <m:r>
-              <w:rPr>
-                <w:rFonts w:ascii="Cambria Math" w:hAnsi="Cambria Math"/>
-              </w:rPr>
-              <m:t>-</m:t>
-            </m:r>
-          </m:sup>
-        </m:sSup>
-      </m:oMath>
-      <w:r>
-        <w:t>) converge.</w:t>
-      </w:r>
-    </w:p>
-    <w:p/>
-    <w:p>
-      <w:r>
-        <w:t>We will no</w:t>
-      </w:r>
-      <w:r>
-        <w:t>w</w:t>
-      </w:r>
-      <w:r>
-        <w:t xml:space="preserve"> look at the NEES and NIS tests for the LKF. Referring to </w:t>
-      </w:r>
-      <w:r>
-        <w:fldChar w:fldCharType="begin"/>
-      </w:r>
-      <w:r>
-        <w:instrText xml:space="preserve"> REF _Ref57756389 \h </w:instrText>
-      </w:r>
-      <w:r>
-        <w:fldChar w:fldCharType="separate"/>
-      </w:r>
-      <w:r>
-        <w:t xml:space="preserve">Figure </w:t>
-      </w:r>
-      <w:r>
-        <w:rPr>
-          <w:noProof/>
-        </w:rPr>
-        <w:t>1</w:t>
-      </w:r>
-      <w:r>
-        <w:fldChar w:fldCharType="end"/>
-      </w:r>
-      <w:r>
-        <w:t>, we can see that the NIS test is, to and extent, being satisfied, however a</w:t>
-      </w:r>
-      <w:r>
-        <w:t>s</w:t>
-      </w:r>
-      <w:r>
-        <w:t xml:space="preserve"> </w:t>
-      </w:r>
-      <w:r>
-        <w:t xml:space="preserve">the time progresses the NIS data exceed the confidence intervals. </w:t>
-      </w:r>
-      <w:r>
-        <w:t xml:space="preserve">This overlaps with the previous observation of how the measurement estimates </w:t>
-      </w:r>
-      <w:r>
-        <w:t>for</w:t>
-      </w:r>
-      <w:r>
-        <w:t xml:space="preserve"> </w:t>
-      </w:r>
-      <w:r>
-        <w:t xml:space="preserve"> </w:t>
-      </w:r>
-      <m:oMath>
-        <m:sSub>
-          <m:sSubPr>
-            <m:ctrlPr>
-              <w:rPr>
-                <w:rFonts w:ascii="Cambria Math" w:hAnsi="Cambria Math"/>
-                <w:i/>
-              </w:rPr>
-            </m:ctrlPr>
-          </m:sSubPr>
-          <m:e>
-            <m:r>
-              <w:rPr>
-                <w:rFonts w:ascii="Cambria Math" w:hAnsi="Cambria Math"/>
-              </w:rPr>
-              <m:t>ξ</m:t>
-            </m:r>
-          </m:e>
-          <m:sub>
-            <m:r>
-              <w:rPr>
-                <w:rFonts w:ascii="Cambria Math" w:hAnsi="Cambria Math"/>
-              </w:rPr>
-              <m:t>a</m:t>
-            </m:r>
-          </m:sub>
-        </m:sSub>
-      </m:oMath>
-      <w:r>
-        <w:t xml:space="preserve"> and </w:t>
-      </w:r>
-      <m:oMath>
-        <m:sSub>
-          <m:sSubPr>
-            <m:ctrlPr>
-              <w:rPr>
-                <w:rFonts w:ascii="Cambria Math" w:hAnsi="Cambria Math"/>
-                <w:i/>
-              </w:rPr>
-            </m:ctrlPr>
-          </m:sSubPr>
-          <m:e>
-            <m:r>
-              <w:rPr>
-                <w:rFonts w:ascii="Cambria Math" w:hAnsi="Cambria Math"/>
-              </w:rPr>
-              <m:t>η</m:t>
-            </m:r>
-          </m:e>
-          <m:sub>
-            <m:r>
-              <w:rPr>
-                <w:rFonts w:ascii="Cambria Math" w:hAnsi="Cambria Math"/>
-              </w:rPr>
-              <m:t>a</m:t>
-            </m:r>
-          </m:sub>
-        </m:sSub>
-      </m:oMath>
-      <w:r>
-        <w:t xml:space="preserve"> as well as the relative distance measurement </w:t>
-      </w:r>
-      <m:oMath>
-        <m:sSub>
-          <m:sSubPr>
-            <m:ctrlPr>
-              <w:rPr>
-                <w:rFonts w:ascii="Cambria Math" w:hAnsi="Cambria Math"/>
-                <w:i/>
-              </w:rPr>
-            </m:ctrlPr>
-          </m:sSubPr>
-          <m:e>
-            <m:r>
-              <w:rPr>
-                <w:rFonts w:ascii="Cambria Math" w:hAnsi="Cambria Math"/>
-              </w:rPr>
-              <m:t>ρ</m:t>
-            </m:r>
-          </m:e>
-          <m:sub>
-            <m:r>
-              <w:rPr>
-                <w:rFonts w:ascii="Cambria Math" w:hAnsi="Cambria Math"/>
-              </w:rPr>
-              <m:t>ga</m:t>
-            </m:r>
-          </m:sub>
-        </m:sSub>
-      </m:oMath>
-      <w:r>
-        <w:t xml:space="preserve"> deviate significantly </w:t>
-      </w:r>
-      <w:r>
-        <w:t>as time</w:t>
-      </w:r>
-      <w:r>
-        <w:t xml:space="preserve"> </w:t>
-      </w:r>
-      <w:r>
-        <w:t>progresses</w:t>
-      </w:r>
-      <w:r>
-        <w:t>.</w:t>
-      </w:r>
-    </w:p>
-    <w:p>
-      <w:r>
-        <w:t xml:space="preserve">We can also see how the effect of this deviation carries over to the state estimate errors by looking at the NEES test where the points are within the confidence interval in the beginning but very </w:t>
-      </w:r>
-      <w:r>
-        <w:t>quickly,</w:t>
-      </w:r>
-      <w:r>
-        <w:t xml:space="preserve"> they go beyond the limit.</w:t>
-      </w:r>
-    </w:p>
-    <w:p>
-      <w:r>
         <w:t xml:space="preserve">This tells us that the current configuration for the LKF </w:t>
       </w:r>
       <w:r>
@@ -6152,13 +6303,13 @@
         <w:t>period</w:t>
       </w:r>
       <w:r>
-        <w:t xml:space="preserve">. To reiterate, there is still room for more fine tuning of the LKF, but we believe that rather than wasting more time in tuning this further, a better </w:t>
-      </w:r>
-      <w:r>
-        <w:t>alternative</w:t>
-      </w:r>
-      <w:r>
-        <w:t xml:space="preserve"> would be preferred.</w:t>
+        <w:t xml:space="preserve">. To reiterate, there is still room for more fine tuning of the LKF, but we </w:t>
+      </w:r>
+      <w:r>
+        <w:t xml:space="preserve">found that for the time spent in fine tuning, the gains were indistinguishable. Hence an alternate estimator </w:t>
+      </w:r>
+      <w:r>
+        <w:t>would be preferred.</w:t>
       </w:r>
     </w:p>
     <w:p/>
@@ -6176,7 +6327,7 @@
     </w:p>
     <w:p>
       <w:r>
-        <w:t xml:space="preserve">The tuning procedure was arduous and complicated. </w:t>
+        <w:t xml:space="preserve">The tuning procedure was arduous. </w:t>
       </w:r>
       <w:r>
         <w:t>However,</w:t>
@@ -6195,7 +6346,10 @@
     </w:p>
     <w:p>
       <w:r>
-        <w:t xml:space="preserve">First we can conclude that the LKF fails to estimate the states for the system for an extended period of time. </w:t>
+        <w:t>First,</w:t>
+      </w:r>
+      <w:r>
+        <w:t xml:space="preserve"> we can conclude that the LKF fails to estimate the states for the system for an extended period of time. </w:t>
       </w:r>
       <w:r>
         <w:t xml:space="preserve">We tested this by increasing the time duration to &gt;100s and found that not only did the NIS values exceed the bounds, but the state estimates also showed significant deviation from the truth model. </w:t>
@@ -6213,10 +6367,7 @@
         <w:t xml:space="preserve"> calculated through linearization (first order approximates)</w:t>
       </w:r>
       <w:r>
-        <w:t xml:space="preserve">. This is probably because the measurement noise covariances corresponding to </w:t>
-      </w:r>
-      <w:r>
-        <w:t xml:space="preserve"> </w:t>
+        <w:t xml:space="preserve">. This is probably because the measurement noise covariances corresponding to  </w:t>
       </w:r>
       <m:oMath>
         <m:sSub>
@@ -6343,13 +6494,43 @@
     </w:p>
     <w:p>
       <w:r>
-        <w:t xml:space="preserve">This reflects on the NEES and NIS tests </w:t>
+        <w:t xml:space="preserve">This </w:t>
+      </w:r>
+      <w:r>
+        <w:t xml:space="preserve">is </w:t>
+      </w:r>
+      <w:r>
+        <w:t>reflect</w:t>
+      </w:r>
+      <w:r>
+        <w:t xml:space="preserve">ed </w:t>
+      </w:r>
+      <w:r>
+        <w:t xml:space="preserve">on the NEES and NIS tests </w:t>
       </w:r>
       <w:r>
         <w:t>because while the system passes the NIS tests in the beginning, the NEES test completely fails.</w:t>
       </w:r>
       <w:r>
-        <w:t xml:space="preserve"> Hence, we know that the LKF completely fail and is statistically inconsistent in estimating the states. Therefore, if we only have the truth model sensor data, the LKF can provide a reasonable estimate for the states but only for the earlier time ranges.</w:t>
+        <w:t xml:space="preserve"> Hence, we </w:t>
+      </w:r>
+      <w:r>
+        <w:t>can conclude</w:t>
+      </w:r>
+      <w:r>
+        <w:t xml:space="preserve"> that the LKF fail</w:t>
+      </w:r>
+      <w:r>
+        <w:t>s</w:t>
+      </w:r>
+      <w:r>
+        <w:t xml:space="preserve"> and is statistically inconsistent in estimating the states. </w:t>
+      </w:r>
+      <w:r>
+        <w:t>On a side note</w:t>
+      </w:r>
+      <w:r>
+        <w:t>, if we only have the truth model sensor data, the LKF can provide a reasonable estimate for the states but only for the earlier time ranges.</w:t>
       </w:r>
     </w:p>
     <w:p/>
@@ -6371,7 +6552,7 @@
     <w:p>
       <w:pPr>
         <w:keepNext/>
-        <w:ind w:left="1440" w:hanging="1440"/>
+        <w:spacing w:after="160" w:line="259" w:lineRule="auto"/>
         <w:jc w:val="center"/>
       </w:pPr>
       <w:r>
@@ -6380,10 +6561,10 @@
         </w:rPr>
         <w:lastRenderedPageBreak/>
         <w:drawing>
-          <wp:inline distT="0" distB="0" distL="0" distR="0" wp14:anchorId="21A26104" wp14:editId="34B9F2B7">
-            <wp:extent cx="3783995" cy="3657599"/>
+          <wp:inline distT="0" distB="0" distL="0" distR="0" wp14:anchorId="5BF03B10" wp14:editId="2A16ADD4">
+            <wp:extent cx="3783994" cy="3657598"/>
             <wp:effectExtent l="19050" t="19050" r="26035" b="19685"/>
-            <wp:docPr id="2" name="Picture 2"/>
+            <wp:docPr id="1" name="Picture 1"/>
             <wp:cNvGraphicFramePr>
               <a:graphicFrameLocks xmlns:a="http://schemas.openxmlformats.org/drawingml/2006/main" noChangeAspect="1"/>
             </wp:cNvGraphicFramePr>
@@ -6391,13 +6572,377 @@
               <a:graphicData uri="http://schemas.openxmlformats.org/drawingml/2006/picture">
                 <pic:pic xmlns:pic="http://schemas.openxmlformats.org/drawingml/2006/picture">
                   <pic:nvPicPr>
-                    <pic:cNvPr id="2" name="Picture 2"/>
+                    <pic:cNvPr id="1" name="Picture 1"/>
                     <pic:cNvPicPr>
                       <a:picLocks noChangeAspect="1" noChangeArrowheads="1"/>
                     </pic:cNvPicPr>
                   </pic:nvPicPr>
                   <pic:blipFill>
                     <a:blip r:embed="rId8" cstate="print">
+                      <a:extLst>
+                        <a:ext uri="{28A0092B-C50C-407E-A947-70E740481C1C}">
+                          <a14:useLocalDpi xmlns:a14="http://schemas.microsoft.com/office/drawing/2010/main" val="0"/>
+                        </a:ext>
+                      </a:extLst>
+                    </a:blip>
+                    <a:stretch>
+                      <a:fillRect/>
+                    </a:stretch>
+                  </pic:blipFill>
+                  <pic:spPr bwMode="auto">
+                    <a:xfrm>
+                      <a:off x="0" y="0"/>
+                      <a:ext cx="3783994" cy="3657598"/>
+                    </a:xfrm>
+                    <a:prstGeom prst="rect">
+                      <a:avLst/>
+                    </a:prstGeom>
+                    <a:noFill/>
+                    <a:ln>
+                      <a:solidFill>
+                        <a:schemeClr val="tx1"/>
+                      </a:solidFill>
+                    </a:ln>
+                  </pic:spPr>
+                </pic:pic>
+              </a:graphicData>
+            </a:graphic>
+          </wp:inline>
+        </w:drawing>
+      </w:r>
+    </w:p>
+    <w:p>
+      <w:pPr>
+        <w:pStyle w:val="Caption"/>
+      </w:pPr>
+      <w:bookmarkStart w:id="6" w:name="_Ref58008435"/>
+      <w:r>
+        <w:t xml:space="preserve">Figure </w:t>
+      </w:r>
+      <w:r>
+        <w:fldChar w:fldCharType="begin"/>
+      </w:r>
+      <w:r>
+        <w:instrText xml:space="preserve"> SEQ Figure \* ARABIC </w:instrText>
+      </w:r>
+      <w:r>
+        <w:fldChar w:fldCharType="separate"/>
+      </w:r>
+      <w:r>
+        <w:rPr>
+          <w:noProof/>
+        </w:rPr>
+        <w:t>1</w:t>
+      </w:r>
+      <w:r>
+        <w:rPr>
+          <w:noProof/>
+        </w:rPr>
+        <w:fldChar w:fldCharType="end"/>
+      </w:r>
+      <w:bookmarkEnd w:id="6"/>
+      <w:r>
+        <w:t xml:space="preserve"> – </w:t>
+      </w:r>
+      <w:r>
+        <w:t xml:space="preserve">Innovstion errors and </w:t>
+      </w:r>
+      <m:oMath>
+        <m:r>
+          <w:rPr>
+            <w:rFonts w:ascii="Cambria Math" w:hAnsi="Cambria Math"/>
+          </w:rPr>
+          <m:t>2σ</m:t>
+        </m:r>
+      </m:oMath>
+      <w:r>
+        <w:t xml:space="preserve"> bounds</w:t>
+      </w:r>
+      <w:r>
+        <w:t xml:space="preserve"> of sample LKF Monte Carlo run with Equations </w:t>
+      </w:r>
+      <w:r>
+        <w:fldChar w:fldCharType="begin"/>
+      </w:r>
+      <w:r>
+        <w:instrText xml:space="preserve"> REF _Ref57756237 \h </w:instrText>
+      </w:r>
+      <w:r>
+        <w:fldChar w:fldCharType="separate"/>
+      </w:r>
+      <w:r>
+        <w:t xml:space="preserve">( </w:t>
+      </w:r>
+      <w:r>
+        <w:rPr>
+          <w:noProof/>
+        </w:rPr>
+        <w:t>3</w:t>
+      </w:r>
+      <w:r>
+        <w:t xml:space="preserve"> )</w:t>
+      </w:r>
+      <w:r>
+        <w:fldChar w:fldCharType="end"/>
+      </w:r>
+      <w:r>
+        <w:fldChar w:fldCharType="begin"/>
+      </w:r>
+      <w:r>
+        <w:instrText xml:space="preserve"> REF _Ref57756239 \h </w:instrText>
+      </w:r>
+      <w:r>
+        <w:fldChar w:fldCharType="separate"/>
+      </w:r>
+      <w:r>
+        <w:t xml:space="preserve">( </w:t>
+      </w:r>
+      <w:r>
+        <w:rPr>
+          <w:noProof/>
+        </w:rPr>
+        <w:t>4</w:t>
+      </w:r>
+      <w:r>
+        <w:t xml:space="preserve"> )</w:t>
+      </w:r>
+      <w:r>
+        <w:fldChar w:fldCharType="end"/>
+      </w:r>
+      <w:r>
+        <w:fldChar w:fldCharType="begin"/>
+      </w:r>
+      <w:r>
+        <w:instrText xml:space="preserve"> REF _Ref57754531 \h </w:instrText>
+      </w:r>
+      <w:r>
+        <w:fldChar w:fldCharType="separate"/>
+      </w:r>
+      <w:r>
+        <w:t xml:space="preserve">( </w:t>
+      </w:r>
+      <w:r>
+        <w:rPr>
+          <w:noProof/>
+        </w:rPr>
+        <w:t>5</w:t>
+      </w:r>
+      <w:r>
+        <w:t xml:space="preserve"> )</w:t>
+      </w:r>
+      <w:r>
+        <w:fldChar w:fldCharType="end"/>
+      </w:r>
+      <w:r>
+        <w:t xml:space="preserve"> applied</w:t>
+      </w:r>
+    </w:p>
+    <w:p>
+      <w:pPr>
+        <w:keepNext/>
+        <w:spacing w:after="160" w:line="259" w:lineRule="auto"/>
+        <w:jc w:val="center"/>
+      </w:pPr>
+      <w:r>
+        <w:rPr>
+          <w:noProof/>
+        </w:rPr>
+        <w:drawing>
+          <wp:inline distT="0" distB="0" distL="0" distR="0" wp14:anchorId="43176FC3" wp14:editId="75276C32">
+            <wp:extent cx="3783994" cy="3657598"/>
+            <wp:effectExtent l="19050" t="19050" r="26035" b="19685"/>
+            <wp:docPr id="5" name="Picture 5"/>
+            <wp:cNvGraphicFramePr>
+              <a:graphicFrameLocks xmlns:a="http://schemas.openxmlformats.org/drawingml/2006/main" noChangeAspect="1"/>
+            </wp:cNvGraphicFramePr>
+            <a:graphic xmlns:a="http://schemas.openxmlformats.org/drawingml/2006/main">
+              <a:graphicData uri="http://schemas.openxmlformats.org/drawingml/2006/picture">
+                <pic:pic xmlns:pic="http://schemas.openxmlformats.org/drawingml/2006/picture">
+                  <pic:nvPicPr>
+                    <pic:cNvPr id="5" name="Picture 5"/>
+                    <pic:cNvPicPr>
+                      <a:picLocks noChangeAspect="1" noChangeArrowheads="1"/>
+                    </pic:cNvPicPr>
+                  </pic:nvPicPr>
+                  <pic:blipFill>
+                    <a:blip r:embed="rId9" cstate="print">
+                      <a:extLst>
+                        <a:ext uri="{28A0092B-C50C-407E-A947-70E740481C1C}">
+                          <a14:useLocalDpi xmlns:a14="http://schemas.microsoft.com/office/drawing/2010/main" val="0"/>
+                        </a:ext>
+                      </a:extLst>
+                    </a:blip>
+                    <a:stretch>
+                      <a:fillRect/>
+                    </a:stretch>
+                  </pic:blipFill>
+                  <pic:spPr bwMode="auto">
+                    <a:xfrm>
+                      <a:off x="0" y="0"/>
+                      <a:ext cx="3783994" cy="3657598"/>
+                    </a:xfrm>
+                    <a:prstGeom prst="rect">
+                      <a:avLst/>
+                    </a:prstGeom>
+                    <a:noFill/>
+                    <a:ln>
+                      <a:solidFill>
+                        <a:schemeClr val="tx1"/>
+                      </a:solidFill>
+                    </a:ln>
+                  </pic:spPr>
+                </pic:pic>
+              </a:graphicData>
+            </a:graphic>
+          </wp:inline>
+        </w:drawing>
+      </w:r>
+    </w:p>
+    <w:p>
+      <w:pPr>
+        <w:pStyle w:val="Caption"/>
+      </w:pPr>
+      <w:bookmarkStart w:id="7" w:name="_Ref58008438"/>
+      <w:r>
+        <w:t xml:space="preserve">Figure </w:t>
+      </w:r>
+      <w:r>
+        <w:fldChar w:fldCharType="begin"/>
+      </w:r>
+      <w:r>
+        <w:instrText xml:space="preserve"> SEQ Figure \* ARABIC </w:instrText>
+      </w:r>
+      <w:r>
+        <w:fldChar w:fldCharType="separate"/>
+      </w:r>
+      <w:r>
+        <w:rPr>
+          <w:noProof/>
+        </w:rPr>
+        <w:t>2</w:t>
+      </w:r>
+      <w:r>
+        <w:rPr>
+          <w:noProof/>
+        </w:rPr>
+        <w:fldChar w:fldCharType="end"/>
+      </w:r>
+      <w:bookmarkEnd w:id="7"/>
+      <w:r>
+        <w:t xml:space="preserve"> – Measurement estimates and ground truth of sample LKF Monte Carlo run with Equations </w:t>
+      </w:r>
+      <w:r>
+        <w:fldChar w:fldCharType="begin"/>
+      </w:r>
+      <w:r>
+        <w:instrText xml:space="preserve"> REF _Ref57756237 \h </w:instrText>
+      </w:r>
+      <w:r>
+        <w:fldChar w:fldCharType="separate"/>
+      </w:r>
+      <w:r>
+        <w:t xml:space="preserve">( </w:t>
+      </w:r>
+      <w:r>
+        <w:rPr>
+          <w:noProof/>
+        </w:rPr>
+        <w:t>3</w:t>
+      </w:r>
+      <w:r>
+        <w:t xml:space="preserve"> )</w:t>
+      </w:r>
+      <w:r>
+        <w:fldChar w:fldCharType="end"/>
+      </w:r>
+      <w:r>
+        <w:fldChar w:fldCharType="begin"/>
+      </w:r>
+      <w:r>
+        <w:instrText xml:space="preserve"> REF _Ref57756239 \h </w:instrText>
+      </w:r>
+      <w:r>
+        <w:fldChar w:fldCharType="separate"/>
+      </w:r>
+      <w:r>
+        <w:t xml:space="preserve">( </w:t>
+      </w:r>
+      <w:r>
+        <w:rPr>
+          <w:noProof/>
+        </w:rPr>
+        <w:t>4</w:t>
+      </w:r>
+      <w:r>
+        <w:t xml:space="preserve"> )</w:t>
+      </w:r>
+      <w:r>
+        <w:fldChar w:fldCharType="end"/>
+      </w:r>
+      <w:r>
+        <w:fldChar w:fldCharType="begin"/>
+      </w:r>
+      <w:r>
+        <w:instrText xml:space="preserve"> REF _Ref57754531 \h </w:instrText>
+      </w:r>
+      <w:r>
+        <w:fldChar w:fldCharType="separate"/>
+      </w:r>
+      <w:r>
+        <w:t xml:space="preserve">( </w:t>
+      </w:r>
+      <w:r>
+        <w:rPr>
+          <w:noProof/>
+        </w:rPr>
+        <w:t>5</w:t>
+      </w:r>
+      <w:r>
+        <w:t xml:space="preserve"> )</w:t>
+      </w:r>
+      <w:r>
+        <w:fldChar w:fldCharType="end"/>
+      </w:r>
+      <w:r>
+        <w:t xml:space="preserve"> applied</w:t>
+      </w:r>
+    </w:p>
+    <w:p>
+      <w:pPr>
+        <w:keepNext/>
+        <w:ind w:left="1440" w:hanging="1440"/>
+        <w:jc w:val="center"/>
+      </w:pPr>
+    </w:p>
+    <w:p>
+      <w:pPr>
+        <w:keepNext/>
+        <w:ind w:left="1440" w:hanging="1440"/>
+        <w:jc w:val="center"/>
+      </w:pPr>
+      <w:r>
+        <w:rPr>
+          <w:noProof/>
+        </w:rPr>
+        <w:drawing>
+          <wp:inline distT="0" distB="0" distL="0" distR="0" wp14:anchorId="77553602" wp14:editId="2D8B59B0">
+            <wp:extent cx="3783995" cy="3657599"/>
+            <wp:effectExtent l="19050" t="19050" r="26035" b="19685"/>
+            <wp:docPr id="3" name="Picture 3"/>
+            <wp:cNvGraphicFramePr>
+              <a:graphicFrameLocks xmlns:a="http://schemas.openxmlformats.org/drawingml/2006/main" noChangeAspect="1"/>
+            </wp:cNvGraphicFramePr>
+            <a:graphic xmlns:a="http://schemas.openxmlformats.org/drawingml/2006/main">
+              <a:graphicData uri="http://schemas.openxmlformats.org/drawingml/2006/picture">
+                <pic:pic xmlns:pic="http://schemas.openxmlformats.org/drawingml/2006/picture">
+                  <pic:nvPicPr>
+                    <pic:cNvPr id="3" name="Picture 3"/>
+                    <pic:cNvPicPr>
+                      <a:picLocks noChangeAspect="1" noChangeArrowheads="1"/>
+                    </pic:cNvPicPr>
+                  </pic:nvPicPr>
+                  <pic:blipFill>
+                    <a:blip r:embed="rId10" cstate="print">
                       <a:extLst>
                         <a:ext uri="{28A0092B-C50C-407E-A947-70E740481C1C}">
                           <a14:useLocalDpi xmlns:a14="http://schemas.microsoft.com/office/drawing/2010/main" val="0"/>
@@ -6434,7 +6979,7 @@
       <w:pPr>
         <w:pStyle w:val="Caption"/>
       </w:pPr>
-      <w:bookmarkStart w:id="6" w:name="_Ref57756389"/>
+      <w:bookmarkStart w:id="8" w:name="_Ref57756391"/>
       <w:r>
         <w:t xml:space="preserve">Figure </w:t>
       </w:r>
@@ -6443,23 +6988,23 @@
           <w:rPr>
             <w:noProof/>
           </w:rPr>
-          <w:t>1</w:t>
+          <w:t>3</w:t>
         </w:r>
       </w:fldSimple>
-      <w:bookmarkEnd w:id="6"/>
-      <w:r>
-        <w:t xml:space="preserve"> – NEES and NIS chi-square test for </w:t>
+      <w:bookmarkEnd w:id="8"/>
+      <w:r>
+        <w:t xml:space="preserve"> – State estimate errors and </w:t>
       </w:r>
       <m:oMath>
         <m:r>
           <w:rPr>
             <w:rFonts w:ascii="Cambria Math" w:hAnsi="Cambria Math"/>
           </w:rPr>
-          <m:t>N=50</m:t>
+          <m:t>2σ</m:t>
         </m:r>
       </m:oMath>
       <w:r>
-        <w:t xml:space="preserve"> LKF Monte Carlo runs with Equations </w:t>
+        <w:t xml:space="preserve"> bounds of sample LKF Monte Carlo run with Equations </w:t>
       </w:r>
       <w:r>
         <w:fldChar w:fldCharType="begin"/>
@@ -6548,10 +7093,10 @@
           <w:noProof/>
         </w:rPr>
         <w:drawing>
-          <wp:inline distT="0" distB="0" distL="0" distR="0" wp14:anchorId="77553602" wp14:editId="2D8B59B0">
-            <wp:extent cx="3783995" cy="3657599"/>
+          <wp:inline distT="0" distB="0" distL="0" distR="0" wp14:anchorId="4C02DE38" wp14:editId="53DEC6E6">
+            <wp:extent cx="3783995" cy="3657598"/>
             <wp:effectExtent l="19050" t="19050" r="26035" b="19685"/>
-            <wp:docPr id="3" name="Picture 3"/>
+            <wp:docPr id="4" name="Picture 4"/>
             <wp:cNvGraphicFramePr>
               <a:graphicFrameLocks xmlns:a="http://schemas.openxmlformats.org/drawingml/2006/main" noChangeAspect="1"/>
             </wp:cNvGraphicFramePr>
@@ -6559,13 +7104,171 @@
               <a:graphicData uri="http://schemas.openxmlformats.org/drawingml/2006/picture">
                 <pic:pic xmlns:pic="http://schemas.openxmlformats.org/drawingml/2006/picture">
                   <pic:nvPicPr>
-                    <pic:cNvPr id="3" name="Picture 3"/>
+                    <pic:cNvPr id="4" name="Picture 4"/>
                     <pic:cNvPicPr>
                       <a:picLocks noChangeAspect="1" noChangeArrowheads="1"/>
                     </pic:cNvPicPr>
                   </pic:nvPicPr>
                   <pic:blipFill>
-                    <a:blip r:embed="rId9" cstate="print">
+                    <a:blip r:embed="rId11" cstate="print">
+                      <a:extLst>
+                        <a:ext uri="{28A0092B-C50C-407E-A947-70E740481C1C}">
+                          <a14:useLocalDpi xmlns:a14="http://schemas.microsoft.com/office/drawing/2010/main" val="0"/>
+                        </a:ext>
+                      </a:extLst>
+                    </a:blip>
+                    <a:stretch>
+                      <a:fillRect/>
+                    </a:stretch>
+                  </pic:blipFill>
+                  <pic:spPr bwMode="auto">
+                    <a:xfrm>
+                      <a:off x="0" y="0"/>
+                      <a:ext cx="3783995" cy="3657598"/>
+                    </a:xfrm>
+                    <a:prstGeom prst="rect">
+                      <a:avLst/>
+                    </a:prstGeom>
+                    <a:noFill/>
+                    <a:ln>
+                      <a:solidFill>
+                        <a:schemeClr val="tx1"/>
+                      </a:solidFill>
+                    </a:ln>
+                  </pic:spPr>
+                </pic:pic>
+              </a:graphicData>
+            </a:graphic>
+          </wp:inline>
+        </w:drawing>
+      </w:r>
+    </w:p>
+    <w:p>
+      <w:pPr>
+        <w:pStyle w:val="Caption"/>
+      </w:pPr>
+      <w:bookmarkStart w:id="9" w:name="_Ref57756392"/>
+      <w:r>
+        <w:t xml:space="preserve">Figure </w:t>
+      </w:r>
+      <w:fldSimple w:instr=" SEQ Figure \* ARABIC ">
+        <w:r>
+          <w:rPr>
+            <w:noProof/>
+          </w:rPr>
+          <w:t>4</w:t>
+        </w:r>
+      </w:fldSimple>
+      <w:bookmarkEnd w:id="9"/>
+      <w:r>
+        <w:t xml:space="preserve"> – State estimates and state ground truth of sample LKF Monte Carlo run with Equations </w:t>
+      </w:r>
+      <w:r>
+        <w:fldChar w:fldCharType="begin"/>
+      </w:r>
+      <w:r>
+        <w:instrText xml:space="preserve"> REF _Ref57756237 \h </w:instrText>
+      </w:r>
+      <w:r>
+        <w:fldChar w:fldCharType="separate"/>
+      </w:r>
+      <w:r>
+        <w:t xml:space="preserve">( </w:t>
+      </w:r>
+      <w:r>
+        <w:rPr>
+          <w:noProof/>
+        </w:rPr>
+        <w:t>3</w:t>
+      </w:r>
+      <w:r>
+        <w:t xml:space="preserve"> )</w:t>
+      </w:r>
+      <w:r>
+        <w:fldChar w:fldCharType="end"/>
+      </w:r>
+      <w:r>
+        <w:fldChar w:fldCharType="begin"/>
+      </w:r>
+      <w:r>
+        <w:instrText xml:space="preserve"> REF _Ref57756239 \h </w:instrText>
+      </w:r>
+      <w:r>
+        <w:fldChar w:fldCharType="separate"/>
+      </w:r>
+      <w:r>
+        <w:t xml:space="preserve">( </w:t>
+      </w:r>
+      <w:r>
+        <w:rPr>
+          <w:noProof/>
+        </w:rPr>
+        <w:t>4</w:t>
+      </w:r>
+      <w:r>
+        <w:t xml:space="preserve"> )</w:t>
+      </w:r>
+      <w:r>
+        <w:fldChar w:fldCharType="end"/>
+      </w:r>
+      <w:r>
+        <w:fldChar w:fldCharType="begin"/>
+      </w:r>
+      <w:r>
+        <w:instrText xml:space="preserve"> REF _Ref57754531 \h </w:instrText>
+      </w:r>
+      <w:r>
+        <w:fldChar w:fldCharType="separate"/>
+      </w:r>
+      <w:r>
+        <w:t xml:space="preserve">( </w:t>
+      </w:r>
+      <w:r>
+        <w:rPr>
+          <w:noProof/>
+        </w:rPr>
+        <w:t>5</w:t>
+      </w:r>
+      <w:r>
+        <w:t xml:space="preserve"> )</w:t>
+      </w:r>
+      <w:r>
+        <w:fldChar w:fldCharType="end"/>
+      </w:r>
+      <w:r>
+        <w:t xml:space="preserve"> applied</w:t>
+      </w:r>
+    </w:p>
+    <w:p>
+      <w:pPr>
+        <w:keepNext/>
+        <w:ind w:left="1440" w:hanging="1440"/>
+        <w:jc w:val="center"/>
+      </w:pPr>
+      <w:r>
+        <w:rPr>
+          <w:noProof/>
+        </w:rPr>
+        <w:lastRenderedPageBreak/>
+        <w:drawing>
+          <wp:inline distT="0" distB="0" distL="0" distR="0" wp14:anchorId="24AEC858" wp14:editId="6048A1C5">
+            <wp:extent cx="3783995" cy="3657599"/>
+            <wp:effectExtent l="19050" t="19050" r="26035" b="19685"/>
+            <wp:docPr id="2" name="Picture 2"/>
+            <wp:cNvGraphicFramePr>
+              <a:graphicFrameLocks xmlns:a="http://schemas.openxmlformats.org/drawingml/2006/main" noChangeAspect="1"/>
+            </wp:cNvGraphicFramePr>
+            <a:graphic xmlns:a="http://schemas.openxmlformats.org/drawingml/2006/main">
+              <a:graphicData uri="http://schemas.openxmlformats.org/drawingml/2006/picture">
+                <pic:pic xmlns:pic="http://schemas.openxmlformats.org/drawingml/2006/picture">
+                  <pic:nvPicPr>
+                    <pic:cNvPr id="2" name="Picture 2"/>
+                    <pic:cNvPicPr>
+                      <a:picLocks noChangeAspect="1" noChangeArrowheads="1"/>
+                    </pic:cNvPicPr>
+                  </pic:nvPicPr>
+                  <pic:blipFill>
+                    <a:blip r:embed="rId12" cstate="print">
                       <a:extLst>
                         <a:ext uri="{28A0092B-C50C-407E-A947-70E740481C1C}">
                           <a14:useLocalDpi xmlns:a14="http://schemas.microsoft.com/office/drawing/2010/main" val="0"/>
@@ -6602,32 +7305,45 @@
       <w:pPr>
         <w:pStyle w:val="Caption"/>
       </w:pPr>
-      <w:bookmarkStart w:id="7" w:name="_Ref57756391"/>
+      <w:bookmarkStart w:id="10" w:name="_Ref57756389"/>
       <w:r>
         <w:t xml:space="preserve">Figure </w:t>
       </w:r>
-      <w:fldSimple w:instr=" SEQ Figure \* ARABIC ">
-        <w:r>
-          <w:rPr>
-            <w:noProof/>
-          </w:rPr>
-          <w:t>2</w:t>
-        </w:r>
-      </w:fldSimple>
-      <w:bookmarkEnd w:id="7"/>
-      <w:r>
-        <w:t xml:space="preserve"> – State estimate errors and </w:t>
+      <w:r>
+        <w:fldChar w:fldCharType="begin"/>
+      </w:r>
+      <w:r>
+        <w:instrText xml:space="preserve"> SEQ Figure \* ARABIC </w:instrText>
+      </w:r>
+      <w:r>
+        <w:fldChar w:fldCharType="separate"/>
+      </w:r>
+      <w:r>
+        <w:rPr>
+          <w:noProof/>
+        </w:rPr>
+        <w:t>5</w:t>
+      </w:r>
+      <w:r>
+        <w:rPr>
+          <w:noProof/>
+        </w:rPr>
+        <w:fldChar w:fldCharType="end"/>
+      </w:r>
+      <w:bookmarkEnd w:id="10"/>
+      <w:r>
+        <w:t xml:space="preserve"> – NEES and NIS chi-square test for </w:t>
       </w:r>
       <m:oMath>
         <m:r>
           <w:rPr>
             <w:rFonts w:ascii="Cambria Math" w:hAnsi="Cambria Math"/>
           </w:rPr>
-          <m:t>2σ</m:t>
+          <m:t>N=50</m:t>
         </m:r>
       </m:oMath>
       <w:r>
-        <w:t xml:space="preserve"> bounds of sample LKF Monte Carlo run with Equations </w:t>
+        <w:t xml:space="preserve"> LKF Monte Carlo runs with Equations </w:t>
       </w:r>
       <w:r>
         <w:fldChar w:fldCharType="begin"/>
@@ -6705,479 +7421,7 @@
         <w:t xml:space="preserve"> applied</w:t>
       </w:r>
     </w:p>
-    <w:p>
-      <w:pPr>
-        <w:keepNext/>
-        <w:ind w:left="1440" w:hanging="1440"/>
-        <w:jc w:val="center"/>
-      </w:pPr>
-      <w:r>
-        <w:rPr>
-          <w:noProof/>
-        </w:rPr>
-        <w:lastRenderedPageBreak/>
-        <w:drawing>
-          <wp:inline distT="0" distB="0" distL="0" distR="0" wp14:anchorId="4C02DE38" wp14:editId="53DEC6E6">
-            <wp:extent cx="3783995" cy="3657598"/>
-            <wp:effectExtent l="19050" t="19050" r="26035" b="19685"/>
-            <wp:docPr id="4" name="Picture 4"/>
-            <wp:cNvGraphicFramePr>
-              <a:graphicFrameLocks xmlns:a="http://schemas.openxmlformats.org/drawingml/2006/main" noChangeAspect="1"/>
-            </wp:cNvGraphicFramePr>
-            <a:graphic xmlns:a="http://schemas.openxmlformats.org/drawingml/2006/main">
-              <a:graphicData uri="http://schemas.openxmlformats.org/drawingml/2006/picture">
-                <pic:pic xmlns:pic="http://schemas.openxmlformats.org/drawingml/2006/picture">
-                  <pic:nvPicPr>
-                    <pic:cNvPr id="4" name="Picture 4"/>
-                    <pic:cNvPicPr>
-                      <a:picLocks noChangeAspect="1" noChangeArrowheads="1"/>
-                    </pic:cNvPicPr>
-                  </pic:nvPicPr>
-                  <pic:blipFill>
-                    <a:blip r:embed="rId10" cstate="print">
-                      <a:extLst>
-                        <a:ext uri="{28A0092B-C50C-407E-A947-70E740481C1C}">
-                          <a14:useLocalDpi xmlns:a14="http://schemas.microsoft.com/office/drawing/2010/main" val="0"/>
-                        </a:ext>
-                      </a:extLst>
-                    </a:blip>
-                    <a:stretch>
-                      <a:fillRect/>
-                    </a:stretch>
-                  </pic:blipFill>
-                  <pic:spPr bwMode="auto">
-                    <a:xfrm>
-                      <a:off x="0" y="0"/>
-                      <a:ext cx="3783995" cy="3657598"/>
-                    </a:xfrm>
-                    <a:prstGeom prst="rect">
-                      <a:avLst/>
-                    </a:prstGeom>
-                    <a:noFill/>
-                    <a:ln>
-                      <a:solidFill>
-                        <a:schemeClr val="tx1"/>
-                      </a:solidFill>
-                    </a:ln>
-                  </pic:spPr>
-                </pic:pic>
-              </a:graphicData>
-            </a:graphic>
-          </wp:inline>
-        </w:drawing>
-      </w:r>
-    </w:p>
-    <w:p>
-      <w:pPr>
-        <w:pStyle w:val="Caption"/>
-      </w:pPr>
-      <w:bookmarkStart w:id="8" w:name="_Ref57756392"/>
-      <w:r>
-        <w:t xml:space="preserve">Figure </w:t>
-      </w:r>
-      <w:fldSimple w:instr=" SEQ Figure \* ARABIC ">
-        <w:r>
-          <w:rPr>
-            <w:noProof/>
-          </w:rPr>
-          <w:t>3</w:t>
-        </w:r>
-      </w:fldSimple>
-      <w:bookmarkEnd w:id="8"/>
-      <w:r>
-        <w:t xml:space="preserve"> – State estimates and state ground truth of sample LKF Monte Carlo run with Equations </w:t>
-      </w:r>
-      <w:r>
-        <w:fldChar w:fldCharType="begin"/>
-      </w:r>
-      <w:r>
-        <w:instrText xml:space="preserve"> REF _Ref57756237 \h </w:instrText>
-      </w:r>
-      <w:r>
-        <w:fldChar w:fldCharType="separate"/>
-      </w:r>
-      <w:r>
-        <w:t xml:space="preserve">( </w:t>
-      </w:r>
-      <w:r>
-        <w:rPr>
-          <w:noProof/>
-        </w:rPr>
-        <w:t>3</w:t>
-      </w:r>
-      <w:r>
-        <w:t xml:space="preserve"> )</w:t>
-      </w:r>
-      <w:r>
-        <w:fldChar w:fldCharType="end"/>
-      </w:r>
-      <w:r>
-        <w:fldChar w:fldCharType="begin"/>
-      </w:r>
-      <w:r>
-        <w:instrText xml:space="preserve"> REF _Ref57756239 \h </w:instrText>
-      </w:r>
-      <w:r>
-        <w:fldChar w:fldCharType="separate"/>
-      </w:r>
-      <w:r>
-        <w:t xml:space="preserve">( </w:t>
-      </w:r>
-      <w:r>
-        <w:rPr>
-          <w:noProof/>
-        </w:rPr>
-        <w:t>4</w:t>
-      </w:r>
-      <w:r>
-        <w:t xml:space="preserve"> )</w:t>
-      </w:r>
-      <w:r>
-        <w:fldChar w:fldCharType="end"/>
-      </w:r>
-      <w:r>
-        <w:fldChar w:fldCharType="begin"/>
-      </w:r>
-      <w:r>
-        <w:instrText xml:space="preserve"> REF _Ref57754531 \h </w:instrText>
-      </w:r>
-      <w:r>
-        <w:fldChar w:fldCharType="separate"/>
-      </w:r>
-      <w:r>
-        <w:t xml:space="preserve">( </w:t>
-      </w:r>
-      <w:r>
-        <w:rPr>
-          <w:noProof/>
-        </w:rPr>
-        <w:t>5</w:t>
-      </w:r>
-      <w:r>
-        <w:t xml:space="preserve"> )</w:t>
-      </w:r>
-      <w:r>
-        <w:fldChar w:fldCharType="end"/>
-      </w:r>
-      <w:r>
-        <w:t xml:space="preserve"> applied</w:t>
-      </w:r>
-    </w:p>
-    <w:p>
-      <w:pPr>
-        <w:keepNext/>
-        <w:spacing w:after="160" w:line="259" w:lineRule="auto"/>
-        <w:jc w:val="center"/>
-      </w:pPr>
-      <w:r>
-        <w:rPr>
-          <w:noProof/>
-        </w:rPr>
-        <w:drawing>
-          <wp:inline distT="0" distB="0" distL="0" distR="0" wp14:anchorId="6AB0014A" wp14:editId="0BDD2937">
-            <wp:extent cx="3783994" cy="3657598"/>
-            <wp:effectExtent l="19050" t="19050" r="26035" b="19685"/>
-            <wp:docPr id="1" name="Picture 1"/>
-            <wp:cNvGraphicFramePr>
-              <a:graphicFrameLocks xmlns:a="http://schemas.openxmlformats.org/drawingml/2006/main" noChangeAspect="1"/>
-            </wp:cNvGraphicFramePr>
-            <a:graphic xmlns:a="http://schemas.openxmlformats.org/drawingml/2006/main">
-              <a:graphicData uri="http://schemas.openxmlformats.org/drawingml/2006/picture">
-                <pic:pic xmlns:pic="http://schemas.openxmlformats.org/drawingml/2006/picture">
-                  <pic:nvPicPr>
-                    <pic:cNvPr id="1" name="Picture 1"/>
-                    <pic:cNvPicPr>
-                      <a:picLocks noChangeAspect="1" noChangeArrowheads="1"/>
-                    </pic:cNvPicPr>
-                  </pic:nvPicPr>
-                  <pic:blipFill>
-                    <a:blip r:embed="rId11" cstate="print">
-                      <a:extLst>
-                        <a:ext uri="{28A0092B-C50C-407E-A947-70E740481C1C}">
-                          <a14:useLocalDpi xmlns:a14="http://schemas.microsoft.com/office/drawing/2010/main" val="0"/>
-                        </a:ext>
-                      </a:extLst>
-                    </a:blip>
-                    <a:stretch>
-                      <a:fillRect/>
-                    </a:stretch>
-                  </pic:blipFill>
-                  <pic:spPr bwMode="auto">
-                    <a:xfrm>
-                      <a:off x="0" y="0"/>
-                      <a:ext cx="3783994" cy="3657598"/>
-                    </a:xfrm>
-                    <a:prstGeom prst="rect">
-                      <a:avLst/>
-                    </a:prstGeom>
-                    <a:noFill/>
-                    <a:ln>
-                      <a:solidFill>
-                        <a:schemeClr val="tx1"/>
-                      </a:solidFill>
-                    </a:ln>
-                  </pic:spPr>
-                </pic:pic>
-              </a:graphicData>
-            </a:graphic>
-          </wp:inline>
-        </w:drawing>
-      </w:r>
-    </w:p>
-    <w:p>
-      <w:pPr>
-        <w:pStyle w:val="Caption"/>
-      </w:pPr>
-      <w:bookmarkStart w:id="9" w:name="_Ref58008435"/>
-      <w:r>
-        <w:t xml:space="preserve">Figure </w:t>
-      </w:r>
-      <w:fldSimple w:instr=" SEQ Figure \* ARABIC ">
-        <w:r>
-          <w:rPr>
-            <w:noProof/>
-          </w:rPr>
-          <w:t>4</w:t>
-        </w:r>
-      </w:fldSimple>
-      <w:bookmarkEnd w:id="9"/>
-      <w:r>
-        <w:t xml:space="preserve"> – Measurement estimates and ground truth of sample LKF Monte Carlo run with Equations </w:t>
-      </w:r>
-      <w:r>
-        <w:fldChar w:fldCharType="begin"/>
-      </w:r>
-      <w:r>
-        <w:instrText xml:space="preserve"> REF _Ref57756237 \h </w:instrText>
-      </w:r>
-      <w:r>
-        <w:fldChar w:fldCharType="separate"/>
-      </w:r>
-      <w:r>
-        <w:t xml:space="preserve">( </w:t>
-      </w:r>
-      <w:r>
-        <w:rPr>
-          <w:noProof/>
-        </w:rPr>
-        <w:t>3</w:t>
-      </w:r>
-      <w:r>
-        <w:t xml:space="preserve"> )</w:t>
-      </w:r>
-      <w:r>
-        <w:fldChar w:fldCharType="end"/>
-      </w:r>
-      <w:r>
-        <w:fldChar w:fldCharType="begin"/>
-      </w:r>
-      <w:r>
-        <w:instrText xml:space="preserve"> REF _Ref57756239 \h </w:instrText>
-      </w:r>
-      <w:r>
-        <w:fldChar w:fldCharType="separate"/>
-      </w:r>
-      <w:r>
-        <w:t xml:space="preserve">( </w:t>
-      </w:r>
-      <w:r>
-        <w:rPr>
-          <w:noProof/>
-        </w:rPr>
-        <w:t>4</w:t>
-      </w:r>
-      <w:r>
-        <w:t xml:space="preserve"> )</w:t>
-      </w:r>
-      <w:r>
-        <w:fldChar w:fldCharType="end"/>
-      </w:r>
-      <w:r>
-        <w:fldChar w:fldCharType="begin"/>
-      </w:r>
-      <w:r>
-        <w:instrText xml:space="preserve"> REF _Ref57754531 \h </w:instrText>
-      </w:r>
-      <w:r>
-        <w:fldChar w:fldCharType="separate"/>
-      </w:r>
-      <w:r>
-        <w:t xml:space="preserve">( </w:t>
-      </w:r>
-      <w:r>
-        <w:rPr>
-          <w:noProof/>
-        </w:rPr>
-        <w:t>5</w:t>
-      </w:r>
-      <w:r>
-        <w:t xml:space="preserve"> )</w:t>
-      </w:r>
-      <w:r>
-        <w:fldChar w:fldCharType="end"/>
-      </w:r>
-      <w:r>
-        <w:t xml:space="preserve"> applied</w:t>
-      </w:r>
-    </w:p>
-    <w:p>
-      <w:pPr>
-        <w:keepNext/>
-        <w:spacing w:after="160" w:line="259" w:lineRule="auto"/>
-        <w:jc w:val="center"/>
-      </w:pPr>
-      <w:r>
-        <w:rPr>
-          <w:noProof/>
-        </w:rPr>
-        <w:lastRenderedPageBreak/>
-        <w:drawing>
-          <wp:inline distT="0" distB="0" distL="0" distR="0" wp14:anchorId="7C94CA53" wp14:editId="3B562497">
-            <wp:extent cx="3783994" cy="3657598"/>
-            <wp:effectExtent l="19050" t="19050" r="26035" b="19685"/>
-            <wp:docPr id="5" name="Picture 5"/>
-            <wp:cNvGraphicFramePr>
-              <a:graphicFrameLocks xmlns:a="http://schemas.openxmlformats.org/drawingml/2006/main" noChangeAspect="1"/>
-            </wp:cNvGraphicFramePr>
-            <a:graphic xmlns:a="http://schemas.openxmlformats.org/drawingml/2006/main">
-              <a:graphicData uri="http://schemas.openxmlformats.org/drawingml/2006/picture">
-                <pic:pic xmlns:pic="http://schemas.openxmlformats.org/drawingml/2006/picture">
-                  <pic:nvPicPr>
-                    <pic:cNvPr id="5" name="Picture 5"/>
-                    <pic:cNvPicPr>
-                      <a:picLocks noChangeAspect="1" noChangeArrowheads="1"/>
-                    </pic:cNvPicPr>
-                  </pic:nvPicPr>
-                  <pic:blipFill>
-                    <a:blip r:embed="rId12" cstate="print">
-                      <a:extLst>
-                        <a:ext uri="{28A0092B-C50C-407E-A947-70E740481C1C}">
-                          <a14:useLocalDpi xmlns:a14="http://schemas.microsoft.com/office/drawing/2010/main" val="0"/>
-                        </a:ext>
-                      </a:extLst>
-                    </a:blip>
-                    <a:stretch>
-                      <a:fillRect/>
-                    </a:stretch>
-                  </pic:blipFill>
-                  <pic:spPr bwMode="auto">
-                    <a:xfrm>
-                      <a:off x="0" y="0"/>
-                      <a:ext cx="3783994" cy="3657598"/>
-                    </a:xfrm>
-                    <a:prstGeom prst="rect">
-                      <a:avLst/>
-                    </a:prstGeom>
-                    <a:noFill/>
-                    <a:ln>
-                      <a:solidFill>
-                        <a:schemeClr val="tx1"/>
-                      </a:solidFill>
-                    </a:ln>
-                  </pic:spPr>
-                </pic:pic>
-              </a:graphicData>
-            </a:graphic>
-          </wp:inline>
-        </w:drawing>
-      </w:r>
-    </w:p>
-    <w:p>
-      <w:pPr>
-        <w:pStyle w:val="Caption"/>
-      </w:pPr>
-      <w:bookmarkStart w:id="10" w:name="_Ref58008438"/>
-      <w:r>
-        <w:t xml:space="preserve">Figure </w:t>
-      </w:r>
-      <w:fldSimple w:instr=" SEQ Figure \* ARABIC ">
-        <w:r>
-          <w:rPr>
-            <w:noProof/>
-          </w:rPr>
-          <w:t>5</w:t>
-        </w:r>
-      </w:fldSimple>
-      <w:bookmarkEnd w:id="10"/>
-      <w:r>
-        <w:t xml:space="preserve"> – Measurement estimates and ground truth of sample LKF Monte Carlo run with Equations </w:t>
-      </w:r>
-      <w:r>
-        <w:fldChar w:fldCharType="begin"/>
-      </w:r>
-      <w:r>
-        <w:instrText xml:space="preserve"> REF _Ref57756237 \h </w:instrText>
-      </w:r>
-      <w:r>
-        <w:fldChar w:fldCharType="separate"/>
-      </w:r>
-      <w:r>
-        <w:t xml:space="preserve">( </w:t>
-      </w:r>
-      <w:r>
-        <w:rPr>
-          <w:noProof/>
-        </w:rPr>
-        <w:t>3</w:t>
-      </w:r>
-      <w:r>
-        <w:t xml:space="preserve"> )</w:t>
-      </w:r>
-      <w:r>
-        <w:fldChar w:fldCharType="end"/>
-      </w:r>
-      <w:r>
-        <w:fldChar w:fldCharType="begin"/>
-      </w:r>
-      <w:r>
-        <w:instrText xml:space="preserve"> REF _Ref57756239 \h </w:instrText>
-      </w:r>
-      <w:r>
-        <w:fldChar w:fldCharType="separate"/>
-      </w:r>
-      <w:r>
-        <w:t xml:space="preserve">( </w:t>
-      </w:r>
-      <w:r>
-        <w:rPr>
-          <w:noProof/>
-        </w:rPr>
-        <w:t>4</w:t>
-      </w:r>
-      <w:r>
-        <w:t xml:space="preserve"> )</w:t>
-      </w:r>
-      <w:r>
-        <w:fldChar w:fldCharType="end"/>
-      </w:r>
-      <w:r>
-        <w:fldChar w:fldCharType="begin"/>
-      </w:r>
-      <w:r>
-        <w:instrText xml:space="preserve"> REF _Ref57754531 \h </w:instrText>
-      </w:r>
-      <w:r>
-        <w:fldChar w:fldCharType="separate"/>
-      </w:r>
-      <w:r>
-        <w:t xml:space="preserve">( </w:t>
-      </w:r>
-      <w:r>
-        <w:rPr>
-          <w:noProof/>
-        </w:rPr>
-        <w:t>5</w:t>
-      </w:r>
-      <w:r>
-        <w:t xml:space="preserve"> )</w:t>
-      </w:r>
-      <w:r>
-        <w:fldChar w:fldCharType="end"/>
-      </w:r>
-      <w:r>
-        <w:t xml:space="preserve"> applied</w:t>
-      </w:r>
-    </w:p>
+    <w:p/>
     <w:bookmarkEnd w:id="0"/>
     <w:p>
       <w:pPr>

</xml_diff>